<commit_message>
Manual de usuario de actualizar producto
</commit_message>
<xml_diff>
--- a/docs/Manual de usuario MejoraTech.docx
+++ b/docs/Manual de usuario MejoraTech.docx
@@ -45,11 +45,13 @@
         </w:numPr>
         <w:jc w:val="both"/>
         <w:rPr>
-          <w:lang w:val="es-ES"/>
-        </w:rPr>
-      </w:pPr>
-      <w:r>
-        <w:rPr>
+          <w:b/>
+          <w:lang w:val="es-ES"/>
+        </w:rPr>
+      </w:pPr>
+      <w:r>
+        <w:rPr>
+          <w:b/>
           <w:lang w:val="es-ES"/>
         </w:rPr>
         <w:t>Manejo de productos</w:t>
@@ -64,11 +66,13 @@
         </w:numPr>
         <w:jc w:val="both"/>
         <w:rPr>
-          <w:lang w:val="es-ES"/>
-        </w:rPr>
-      </w:pPr>
-      <w:r>
-        <w:rPr>
+          <w:b/>
+          <w:lang w:val="es-ES"/>
+        </w:rPr>
+      </w:pPr>
+      <w:r>
+        <w:rPr>
+          <w:b/>
           <w:lang w:val="es-ES"/>
         </w:rPr>
         <w:t>Creación de productos</w:t>
@@ -455,6 +459,15 @@
     </w:p>
     <w:p>
       <w:pPr>
+        <w:ind w:left="708"/>
+        <w:jc w:val="both"/>
+        <w:rPr>
+          <w:rStyle w:val="Referenciasutil"/>
+        </w:rPr>
+      </w:pPr>
+    </w:p>
+    <w:p>
+      <w:pPr>
         <w:pStyle w:val="Prrafodelista"/>
         <w:numPr>
           <w:ilvl w:val="1"/>
@@ -462,11 +475,13 @@
         </w:numPr>
         <w:jc w:val="both"/>
         <w:rPr>
-          <w:lang w:val="es-ES"/>
-        </w:rPr>
-      </w:pPr>
-      <w:r>
-        <w:rPr>
+          <w:b/>
+          <w:lang w:val="es-ES"/>
+        </w:rPr>
+      </w:pPr>
+      <w:r>
+        <w:rPr>
+          <w:b/>
           <w:lang w:val="es-ES"/>
         </w:rPr>
         <w:t>Listado de productos</w:t>
@@ -588,21 +603,425 @@
     <w:p>
       <w:pPr>
         <w:pStyle w:val="Prrafodelista"/>
+        <w:ind w:left="792"/>
+        <w:jc w:val="both"/>
+        <w:rPr>
+          <w:rStyle w:val="Referenciasutil"/>
+        </w:rPr>
+      </w:pPr>
+    </w:p>
+    <w:p>
+      <w:pPr>
+        <w:pStyle w:val="Prrafodelista"/>
         <w:numPr>
           <w:ilvl w:val="1"/>
           <w:numId w:val="1"/>
         </w:numPr>
         <w:jc w:val="both"/>
         <w:rPr>
-          <w:lang w:val="es-ES"/>
-        </w:rPr>
-      </w:pPr>
-      <w:r>
-        <w:rPr>
+          <w:b/>
+          <w:lang w:val="es-ES"/>
+        </w:rPr>
+      </w:pPr>
+      <w:r>
+        <w:rPr>
+          <w:b/>
           <w:lang w:val="es-ES"/>
         </w:rPr>
         <w:t>Edición de un producto</w:t>
       </w:r>
+    </w:p>
+    <w:p>
+      <w:pPr>
+        <w:pStyle w:val="Prrafodelista"/>
+        <w:ind w:left="792"/>
+        <w:jc w:val="both"/>
+        <w:rPr>
+          <w:lang w:val="es-ES"/>
+        </w:rPr>
+      </w:pPr>
+      <w:r>
+        <w:rPr>
+          <w:lang w:val="es-ES"/>
+        </w:rPr>
+        <w:t>Desde la sección de produc</w:t>
+      </w:r>
+      <w:r>
+        <w:rPr>
+          <w:lang w:val="es-ES"/>
+        </w:rPr>
+        <w:t>tos (</w:t>
+      </w:r>
+      <w:r>
+        <w:rPr>
+          <w:lang w:val="es-ES"/>
+        </w:rPr>
+        <w:t>y específicamente desde el listado de estos</w:t>
+      </w:r>
+      <w:r>
+        <w:rPr>
+          <w:lang w:val="es-ES"/>
+        </w:rPr>
+        <w:t>),</w:t>
+      </w:r>
+      <w:r>
+        <w:rPr>
+          <w:lang w:val="es-ES"/>
+        </w:rPr>
+        <w:t xml:space="preserve"> puede seleccionarse cualquier producto para editar su información al hacer clic en el botón ‘</w:t>
+      </w:r>
+      <w:proofErr w:type="spellStart"/>
+      <w:r>
+        <w:rPr>
+          <w:lang w:val="es-ES"/>
+        </w:rPr>
+        <w:t>Edit</w:t>
+      </w:r>
+      <w:proofErr w:type="spellEnd"/>
+      <w:r>
+        <w:rPr>
+          <w:lang w:val="es-ES"/>
+        </w:rPr>
+        <w:t xml:space="preserve">’ correspondiente (Figura 1.3.1). </w:t>
+      </w:r>
+    </w:p>
+    <w:p>
+      <w:pPr>
+        <w:pStyle w:val="Prrafodelista"/>
+        <w:ind w:left="792"/>
+        <w:jc w:val="both"/>
+        <w:rPr>
+          <w:lang w:val="es-ES"/>
+        </w:rPr>
+      </w:pPr>
+    </w:p>
+    <w:p>
+      <w:pPr>
+        <w:pStyle w:val="Prrafodelista"/>
+        <w:ind w:left="792"/>
+        <w:jc w:val="both"/>
+        <w:rPr>
+          <w:lang w:val="es-ES"/>
+        </w:rPr>
+      </w:pPr>
+      <w:r>
+        <w:rPr>
+          <w:noProof/>
+          <w:lang w:eastAsia="es-ES_tradnl"/>
+        </w:rPr>
+        <w:drawing>
+          <wp:inline distT="0" distB="0" distL="0" distR="0" wp14:anchorId="536A9EB7" wp14:editId="037E1D17">
+            <wp:extent cx="5601970" cy="1470025"/>
+            <wp:effectExtent l="0" t="0" r="11430" b="3175"/>
+            <wp:docPr id="5" name="Imagen 5" descr="../../../../Desktop/Captura%20de%20pantalla%202017-07-21%20a%20la(s)%2011.21.21%2"/>
+            <wp:cNvGraphicFramePr>
+              <a:graphicFrameLocks xmlns:a="http://schemas.openxmlformats.org/drawingml/2006/main" noChangeAspect="1"/>
+            </wp:cNvGraphicFramePr>
+            <a:graphic xmlns:a="http://schemas.openxmlformats.org/drawingml/2006/main">
+              <a:graphicData uri="http://schemas.openxmlformats.org/drawingml/2006/picture">
+                <pic:pic xmlns:pic="http://schemas.openxmlformats.org/drawingml/2006/picture">
+                  <pic:nvPicPr>
+                    <pic:cNvPr id="0" name="Picture 1" descr="../../../../Desktop/Captura%20de%20pantalla%202017-07-21%20a%20la(s)%2011.21.21%2"/>
+                    <pic:cNvPicPr>
+                      <a:picLocks noChangeAspect="1" noChangeArrowheads="1"/>
+                    </pic:cNvPicPr>
+                  </pic:nvPicPr>
+                  <pic:blipFill>
+                    <a:blip r:embed="rId9">
+                      <a:extLst>
+                        <a:ext uri="{28A0092B-C50C-407E-A947-70E740481C1C}">
+                          <a14:useLocalDpi xmlns:a14="http://schemas.microsoft.com/office/drawing/2010/main" val="0"/>
+                        </a:ext>
+                      </a:extLst>
+                    </a:blip>
+                    <a:srcRect/>
+                    <a:stretch>
+                      <a:fillRect/>
+                    </a:stretch>
+                  </pic:blipFill>
+                  <pic:spPr bwMode="auto">
+                    <a:xfrm>
+                      <a:off x="0" y="0"/>
+                      <a:ext cx="5601970" cy="1470025"/>
+                    </a:xfrm>
+                    <a:prstGeom prst="rect">
+                      <a:avLst/>
+                    </a:prstGeom>
+                    <a:noFill/>
+                    <a:ln>
+                      <a:noFill/>
+                    </a:ln>
+                  </pic:spPr>
+                </pic:pic>
+              </a:graphicData>
+            </a:graphic>
+          </wp:inline>
+        </w:drawing>
+      </w:r>
+    </w:p>
+    <w:p>
+      <w:pPr>
+        <w:pStyle w:val="Prrafodelista"/>
+        <w:ind w:left="792"/>
+        <w:jc w:val="both"/>
+        <w:rPr>
+          <w:rStyle w:val="Referenciasutil"/>
+        </w:rPr>
+      </w:pPr>
+      <w:r>
+        <w:rPr>
+          <w:rStyle w:val="Referenciasutil"/>
+        </w:rPr>
+        <w:t>Figura 1.3.1</w:t>
+      </w:r>
+    </w:p>
+    <w:p>
+      <w:pPr>
+        <w:pStyle w:val="Prrafodelista"/>
+        <w:ind w:left="792"/>
+        <w:jc w:val="both"/>
+        <w:rPr>
+          <w:lang w:val="es-ES"/>
+        </w:rPr>
+      </w:pPr>
+    </w:p>
+    <w:p>
+      <w:pPr>
+        <w:pStyle w:val="Prrafodelista"/>
+        <w:ind w:left="792"/>
+        <w:jc w:val="both"/>
+        <w:rPr>
+          <w:lang w:val="es-ES"/>
+        </w:rPr>
+      </w:pPr>
+      <w:r>
+        <w:rPr>
+          <w:lang w:val="es-ES"/>
+        </w:rPr>
+        <w:t xml:space="preserve">Al hacer clic en editar se le mostrará al usuario un formulario de edición que le permite modificar la información </w:t>
+      </w:r>
+      <w:r>
+        <w:rPr>
+          <w:lang w:val="es-ES"/>
+        </w:rPr>
+        <w:t>del mismo</w:t>
+      </w:r>
+      <w:r>
+        <w:rPr>
+          <w:lang w:val="es-ES"/>
+        </w:rPr>
+        <w:t xml:space="preserve"> (Figura 1.3.2)</w:t>
+      </w:r>
+      <w:r>
+        <w:rPr>
+          <w:lang w:val="es-ES"/>
+        </w:rPr>
+        <w:t>.</w:t>
+      </w:r>
+    </w:p>
+    <w:p>
+      <w:pPr>
+        <w:pStyle w:val="Prrafodelista"/>
+        <w:ind w:left="792"/>
+        <w:jc w:val="both"/>
+        <w:rPr>
+          <w:lang w:val="es-ES"/>
+        </w:rPr>
+      </w:pPr>
+    </w:p>
+    <w:p>
+      <w:pPr>
+        <w:pStyle w:val="Prrafodelista"/>
+        <w:ind w:left="792"/>
+        <w:jc w:val="both"/>
+        <w:rPr>
+          <w:lang w:val="es-ES"/>
+        </w:rPr>
+      </w:pPr>
+      <w:r>
+        <w:rPr>
+          <w:noProof/>
+          <w:lang w:eastAsia="es-ES_tradnl"/>
+        </w:rPr>
+        <w:drawing>
+          <wp:inline distT="0" distB="0" distL="0" distR="0" wp14:anchorId="6AA925D3" wp14:editId="3B315185">
+            <wp:extent cx="5601970" cy="1250315"/>
+            <wp:effectExtent l="0" t="0" r="11430" b="0"/>
+            <wp:docPr id="6" name="Imagen 6" descr="../../../../Desktop/Captura%20de%20pantalla%202017-07-21%20a%20la(s)%2011.25.38%2"/>
+            <wp:cNvGraphicFramePr>
+              <a:graphicFrameLocks xmlns:a="http://schemas.openxmlformats.org/drawingml/2006/main" noChangeAspect="1"/>
+            </wp:cNvGraphicFramePr>
+            <a:graphic xmlns:a="http://schemas.openxmlformats.org/drawingml/2006/main">
+              <a:graphicData uri="http://schemas.openxmlformats.org/drawingml/2006/picture">
+                <pic:pic xmlns:pic="http://schemas.openxmlformats.org/drawingml/2006/picture">
+                  <pic:nvPicPr>
+                    <pic:cNvPr id="0" name="Picture 2" descr="../../../../Desktop/Captura%20de%20pantalla%202017-07-21%20a%20la(s)%2011.25.38%2"/>
+                    <pic:cNvPicPr>
+                      <a:picLocks noChangeAspect="1" noChangeArrowheads="1"/>
+                    </pic:cNvPicPr>
+                  </pic:nvPicPr>
+                  <pic:blipFill>
+                    <a:blip r:embed="rId10">
+                      <a:extLst>
+                        <a:ext uri="{28A0092B-C50C-407E-A947-70E740481C1C}">
+                          <a14:useLocalDpi xmlns:a14="http://schemas.microsoft.com/office/drawing/2010/main" val="0"/>
+                        </a:ext>
+                      </a:extLst>
+                    </a:blip>
+                    <a:srcRect/>
+                    <a:stretch>
+                      <a:fillRect/>
+                    </a:stretch>
+                  </pic:blipFill>
+                  <pic:spPr bwMode="auto">
+                    <a:xfrm>
+                      <a:off x="0" y="0"/>
+                      <a:ext cx="5601970" cy="1250315"/>
+                    </a:xfrm>
+                    <a:prstGeom prst="rect">
+                      <a:avLst/>
+                    </a:prstGeom>
+                    <a:noFill/>
+                    <a:ln>
+                      <a:noFill/>
+                    </a:ln>
+                  </pic:spPr>
+                </pic:pic>
+              </a:graphicData>
+            </a:graphic>
+          </wp:inline>
+        </w:drawing>
+      </w:r>
+    </w:p>
+    <w:p>
+      <w:pPr>
+        <w:pStyle w:val="Prrafodelista"/>
+        <w:ind w:left="792"/>
+        <w:jc w:val="both"/>
+        <w:rPr>
+          <w:rStyle w:val="Referenciasutil"/>
+        </w:rPr>
+      </w:pPr>
+      <w:r>
+        <w:rPr>
+          <w:rStyle w:val="Referenciasutil"/>
+        </w:rPr>
+        <w:t>Figura 1.3.2</w:t>
+      </w:r>
+    </w:p>
+    <w:p>
+      <w:pPr>
+        <w:pStyle w:val="Prrafodelista"/>
+        <w:ind w:left="792"/>
+        <w:jc w:val="both"/>
+        <w:rPr>
+          <w:lang w:val="es-ES"/>
+        </w:rPr>
+      </w:pPr>
+    </w:p>
+    <w:p>
+      <w:pPr>
+        <w:pStyle w:val="Prrafodelista"/>
+        <w:ind w:left="792"/>
+        <w:jc w:val="both"/>
+        <w:rPr>
+          <w:lang w:val="es-ES"/>
+        </w:rPr>
+      </w:pPr>
+      <w:r>
+        <w:rPr>
+          <w:lang w:val="es-ES"/>
+        </w:rPr>
+        <w:t>Al hacer clic en el botón ‘</w:t>
+      </w:r>
+      <w:proofErr w:type="spellStart"/>
+      <w:r>
+        <w:rPr>
+          <w:lang w:val="es-ES"/>
+        </w:rPr>
+        <w:t>Update</w:t>
+      </w:r>
+      <w:proofErr w:type="spellEnd"/>
+      <w:r>
+        <w:rPr>
+          <w:lang w:val="es-ES"/>
+        </w:rPr>
+        <w:t xml:space="preserve"> </w:t>
+      </w:r>
+      <w:proofErr w:type="spellStart"/>
+      <w:r>
+        <w:rPr>
+          <w:lang w:val="es-ES"/>
+        </w:rPr>
+        <w:t>Product</w:t>
+      </w:r>
+      <w:proofErr w:type="spellEnd"/>
+      <w:r>
+        <w:rPr>
+          <w:lang w:val="es-ES"/>
+        </w:rPr>
+        <w:t>’ la información del producto proporcionada en el formulario es guardada en el sistema (Figura 1.3.3), a menos que se presenten errores en la misma.</w:t>
+      </w:r>
+    </w:p>
+    <w:p>
+      <w:pPr>
+        <w:pStyle w:val="Prrafodelista"/>
+        <w:ind w:left="792"/>
+        <w:jc w:val="both"/>
+        <w:rPr>
+          <w:lang w:val="es-ES"/>
+        </w:rPr>
+      </w:pPr>
+      <w:r>
+        <w:rPr>
+          <w:lang w:val="es-ES"/>
+        </w:rPr>
+        <w:drawing>
+          <wp:inline distT="0" distB="0" distL="0" distR="0" wp14:anchorId="5ED6FAB4" wp14:editId="6B3B0A9E">
+            <wp:extent cx="5612130" cy="1481455"/>
+            <wp:effectExtent l="0" t="0" r="1270" b="0"/>
+            <wp:docPr id="7" name="Imagen 7"/>
+            <wp:cNvGraphicFramePr>
+              <a:graphicFrameLocks xmlns:a="http://schemas.openxmlformats.org/drawingml/2006/main" noChangeAspect="1"/>
+            </wp:cNvGraphicFramePr>
+            <a:graphic xmlns:a="http://schemas.openxmlformats.org/drawingml/2006/main">
+              <a:graphicData uri="http://schemas.openxmlformats.org/drawingml/2006/picture">
+                <pic:pic xmlns:pic="http://schemas.openxmlformats.org/drawingml/2006/picture">
+                  <pic:nvPicPr>
+                    <pic:cNvPr id="1" name=""/>
+                    <pic:cNvPicPr/>
+                  </pic:nvPicPr>
+                  <pic:blipFill>
+                    <a:blip r:embed="rId11"/>
+                    <a:stretch>
+                      <a:fillRect/>
+                    </a:stretch>
+                  </pic:blipFill>
+                  <pic:spPr>
+                    <a:xfrm>
+                      <a:off x="0" y="0"/>
+                      <a:ext cx="5612130" cy="1481455"/>
+                    </a:xfrm>
+                    <a:prstGeom prst="rect">
+                      <a:avLst/>
+                    </a:prstGeom>
+                  </pic:spPr>
+                </pic:pic>
+              </a:graphicData>
+            </a:graphic>
+          </wp:inline>
+        </w:drawing>
+      </w:r>
+    </w:p>
+    <w:p>
+      <w:pPr>
+        <w:pStyle w:val="Prrafodelista"/>
+        <w:ind w:left="792"/>
+        <w:jc w:val="both"/>
+        <w:rPr>
+          <w:lang w:val="es-ES"/>
+        </w:rPr>
+      </w:pPr>
     </w:p>
     <w:p>
       <w:pPr>
@@ -613,15 +1032,28 @@
         </w:numPr>
         <w:jc w:val="both"/>
         <w:rPr>
-          <w:lang w:val="es-ES"/>
-        </w:rPr>
-      </w:pPr>
-      <w:r>
-        <w:rPr>
+          <w:b/>
+          <w:lang w:val="es-ES"/>
+        </w:rPr>
+      </w:pPr>
+      <w:r>
+        <w:rPr>
+          <w:b/>
           <w:lang w:val="es-ES"/>
         </w:rPr>
         <w:t>Eliminar un producto</w:t>
       </w:r>
+    </w:p>
+    <w:p>
+      <w:pPr>
+        <w:pStyle w:val="Prrafodelista"/>
+        <w:ind w:left="792"/>
+        <w:jc w:val="both"/>
+        <w:rPr>
+          <w:b/>
+          <w:lang w:val="es-ES"/>
+        </w:rPr>
+      </w:pPr>
       <w:bookmarkStart w:id="0" w:name="_GoBack"/>
       <w:bookmarkEnd w:id="0"/>
     </w:p>

</xml_diff>

<commit_message>
Manual de eliminación de productos
</commit_message>
<xml_diff>
--- a/docs/Manual de usuario MejoraTech.docx
+++ b/docs/Manual de usuario MejoraTech.docx
@@ -140,9 +140,9 @@
           <w:lang w:eastAsia="es-ES_tradnl"/>
         </w:rPr>
         <w:drawing>
-          <wp:inline distT="0" distB="0" distL="0" distR="0" wp14:anchorId="3C7A2575" wp14:editId="34FBDF7B">
+          <wp:inline distT="0" distB="0" distL="0" distR="0" wp14:anchorId="3C7A2575" wp14:editId="4B08F50B">
             <wp:extent cx="5603240" cy="871855"/>
-            <wp:effectExtent l="0" t="0" r="10160" b="0"/>
+            <wp:effectExtent l="152400" t="152400" r="162560" b="169545"/>
             <wp:docPr id="1" name="Imagen 1" descr="/Users/cfagudelo/Desktop/Captura de pantalla 2017-07-20 a la(s) 7.01.20 p.m..png"/>
             <wp:cNvGraphicFramePr>
               <a:graphicFrameLocks xmlns:a="http://schemas.openxmlformats.org/drawingml/2006/main" noChangeAspect="1"/>
@@ -152,171 +152,6 @@
                 <pic:pic xmlns:pic="http://schemas.openxmlformats.org/drawingml/2006/picture">
                   <pic:nvPicPr>
                     <pic:cNvPr id="0" name="Picture 1" descr="/Users/cfagudelo/Desktop/Captura de pantalla 2017-07-20 a la(s) 7.01.20 p.m..png"/>
-                    <pic:cNvPicPr>
-                      <a:picLocks noChangeAspect="1" noChangeArrowheads="1"/>
-                    </pic:cNvPicPr>
-                  </pic:nvPicPr>
-                  <pic:blipFill>
-                    <a:blip r:embed="rId5">
-                      <a:extLst>
-                        <a:ext uri="{28A0092B-C50C-407E-A947-70E740481C1C}">
-                          <a14:useLocalDpi xmlns:a14="http://schemas.microsoft.com/office/drawing/2010/main" val="0"/>
-                        </a:ext>
-                      </a:extLst>
-                    </a:blip>
-                    <a:srcRect/>
-                    <a:stretch>
-                      <a:fillRect/>
-                    </a:stretch>
-                  </pic:blipFill>
-                  <pic:spPr bwMode="auto">
-                    <a:xfrm>
-                      <a:off x="0" y="0"/>
-                      <a:ext cx="5603240" cy="871855"/>
-                    </a:xfrm>
-                    <a:prstGeom prst="rect">
-                      <a:avLst/>
-                    </a:prstGeom>
-                    <a:noFill/>
-                    <a:ln>
-                      <a:noFill/>
-                    </a:ln>
-                  </pic:spPr>
-                </pic:pic>
-              </a:graphicData>
-            </a:graphic>
-          </wp:inline>
-        </w:drawing>
-      </w:r>
-    </w:p>
-    <w:p>
-      <w:pPr>
-        <w:pStyle w:val="Prrafodelista"/>
-        <w:ind w:left="792"/>
-        <w:jc w:val="both"/>
-        <w:rPr>
-          <w:rStyle w:val="Referenciasutil"/>
-        </w:rPr>
-      </w:pPr>
-      <w:r>
-        <w:rPr>
-          <w:rStyle w:val="Referenciasutil"/>
-        </w:rPr>
-        <w:t>figura 1.1.1</w:t>
-      </w:r>
-    </w:p>
-    <w:p>
-      <w:pPr>
-        <w:pStyle w:val="Prrafodelista"/>
-        <w:ind w:left="792"/>
-        <w:jc w:val="both"/>
-        <w:rPr>
-          <w:rStyle w:val="Referenciasutil"/>
-        </w:rPr>
-      </w:pPr>
-    </w:p>
-    <w:p>
-      <w:pPr>
-        <w:ind w:left="708"/>
-        <w:jc w:val="both"/>
-        <w:rPr>
-          <w:lang w:val="es-ES"/>
-        </w:rPr>
-      </w:pPr>
-      <w:r>
-        <w:rPr>
-          <w:lang w:val="es-ES"/>
-        </w:rPr>
-        <w:t xml:space="preserve">A </w:t>
-      </w:r>
-      <w:r>
-        <w:rPr>
-          <w:lang w:val="es-ES"/>
-        </w:rPr>
-        <w:t>continuación, se redirige al usuario a una página de formulario en donde se debe indicar el código (numérico) del nuevo producto y su nombre</w:t>
-      </w:r>
-      <w:r>
-        <w:rPr>
-          <w:lang w:val="es-ES"/>
-        </w:rPr>
-        <w:t xml:space="preserve"> (Figura 1.1.2)</w:t>
-      </w:r>
-      <w:r>
-        <w:rPr>
-          <w:lang w:val="es-ES"/>
-        </w:rPr>
-        <w:t xml:space="preserve">. Al presionar </w:t>
-      </w:r>
-      <w:r>
-        <w:rPr>
-          <w:lang w:val="es-ES"/>
-        </w:rPr>
-        <w:t>el botón ‘</w:t>
-      </w:r>
-      <w:proofErr w:type="spellStart"/>
-      <w:r>
-        <w:rPr>
-          <w:lang w:val="es-ES"/>
-        </w:rPr>
-        <w:t>Create</w:t>
-      </w:r>
-      <w:proofErr w:type="spellEnd"/>
-      <w:r>
-        <w:rPr>
-          <w:lang w:val="es-ES"/>
-        </w:rPr>
-        <w:t xml:space="preserve"> </w:t>
-      </w:r>
-      <w:proofErr w:type="spellStart"/>
-      <w:r>
-        <w:rPr>
-          <w:lang w:val="es-ES"/>
-        </w:rPr>
-        <w:t>Product</w:t>
-      </w:r>
-      <w:proofErr w:type="spellEnd"/>
-      <w:r>
-        <w:rPr>
-          <w:lang w:val="es-ES"/>
-        </w:rPr>
-        <w:t>’, el nuevo registro de producto es creado y resulta visible desde la lista de productos (Figura 1.1.3).</w:t>
-      </w:r>
-    </w:p>
-    <w:p>
-      <w:pPr>
-        <w:ind w:left="708"/>
-        <w:jc w:val="both"/>
-        <w:rPr>
-          <w:lang w:val="es-ES"/>
-        </w:rPr>
-      </w:pPr>
-    </w:p>
-    <w:p>
-      <w:pPr>
-        <w:ind w:left="708"/>
-        <w:jc w:val="both"/>
-        <w:rPr>
-          <w:lang w:val="es-ES"/>
-        </w:rPr>
-      </w:pPr>
-      <w:r>
-        <w:rPr>
-          <w:noProof/>
-          <w:lang w:eastAsia="es-ES_tradnl"/>
-        </w:rPr>
-        <w:drawing>
-          <wp:inline distT="0" distB="0" distL="0" distR="0" wp14:anchorId="10774A59" wp14:editId="4B6BE4C4">
-            <wp:extent cx="5609590" cy="1260475"/>
-            <wp:effectExtent l="0" t="0" r="3810" b="9525"/>
-            <wp:docPr id="2" name="Imagen 2" descr="/Users/cfagudelo/Desktop/Captura de pantalla 2017-07-20 a la(s) 7.11.08 p.m..png"/>
-            <wp:cNvGraphicFramePr>
-              <a:graphicFrameLocks xmlns:a="http://schemas.openxmlformats.org/drawingml/2006/main" noChangeAspect="1"/>
-            </wp:cNvGraphicFramePr>
-            <a:graphic xmlns:a="http://schemas.openxmlformats.org/drawingml/2006/main">
-              <a:graphicData uri="http://schemas.openxmlformats.org/drawingml/2006/picture">
-                <pic:pic xmlns:pic="http://schemas.openxmlformats.org/drawingml/2006/picture">
-                  <pic:nvPicPr>
-                    <pic:cNvPr id="0" name="Picture 2" descr="/Users/cfagudelo/Desktop/Captura de pantalla 2017-07-20 a la(s) 7.11.08 p.m..png"/>
                     <pic:cNvPicPr>
                       <a:picLocks noChangeAspect="1" noChangeArrowheads="1"/>
                     </pic:cNvPicPr>
@@ -337,15 +172,41 @@
                   <pic:spPr bwMode="auto">
                     <a:xfrm>
                       <a:off x="0" y="0"/>
-                      <a:ext cx="5609590" cy="1260475"/>
+                      <a:ext cx="5603240" cy="871855"/>
                     </a:xfrm>
                     <a:prstGeom prst="rect">
                       <a:avLst/>
                     </a:prstGeom>
-                    <a:noFill/>
-                    <a:ln>
-                      <a:noFill/>
+                    <a:solidFill>
+                      <a:srgbClr val="FFFFFF">
+                        <a:shade val="85000"/>
+                      </a:srgbClr>
+                    </a:solidFill>
+                    <a:ln w="88900" cap="sq">
+                      <a:solidFill>
+                        <a:srgbClr val="FFFFFF"/>
+                      </a:solidFill>
+                      <a:miter lim="800000"/>
                     </a:ln>
+                    <a:effectLst>
+                      <a:outerShdw blurRad="55000" dist="18000" dir="5400000" algn="tl" rotWithShape="0">
+                        <a:srgbClr val="000000">
+                          <a:alpha val="40000"/>
+                        </a:srgbClr>
+                      </a:outerShdw>
+                    </a:effectLst>
+                    <a:scene3d>
+                      <a:camera prst="orthographicFront"/>
+                      <a:lightRig rig="twoPt" dir="t">
+                        <a:rot lat="0" lon="0" rev="7200000"/>
+                      </a:lightRig>
+                    </a:scene3d>
+                    <a:sp3d>
+                      <a:bevelT w="25400" h="19050"/>
+                      <a:contourClr>
+                        <a:srgbClr val="FFFFFF"/>
+                      </a:contourClr>
+                    </a:sp3d>
                   </pic:spPr>
                 </pic:pic>
               </a:graphicData>
@@ -356,17 +217,95 @@
     </w:p>
     <w:p>
       <w:pPr>
+        <w:pStyle w:val="Prrafodelista"/>
+        <w:ind w:left="792"/>
+        <w:jc w:val="both"/>
+        <w:rPr>
+          <w:rStyle w:val="Referenciasutil"/>
+        </w:rPr>
+      </w:pPr>
+      <w:r>
+        <w:rPr>
+          <w:rStyle w:val="Referenciasutil"/>
+        </w:rPr>
+        <w:t>figura 1.1.1</w:t>
+      </w:r>
+    </w:p>
+    <w:p>
+      <w:pPr>
+        <w:pStyle w:val="Prrafodelista"/>
+        <w:ind w:left="792"/>
+        <w:jc w:val="both"/>
+        <w:rPr>
+          <w:rStyle w:val="Referenciasutil"/>
+        </w:rPr>
+      </w:pPr>
+    </w:p>
+    <w:p>
+      <w:pPr>
         <w:ind w:left="708"/>
         <w:jc w:val="both"/>
         <w:rPr>
-          <w:rStyle w:val="Referenciasutil"/>
-        </w:rPr>
-      </w:pPr>
-      <w:r>
-        <w:rPr>
-          <w:rStyle w:val="Referenciasutil"/>
-        </w:rPr>
-        <w:t>Figura 1.1.2</w:t>
+          <w:lang w:val="es-ES"/>
+        </w:rPr>
+      </w:pPr>
+      <w:r>
+        <w:rPr>
+          <w:lang w:val="es-ES"/>
+        </w:rPr>
+        <w:t xml:space="preserve">A </w:t>
+      </w:r>
+      <w:r>
+        <w:rPr>
+          <w:lang w:val="es-ES"/>
+        </w:rPr>
+        <w:t>continuación, se redirige al usuario a una página de formulario en donde se debe indicar el código (numérico) del nuevo producto y su nombre</w:t>
+      </w:r>
+      <w:r>
+        <w:rPr>
+          <w:lang w:val="es-ES"/>
+        </w:rPr>
+        <w:t xml:space="preserve"> (Figura 1.1.2)</w:t>
+      </w:r>
+      <w:r>
+        <w:rPr>
+          <w:lang w:val="es-ES"/>
+        </w:rPr>
+        <w:t xml:space="preserve">. Al presionar </w:t>
+      </w:r>
+      <w:r>
+        <w:rPr>
+          <w:lang w:val="es-ES"/>
+        </w:rPr>
+        <w:t>el botón ‘</w:t>
+      </w:r>
+      <w:proofErr w:type="spellStart"/>
+      <w:r>
+        <w:rPr>
+          <w:lang w:val="es-ES"/>
+        </w:rPr>
+        <w:t>Create</w:t>
+      </w:r>
+      <w:proofErr w:type="spellEnd"/>
+      <w:r>
+        <w:rPr>
+          <w:lang w:val="es-ES"/>
+        </w:rPr>
+        <w:t xml:space="preserve"> </w:t>
+      </w:r>
+      <w:proofErr w:type="spellStart"/>
+      <w:r>
+        <w:rPr>
+          <w:lang w:val="es-ES"/>
+        </w:rPr>
+        <w:t>Product</w:t>
+      </w:r>
+      <w:proofErr w:type="spellEnd"/>
+      <w:r>
+        <w:rPr>
+          <w:lang w:val="es-ES"/>
+        </w:rPr>
+        <w:t>’, el nuevo registro de producto es creado y resulta visible desde la lista de productos (Figura 1.1.3).</w:t>
       </w:r>
     </w:p>
     <w:p>
@@ -374,7 +313,7 @@
         <w:ind w:left="708"/>
         <w:jc w:val="both"/>
         <w:rPr>
-          <w:rStyle w:val="Referenciasutil"/>
+          <w:lang w:val="es-ES"/>
         </w:rPr>
       </w:pPr>
     </w:p>
@@ -383,20 +322,19 @@
         <w:ind w:left="708"/>
         <w:jc w:val="both"/>
         <w:rPr>
-          <w:rStyle w:val="Referenciasutil"/>
-        </w:rPr>
-      </w:pPr>
-      <w:r>
-        <w:rPr>
-          <w:rStyle w:val="Referenciasutil"/>
+          <w:lang w:val="es-ES"/>
+        </w:rPr>
+      </w:pPr>
+      <w:r>
+        <w:rPr>
           <w:noProof/>
           <w:lang w:eastAsia="es-ES_tradnl"/>
         </w:rPr>
         <w:drawing>
-          <wp:inline distT="0" distB="0" distL="0" distR="0" wp14:anchorId="05340208" wp14:editId="373EA3AE">
-            <wp:extent cx="5601970" cy="1421765"/>
-            <wp:effectExtent l="0" t="0" r="11430" b="635"/>
-            <wp:docPr id="3" name="Imagen 3" descr="/Users/cfagudelo/Desktop/Captura de pantalla 2017-07-20 a la(s) 7.13.08 p.m..png"/>
+          <wp:inline distT="0" distB="0" distL="0" distR="0" wp14:anchorId="10774A59" wp14:editId="16298A2A">
+            <wp:extent cx="5609590" cy="1260475"/>
+            <wp:effectExtent l="152400" t="152400" r="156210" b="187325"/>
+            <wp:docPr id="2" name="Imagen 2" descr="/Users/cfagudelo/Desktop/Captura de pantalla 2017-07-20 a la(s) 7.11.08 p.m..png"/>
             <wp:cNvGraphicFramePr>
               <a:graphicFrameLocks xmlns:a="http://schemas.openxmlformats.org/drawingml/2006/main" noChangeAspect="1"/>
             </wp:cNvGraphicFramePr>
@@ -404,7 +342,7 @@
               <a:graphicData uri="http://schemas.openxmlformats.org/drawingml/2006/picture">
                 <pic:pic xmlns:pic="http://schemas.openxmlformats.org/drawingml/2006/picture">
                   <pic:nvPicPr>
-                    <pic:cNvPr id="0" name="Picture 3" descr="/Users/cfagudelo/Desktop/Captura de pantalla 2017-07-20 a la(s) 7.13.08 p.m..png"/>
+                    <pic:cNvPr id="0" name="Picture 2" descr="/Users/cfagudelo/Desktop/Captura de pantalla 2017-07-20 a la(s) 7.11.08 p.m..png"/>
                     <pic:cNvPicPr>
                       <a:picLocks noChangeAspect="1" noChangeArrowheads="1"/>
                     </pic:cNvPicPr>
@@ -425,15 +363,41 @@
                   <pic:spPr bwMode="auto">
                     <a:xfrm>
                       <a:off x="0" y="0"/>
-                      <a:ext cx="5601970" cy="1421765"/>
+                      <a:ext cx="5609590" cy="1260475"/>
                     </a:xfrm>
                     <a:prstGeom prst="rect">
                       <a:avLst/>
                     </a:prstGeom>
-                    <a:noFill/>
-                    <a:ln>
-                      <a:noFill/>
+                    <a:solidFill>
+                      <a:srgbClr val="FFFFFF">
+                        <a:shade val="85000"/>
+                      </a:srgbClr>
+                    </a:solidFill>
+                    <a:ln w="88900" cap="sq">
+                      <a:solidFill>
+                        <a:srgbClr val="FFFFFF"/>
+                      </a:solidFill>
+                      <a:miter lim="800000"/>
                     </a:ln>
+                    <a:effectLst>
+                      <a:outerShdw blurRad="55000" dist="18000" dir="5400000" algn="tl" rotWithShape="0">
+                        <a:srgbClr val="000000">
+                          <a:alpha val="40000"/>
+                        </a:srgbClr>
+                      </a:outerShdw>
+                    </a:effectLst>
+                    <a:scene3d>
+                      <a:camera prst="orthographicFront"/>
+                      <a:lightRig rig="twoPt" dir="t">
+                        <a:rot lat="0" lon="0" rev="7200000"/>
+                      </a:lightRig>
+                    </a:scene3d>
+                    <a:sp3d>
+                      <a:bevelT w="25400" h="19050"/>
+                      <a:contourClr>
+                        <a:srgbClr val="FFFFFF"/>
+                      </a:contourClr>
+                    </a:sp3d>
                   </pic:spPr>
                 </pic:pic>
               </a:graphicData>
@@ -454,7 +418,7 @@
         <w:rPr>
           <w:rStyle w:val="Referenciasutil"/>
         </w:rPr>
-        <w:t>Figura 1.1.3</w:t>
+        <w:t>Figura 1.1.2</w:t>
       </w:r>
     </w:p>
     <w:p>
@@ -468,77 +432,23 @@
     </w:p>
     <w:p>
       <w:pPr>
-        <w:pStyle w:val="Prrafodelista"/>
-        <w:numPr>
-          <w:ilvl w:val="1"/>
-          <w:numId w:val="1"/>
-        </w:numPr>
-        <w:jc w:val="both"/>
-        <w:rPr>
-          <w:b/>
-          <w:lang w:val="es-ES"/>
-        </w:rPr>
-      </w:pPr>
-      <w:r>
-        <w:rPr>
-          <w:b/>
-          <w:lang w:val="es-ES"/>
-        </w:rPr>
-        <w:t>Listado de productos</w:t>
-      </w:r>
-    </w:p>
-    <w:p>
-      <w:pPr>
-        <w:pStyle w:val="Prrafodelista"/>
-        <w:ind w:left="792"/>
-        <w:jc w:val="both"/>
-        <w:rPr>
-          <w:lang w:val="es-ES"/>
-        </w:rPr>
-      </w:pPr>
-      <w:r>
-        <w:rPr>
-          <w:lang w:val="es-ES"/>
-        </w:rPr>
-        <w:t xml:space="preserve">Al entrar a la sección de productos puede accederse al listado de productos, desde el cuál puede seleccionarse la opción de editar y eliminar cada uno de estos. Al final </w:t>
-      </w:r>
-      <w:r>
-        <w:rPr>
-          <w:lang w:val="es-ES"/>
-        </w:rPr>
-        <w:lastRenderedPageBreak/>
-        <w:t>de la lista puede encontrarse también la opción de agregar un nuevo producto (Figura 1.2.1).</w:t>
-      </w:r>
-    </w:p>
-    <w:p>
-      <w:pPr>
-        <w:pStyle w:val="Prrafodelista"/>
-        <w:ind w:left="792"/>
-        <w:jc w:val="both"/>
-        <w:rPr>
-          <w:lang w:val="es-ES"/>
-        </w:rPr>
-      </w:pPr>
-    </w:p>
-    <w:p>
-      <w:pPr>
-        <w:pStyle w:val="Prrafodelista"/>
-        <w:ind w:left="792"/>
-        <w:jc w:val="both"/>
-        <w:rPr>
-          <w:lang w:val="es-ES"/>
-        </w:rPr>
-      </w:pPr>
-      <w:r>
-        <w:rPr>
+        <w:ind w:left="708"/>
+        <w:jc w:val="both"/>
+        <w:rPr>
+          <w:rStyle w:val="Referenciasutil"/>
+        </w:rPr>
+      </w:pPr>
+      <w:r>
+        <w:rPr>
+          <w:rStyle w:val="Referenciasutil"/>
           <w:noProof/>
           <w:lang w:eastAsia="es-ES_tradnl"/>
         </w:rPr>
         <w:drawing>
-          <wp:inline distT="0" distB="0" distL="0" distR="0" wp14:anchorId="3811E306" wp14:editId="5AE89690">
-            <wp:extent cx="5601970" cy="1539240"/>
-            <wp:effectExtent l="0" t="0" r="11430" b="10160"/>
-            <wp:docPr id="4" name="Imagen 4" descr="../../../../Desktop/Captura%20de%20pantalla%202017-07-20%20a%20la(s)%208.26.45%2"/>
+          <wp:inline distT="0" distB="0" distL="0" distR="0" wp14:anchorId="05340208" wp14:editId="6E06DA06">
+            <wp:extent cx="5601970" cy="1421765"/>
+            <wp:effectExtent l="152400" t="152400" r="163830" b="178435"/>
+            <wp:docPr id="3" name="Imagen 3" descr="/Users/cfagudelo/Desktop/Captura de pantalla 2017-07-20 a la(s) 7.13.08 p.m..png"/>
             <wp:cNvGraphicFramePr>
               <a:graphicFrameLocks xmlns:a="http://schemas.openxmlformats.org/drawingml/2006/main" noChangeAspect="1"/>
             </wp:cNvGraphicFramePr>
@@ -546,7 +456,7 @@
               <a:graphicData uri="http://schemas.openxmlformats.org/drawingml/2006/picture">
                 <pic:pic xmlns:pic="http://schemas.openxmlformats.org/drawingml/2006/picture">
                   <pic:nvPicPr>
-                    <pic:cNvPr id="0" name="Picture 1" descr="../../../../Desktop/Captura%20de%20pantalla%202017-07-20%20a%20la(s)%208.26.45%2"/>
+                    <pic:cNvPr id="0" name="Picture 3" descr="/Users/cfagudelo/Desktop/Captura de pantalla 2017-07-20 a la(s) 7.13.08 p.m..png"/>
                     <pic:cNvPicPr>
                       <a:picLocks noChangeAspect="1" noChangeArrowheads="1"/>
                     </pic:cNvPicPr>
@@ -567,15 +477,41 @@
                   <pic:spPr bwMode="auto">
                     <a:xfrm>
                       <a:off x="0" y="0"/>
-                      <a:ext cx="5601970" cy="1539240"/>
+                      <a:ext cx="5601970" cy="1421765"/>
                     </a:xfrm>
                     <a:prstGeom prst="rect">
                       <a:avLst/>
                     </a:prstGeom>
-                    <a:noFill/>
-                    <a:ln>
-                      <a:noFill/>
+                    <a:solidFill>
+                      <a:srgbClr val="FFFFFF">
+                        <a:shade val="85000"/>
+                      </a:srgbClr>
+                    </a:solidFill>
+                    <a:ln w="88900" cap="sq">
+                      <a:solidFill>
+                        <a:srgbClr val="FFFFFF"/>
+                      </a:solidFill>
+                      <a:miter lim="800000"/>
                     </a:ln>
+                    <a:effectLst>
+                      <a:outerShdw blurRad="55000" dist="18000" dir="5400000" algn="tl" rotWithShape="0">
+                        <a:srgbClr val="000000">
+                          <a:alpha val="40000"/>
+                        </a:srgbClr>
+                      </a:outerShdw>
+                    </a:effectLst>
+                    <a:scene3d>
+                      <a:camera prst="orthographicFront"/>
+                      <a:lightRig rig="twoPt" dir="t">
+                        <a:rot lat="0" lon="0" rev="7200000"/>
+                      </a:lightRig>
+                    </a:scene3d>
+                    <a:sp3d>
+                      <a:bevelT w="25400" h="19050"/>
+                      <a:contourClr>
+                        <a:srgbClr val="FFFFFF"/>
+                      </a:contourClr>
+                    </a:sp3d>
                   </pic:spPr>
                 </pic:pic>
               </a:graphicData>
@@ -586,24 +522,23 @@
     </w:p>
     <w:p>
       <w:pPr>
-        <w:pStyle w:val="Prrafodelista"/>
-        <w:ind w:left="792"/>
-        <w:jc w:val="both"/>
-        <w:rPr>
-          <w:rStyle w:val="Referenciasutil"/>
-        </w:rPr>
-      </w:pPr>
-      <w:r>
-        <w:rPr>
-          <w:rStyle w:val="Referenciasutil"/>
-        </w:rPr>
-        <w:t>Figura 1.2.1</w:t>
-      </w:r>
-    </w:p>
-    <w:p>
-      <w:pPr>
-        <w:pStyle w:val="Prrafodelista"/>
-        <w:ind w:left="792"/>
+        <w:ind w:left="708"/>
+        <w:jc w:val="both"/>
+        <w:rPr>
+          <w:rStyle w:val="Referenciasutil"/>
+        </w:rPr>
+      </w:pPr>
+      <w:r>
+        <w:rPr>
+          <w:rStyle w:val="Referenciasutil"/>
+        </w:rPr>
+        <w:lastRenderedPageBreak/>
+        <w:t>Figura 1.1.3</w:t>
+      </w:r>
+    </w:p>
+    <w:p>
+      <w:pPr>
+        <w:ind w:left="708"/>
         <w:jc w:val="both"/>
         <w:rPr>
           <w:rStyle w:val="Referenciasutil"/>
@@ -628,61 +563,23 @@
           <w:b/>
           <w:lang w:val="es-ES"/>
         </w:rPr>
-        <w:t>Edición de un producto</w:t>
-      </w:r>
-    </w:p>
-    <w:p>
-      <w:pPr>
-        <w:pStyle w:val="Prrafodelista"/>
-        <w:ind w:left="792"/>
-        <w:jc w:val="both"/>
-        <w:rPr>
-          <w:lang w:val="es-ES"/>
-        </w:rPr>
-      </w:pPr>
-      <w:r>
-        <w:rPr>
-          <w:lang w:val="es-ES"/>
-        </w:rPr>
-        <w:t>Desde la sección de produc</w:t>
-      </w:r>
-      <w:r>
-        <w:rPr>
-          <w:lang w:val="es-ES"/>
-        </w:rPr>
-        <w:t>tos (</w:t>
-      </w:r>
-      <w:r>
-        <w:rPr>
-          <w:lang w:val="es-ES"/>
-        </w:rPr>
-        <w:t>y específicamente desde el listado de estos</w:t>
-      </w:r>
-      <w:r>
-        <w:rPr>
-          <w:lang w:val="es-ES"/>
-        </w:rPr>
-        <w:t>),</w:t>
-      </w:r>
-      <w:r>
-        <w:rPr>
-          <w:lang w:val="es-ES"/>
-        </w:rPr>
-        <w:t xml:space="preserve"> puede seleccionarse cualquier producto para editar su información al hacer clic en el botón ‘</w:t>
-      </w:r>
-      <w:proofErr w:type="spellStart"/>
-      <w:r>
-        <w:rPr>
-          <w:lang w:val="es-ES"/>
-        </w:rPr>
-        <w:t>Edit</w:t>
-      </w:r>
-      <w:proofErr w:type="spellEnd"/>
-      <w:r>
-        <w:rPr>
-          <w:lang w:val="es-ES"/>
-        </w:rPr>
-        <w:t xml:space="preserve">’ correspondiente (Figura 1.3.1). </w:t>
+        <w:t>Listado de productos</w:t>
+      </w:r>
+    </w:p>
+    <w:p>
+      <w:pPr>
+        <w:pStyle w:val="Prrafodelista"/>
+        <w:ind w:left="792"/>
+        <w:jc w:val="both"/>
+        <w:rPr>
+          <w:lang w:val="es-ES"/>
+        </w:rPr>
+      </w:pPr>
+      <w:r>
+        <w:rPr>
+          <w:lang w:val="es-ES"/>
+        </w:rPr>
+        <w:t>Al entrar a la sección de productos puede accederse al listado de productos, desde el cuál puede seleccionarse la opción de editar y eliminar cada uno de estos. Al final de la lista puede encontrarse también la opción de agregar un nuevo producto (Figura 1.2.1).</w:t>
       </w:r>
     </w:p>
     <w:p>
@@ -710,10 +607,10 @@
           <w:lang w:eastAsia="es-ES_tradnl"/>
         </w:rPr>
         <w:drawing>
-          <wp:inline distT="0" distB="0" distL="0" distR="0" wp14:anchorId="536A9EB7" wp14:editId="037E1D17">
-            <wp:extent cx="5601970" cy="1470025"/>
-            <wp:effectExtent l="0" t="0" r="11430" b="3175"/>
-            <wp:docPr id="5" name="Imagen 5" descr="../../../../Desktop/Captura%20de%20pantalla%202017-07-21%20a%20la(s)%2011.21.21%2"/>
+          <wp:inline distT="0" distB="0" distL="0" distR="0" wp14:anchorId="3811E306" wp14:editId="3F31AE85">
+            <wp:extent cx="5601970" cy="1539240"/>
+            <wp:effectExtent l="152400" t="152400" r="163830" b="187960"/>
+            <wp:docPr id="4" name="Imagen 4" descr="../../../../Desktop/Captura%20de%20pantalla%202017-07-20%20a%20la(s)%208.26.45%2"/>
             <wp:cNvGraphicFramePr>
               <a:graphicFrameLocks xmlns:a="http://schemas.openxmlformats.org/drawingml/2006/main" noChangeAspect="1"/>
             </wp:cNvGraphicFramePr>
@@ -721,7 +618,7 @@
               <a:graphicData uri="http://schemas.openxmlformats.org/drawingml/2006/picture">
                 <pic:pic xmlns:pic="http://schemas.openxmlformats.org/drawingml/2006/picture">
                   <pic:nvPicPr>
-                    <pic:cNvPr id="0" name="Picture 1" descr="../../../../Desktop/Captura%20de%20pantalla%202017-07-21%20a%20la(s)%2011.21.21%2"/>
+                    <pic:cNvPr id="0" name="Picture 1" descr="../../../../Desktop/Captura%20de%20pantalla%202017-07-20%20a%20la(s)%208.26.45%2"/>
                     <pic:cNvPicPr>
                       <a:picLocks noChangeAspect="1" noChangeArrowheads="1"/>
                     </pic:cNvPicPr>
@@ -742,15 +639,242 @@
                   <pic:spPr bwMode="auto">
                     <a:xfrm>
                       <a:off x="0" y="0"/>
+                      <a:ext cx="5601970" cy="1539240"/>
+                    </a:xfrm>
+                    <a:prstGeom prst="rect">
+                      <a:avLst/>
+                    </a:prstGeom>
+                    <a:solidFill>
+                      <a:srgbClr val="FFFFFF">
+                        <a:shade val="85000"/>
+                      </a:srgbClr>
+                    </a:solidFill>
+                    <a:ln w="88900" cap="sq">
+                      <a:solidFill>
+                        <a:srgbClr val="FFFFFF"/>
+                      </a:solidFill>
+                      <a:miter lim="800000"/>
+                    </a:ln>
+                    <a:effectLst>
+                      <a:outerShdw blurRad="55000" dist="18000" dir="5400000" algn="tl" rotWithShape="0">
+                        <a:srgbClr val="000000">
+                          <a:alpha val="40000"/>
+                        </a:srgbClr>
+                      </a:outerShdw>
+                    </a:effectLst>
+                    <a:scene3d>
+                      <a:camera prst="orthographicFront"/>
+                      <a:lightRig rig="twoPt" dir="t">
+                        <a:rot lat="0" lon="0" rev="7200000"/>
+                      </a:lightRig>
+                    </a:scene3d>
+                    <a:sp3d>
+                      <a:bevelT w="25400" h="19050"/>
+                      <a:contourClr>
+                        <a:srgbClr val="FFFFFF"/>
+                      </a:contourClr>
+                    </a:sp3d>
+                  </pic:spPr>
+                </pic:pic>
+              </a:graphicData>
+            </a:graphic>
+          </wp:inline>
+        </w:drawing>
+      </w:r>
+    </w:p>
+    <w:p>
+      <w:pPr>
+        <w:pStyle w:val="Prrafodelista"/>
+        <w:ind w:left="792"/>
+        <w:jc w:val="both"/>
+        <w:rPr>
+          <w:rStyle w:val="Referenciasutil"/>
+        </w:rPr>
+      </w:pPr>
+      <w:r>
+        <w:rPr>
+          <w:rStyle w:val="Referenciasutil"/>
+        </w:rPr>
+        <w:t>Figura 1.2.1</w:t>
+      </w:r>
+    </w:p>
+    <w:p>
+      <w:pPr>
+        <w:pStyle w:val="Prrafodelista"/>
+        <w:ind w:left="792"/>
+        <w:jc w:val="both"/>
+        <w:rPr>
+          <w:rStyle w:val="Referenciasutil"/>
+        </w:rPr>
+      </w:pPr>
+    </w:p>
+    <w:p>
+      <w:pPr>
+        <w:pStyle w:val="Prrafodelista"/>
+        <w:numPr>
+          <w:ilvl w:val="1"/>
+          <w:numId w:val="1"/>
+        </w:numPr>
+        <w:jc w:val="both"/>
+        <w:rPr>
+          <w:b/>
+          <w:lang w:val="es-ES"/>
+        </w:rPr>
+      </w:pPr>
+      <w:r>
+        <w:rPr>
+          <w:b/>
+          <w:lang w:val="es-ES"/>
+        </w:rPr>
+        <w:t>Edición de un producto</w:t>
+      </w:r>
+    </w:p>
+    <w:p>
+      <w:pPr>
+        <w:pStyle w:val="Prrafodelista"/>
+        <w:ind w:left="792"/>
+        <w:jc w:val="both"/>
+        <w:rPr>
+          <w:lang w:val="es-ES"/>
+        </w:rPr>
+      </w:pPr>
+      <w:r>
+        <w:rPr>
+          <w:lang w:val="es-ES"/>
+        </w:rPr>
+        <w:t>Desde la sección de produc</w:t>
+      </w:r>
+      <w:r>
+        <w:rPr>
+          <w:lang w:val="es-ES"/>
+        </w:rPr>
+        <w:t>tos (</w:t>
+      </w:r>
+      <w:r>
+        <w:rPr>
+          <w:lang w:val="es-ES"/>
+        </w:rPr>
+        <w:t>y específicamente desde el listado de estos</w:t>
+      </w:r>
+      <w:r>
+        <w:rPr>
+          <w:lang w:val="es-ES"/>
+        </w:rPr>
+        <w:t>),</w:t>
+      </w:r>
+      <w:r>
+        <w:rPr>
+          <w:lang w:val="es-ES"/>
+        </w:rPr>
+        <w:t xml:space="preserve"> puede seleccionarse cualquier producto para editar su información al hacer clic en el botón ‘</w:t>
+      </w:r>
+      <w:proofErr w:type="spellStart"/>
+      <w:r>
+        <w:rPr>
+          <w:lang w:val="es-ES"/>
+        </w:rPr>
+        <w:t>Edit</w:t>
+      </w:r>
+      <w:proofErr w:type="spellEnd"/>
+      <w:r>
+        <w:rPr>
+          <w:lang w:val="es-ES"/>
+        </w:rPr>
+        <w:t xml:space="preserve">’ correspondiente (Figura 1.3.1). </w:t>
+      </w:r>
+    </w:p>
+    <w:p>
+      <w:pPr>
+        <w:pStyle w:val="Prrafodelista"/>
+        <w:ind w:left="792"/>
+        <w:jc w:val="both"/>
+        <w:rPr>
+          <w:lang w:val="es-ES"/>
+        </w:rPr>
+      </w:pPr>
+    </w:p>
+    <w:p>
+      <w:pPr>
+        <w:pStyle w:val="Prrafodelista"/>
+        <w:ind w:left="792"/>
+        <w:jc w:val="both"/>
+        <w:rPr>
+          <w:lang w:val="es-ES"/>
+        </w:rPr>
+      </w:pPr>
+      <w:r>
+        <w:rPr>
+          <w:noProof/>
+          <w:lang w:eastAsia="es-ES_tradnl"/>
+        </w:rPr>
+        <w:drawing>
+          <wp:inline distT="0" distB="0" distL="0" distR="0" wp14:anchorId="536A9EB7" wp14:editId="3038BB89">
+            <wp:extent cx="5601970" cy="1470025"/>
+            <wp:effectExtent l="152400" t="152400" r="163830" b="180975"/>
+            <wp:docPr id="5" name="Imagen 5" descr="../../../../Desktop/Captura%20de%20pantalla%202017-07-21%20a%20la(s)%2011.21.21%2"/>
+            <wp:cNvGraphicFramePr>
+              <a:graphicFrameLocks xmlns:a="http://schemas.openxmlformats.org/drawingml/2006/main" noChangeAspect="1"/>
+            </wp:cNvGraphicFramePr>
+            <a:graphic xmlns:a="http://schemas.openxmlformats.org/drawingml/2006/main">
+              <a:graphicData uri="http://schemas.openxmlformats.org/drawingml/2006/picture">
+                <pic:pic xmlns:pic="http://schemas.openxmlformats.org/drawingml/2006/picture">
+                  <pic:nvPicPr>
+                    <pic:cNvPr id="0" name="Picture 1" descr="../../../../Desktop/Captura%20de%20pantalla%202017-07-21%20a%20la(s)%2011.21.21%2"/>
+                    <pic:cNvPicPr>
+                      <a:picLocks noChangeAspect="1" noChangeArrowheads="1"/>
+                    </pic:cNvPicPr>
+                  </pic:nvPicPr>
+                  <pic:blipFill>
+                    <a:blip r:embed="rId10">
+                      <a:extLst>
+                        <a:ext uri="{28A0092B-C50C-407E-A947-70E740481C1C}">
+                          <a14:useLocalDpi xmlns:a14="http://schemas.microsoft.com/office/drawing/2010/main" val="0"/>
+                        </a:ext>
+                      </a:extLst>
+                    </a:blip>
+                    <a:srcRect/>
+                    <a:stretch>
+                      <a:fillRect/>
+                    </a:stretch>
+                  </pic:blipFill>
+                  <pic:spPr bwMode="auto">
+                    <a:xfrm>
+                      <a:off x="0" y="0"/>
                       <a:ext cx="5601970" cy="1470025"/>
                     </a:xfrm>
                     <a:prstGeom prst="rect">
                       <a:avLst/>
                     </a:prstGeom>
-                    <a:noFill/>
-                    <a:ln>
-                      <a:noFill/>
+                    <a:solidFill>
+                      <a:srgbClr val="FFFFFF">
+                        <a:shade val="85000"/>
+                      </a:srgbClr>
+                    </a:solidFill>
+                    <a:ln w="88900" cap="sq">
+                      <a:solidFill>
+                        <a:srgbClr val="FFFFFF"/>
+                      </a:solidFill>
+                      <a:miter lim="800000"/>
                     </a:ln>
+                    <a:effectLst>
+                      <a:outerShdw blurRad="55000" dist="18000" dir="5400000" algn="tl" rotWithShape="0">
+                        <a:srgbClr val="000000">
+                          <a:alpha val="40000"/>
+                        </a:srgbClr>
+                      </a:outerShdw>
+                    </a:effectLst>
+                    <a:scene3d>
+                      <a:camera prst="orthographicFront"/>
+                      <a:lightRig rig="twoPt" dir="t">
+                        <a:rot lat="0" lon="0" rev="7200000"/>
+                      </a:lightRig>
+                    </a:scene3d>
+                    <a:sp3d>
+                      <a:bevelT w="25400" h="19050"/>
+                      <a:contourClr>
+                        <a:srgbClr val="FFFFFF"/>
+                      </a:contourClr>
+                    </a:sp3d>
                   </pic:spPr>
                 </pic:pic>
               </a:graphicData>
@@ -861,7 +985,7 @@
                     </pic:cNvPicPr>
                   </pic:nvPicPr>
                   <pic:blipFill>
-                    <a:blip r:embed="rId10">
+                    <a:blip r:embed="rId11">
                       <a:extLst>
                         <a:ext uri="{28A0092B-C50C-407E-A947-70E740481C1C}">
                           <a14:useLocalDpi xmlns:a14="http://schemas.microsoft.com/office/drawing/2010/main" val="0"/>
@@ -972,15 +1096,26 @@
           <w:lang w:val="es-ES"/>
         </w:rPr>
       </w:pPr>
-      <w:r>
-        <w:rPr>
-          <w:lang w:val="es-ES"/>
+    </w:p>
+    <w:p>
+      <w:pPr>
+        <w:pStyle w:val="Prrafodelista"/>
+        <w:ind w:left="792"/>
+        <w:jc w:val="both"/>
+        <w:rPr>
+          <w:lang w:val="es-ES"/>
+        </w:rPr>
+      </w:pPr>
+      <w:r>
+        <w:rPr>
+          <w:noProof/>
+          <w:lang w:eastAsia="es-ES_tradnl"/>
         </w:rPr>
         <w:drawing>
-          <wp:inline distT="0" distB="0" distL="0" distR="0" wp14:anchorId="5ED6FAB4" wp14:editId="6B3B0A9E">
-            <wp:extent cx="5612130" cy="1481455"/>
-            <wp:effectExtent l="0" t="0" r="1270" b="0"/>
-            <wp:docPr id="7" name="Imagen 7"/>
+          <wp:inline distT="0" distB="0" distL="0" distR="0" wp14:anchorId="32502EA7" wp14:editId="0D0915A2">
+            <wp:extent cx="5605145" cy="1854200"/>
+            <wp:effectExtent l="152400" t="152400" r="160655" b="177800"/>
+            <wp:docPr id="8" name="Imagen 8" descr="../../../../Desktop/Captura%20de%20pantalla%202017-07-21%20a%20la(s)%2011.32.03%2"/>
             <wp:cNvGraphicFramePr>
               <a:graphicFrameLocks xmlns:a="http://schemas.openxmlformats.org/drawingml/2006/main" noChangeAspect="1"/>
             </wp:cNvGraphicFramePr>
@@ -988,23 +1123,62 @@
               <a:graphicData uri="http://schemas.openxmlformats.org/drawingml/2006/picture">
                 <pic:pic xmlns:pic="http://schemas.openxmlformats.org/drawingml/2006/picture">
                   <pic:nvPicPr>
-                    <pic:cNvPr id="1" name=""/>
-                    <pic:cNvPicPr/>
+                    <pic:cNvPr id="0" name="Picture 1" descr="../../../../Desktop/Captura%20de%20pantalla%202017-07-21%20a%20la(s)%2011.32.03%2"/>
+                    <pic:cNvPicPr>
+                      <a:picLocks noChangeAspect="1" noChangeArrowheads="1"/>
+                    </pic:cNvPicPr>
                   </pic:nvPicPr>
                   <pic:blipFill>
-                    <a:blip r:embed="rId11"/>
+                    <a:blip r:embed="rId12">
+                      <a:extLst>
+                        <a:ext uri="{28A0092B-C50C-407E-A947-70E740481C1C}">
+                          <a14:useLocalDpi xmlns:a14="http://schemas.microsoft.com/office/drawing/2010/main" val="0"/>
+                        </a:ext>
+                      </a:extLst>
+                    </a:blip>
+                    <a:srcRect/>
                     <a:stretch>
                       <a:fillRect/>
                     </a:stretch>
                   </pic:blipFill>
-                  <pic:spPr>
+                  <pic:spPr bwMode="auto">
                     <a:xfrm>
                       <a:off x="0" y="0"/>
-                      <a:ext cx="5612130" cy="1481455"/>
+                      <a:ext cx="5605145" cy="1854200"/>
                     </a:xfrm>
                     <a:prstGeom prst="rect">
                       <a:avLst/>
                     </a:prstGeom>
+                    <a:solidFill>
+                      <a:srgbClr val="FFFFFF">
+                        <a:shade val="85000"/>
+                      </a:srgbClr>
+                    </a:solidFill>
+                    <a:ln w="88900" cap="sq">
+                      <a:solidFill>
+                        <a:srgbClr val="FFFFFF"/>
+                      </a:solidFill>
+                      <a:miter lim="800000"/>
+                    </a:ln>
+                    <a:effectLst>
+                      <a:outerShdw blurRad="55000" dist="18000" dir="5400000" algn="tl" rotWithShape="0">
+                        <a:srgbClr val="000000">
+                          <a:alpha val="40000"/>
+                        </a:srgbClr>
+                      </a:outerShdw>
+                    </a:effectLst>
+                    <a:scene3d>
+                      <a:camera prst="orthographicFront"/>
+                      <a:lightRig rig="twoPt" dir="t">
+                        <a:rot lat="0" lon="0" rev="7200000"/>
+                      </a:lightRig>
+                    </a:scene3d>
+                    <a:sp3d>
+                      <a:bevelT w="25400" h="19050"/>
+                      <a:contourClr>
+                        <a:srgbClr val="FFFFFF"/>
+                      </a:contourClr>
+                    </a:sp3d>
                   </pic:spPr>
                 </pic:pic>
               </a:graphicData>
@@ -1019,7 +1193,23 @@
         <w:ind w:left="792"/>
         <w:jc w:val="both"/>
         <w:rPr>
-          <w:lang w:val="es-ES"/>
+          <w:rStyle w:val="Referenciasutil"/>
+        </w:rPr>
+      </w:pPr>
+      <w:r>
+        <w:rPr>
+          <w:rStyle w:val="Referenciasutil"/>
+        </w:rPr>
+        <w:t>Figura 1.3.3</w:t>
+      </w:r>
+    </w:p>
+    <w:p>
+      <w:pPr>
+        <w:pStyle w:val="Prrafodelista"/>
+        <w:ind w:left="792"/>
+        <w:jc w:val="both"/>
+        <w:rPr>
+          <w:rStyle w:val="Referenciasutil"/>
         </w:rPr>
       </w:pPr>
     </w:p>
@@ -1050,10 +1240,298 @@
         <w:ind w:left="792"/>
         <w:jc w:val="both"/>
         <w:rPr>
-          <w:b/>
-          <w:lang w:val="es-ES"/>
-        </w:rPr>
-      </w:pPr>
+          <w:lang w:val="es-ES"/>
+        </w:rPr>
+      </w:pPr>
+      <w:r>
+        <w:rPr>
+          <w:lang w:val="es-ES"/>
+        </w:rPr>
+        <w:t>Para eliminar un producto, desde la lista de producto se debe dar clic al botón ‘</w:t>
+      </w:r>
+      <w:proofErr w:type="spellStart"/>
+      <w:r>
+        <w:rPr>
+          <w:lang w:val="es-ES"/>
+        </w:rPr>
+        <w:t>Destroy</w:t>
+      </w:r>
+      <w:proofErr w:type="spellEnd"/>
+      <w:r>
+        <w:rPr>
+          <w:lang w:val="es-ES"/>
+        </w:rPr>
+        <w:t>’ correspondiente al producto que se desea eliminar del sistema.</w:t>
+      </w:r>
+      <w:r>
+        <w:rPr>
+          <w:lang w:val="es-ES"/>
+        </w:rPr>
+        <w:t xml:space="preserve"> </w:t>
+      </w:r>
+      <w:r>
+        <w:rPr>
+          <w:lang w:val="es-ES"/>
+        </w:rPr>
+        <w:t xml:space="preserve">Una vez esto se haya realizado se verá un mensaje de confirmación para realizar la eliminación del producto (Figura 1.4.1). </w:t>
+      </w:r>
+    </w:p>
+    <w:p>
+      <w:pPr>
+        <w:pStyle w:val="Prrafodelista"/>
+        <w:ind w:left="792"/>
+        <w:jc w:val="both"/>
+        <w:rPr>
+          <w:lang w:val="es-ES"/>
+        </w:rPr>
+      </w:pPr>
+    </w:p>
+    <w:p>
+      <w:pPr>
+        <w:pStyle w:val="Prrafodelista"/>
+        <w:ind w:left="792"/>
+        <w:jc w:val="both"/>
+        <w:rPr>
+          <w:lang w:val="es-ES"/>
+        </w:rPr>
+      </w:pPr>
+      <w:r>
+        <w:rPr>
+          <w:noProof/>
+          <w:lang w:eastAsia="es-ES_tradnl"/>
+        </w:rPr>
+        <w:drawing>
+          <wp:inline distT="0" distB="0" distL="0" distR="0" wp14:anchorId="6CA19683" wp14:editId="0D624A47">
+            <wp:extent cx="5605145" cy="1718945"/>
+            <wp:effectExtent l="152400" t="152400" r="160655" b="186055"/>
+            <wp:docPr id="10" name="Imagen 10" descr="../../../../Desktop/Captura%20de%20pantalla%202017-07-21%20a%20la(s)%2012.07.09%2"/>
+            <wp:cNvGraphicFramePr>
+              <a:graphicFrameLocks xmlns:a="http://schemas.openxmlformats.org/drawingml/2006/main" noChangeAspect="1"/>
+            </wp:cNvGraphicFramePr>
+            <a:graphic xmlns:a="http://schemas.openxmlformats.org/drawingml/2006/main">
+              <a:graphicData uri="http://schemas.openxmlformats.org/drawingml/2006/picture">
+                <pic:pic xmlns:pic="http://schemas.openxmlformats.org/drawingml/2006/picture">
+                  <pic:nvPicPr>
+                    <pic:cNvPr id="0" name="Picture 3" descr="../../../../Desktop/Captura%20de%20pantalla%202017-07-21%20a%20la(s)%2012.07.09%2"/>
+                    <pic:cNvPicPr>
+                      <a:picLocks noChangeAspect="1" noChangeArrowheads="1"/>
+                    </pic:cNvPicPr>
+                  </pic:nvPicPr>
+                  <pic:blipFill>
+                    <a:blip r:embed="rId13">
+                      <a:extLst>
+                        <a:ext uri="{28A0092B-C50C-407E-A947-70E740481C1C}">
+                          <a14:useLocalDpi xmlns:a14="http://schemas.microsoft.com/office/drawing/2010/main" val="0"/>
+                        </a:ext>
+                      </a:extLst>
+                    </a:blip>
+                    <a:srcRect/>
+                    <a:stretch>
+                      <a:fillRect/>
+                    </a:stretch>
+                  </pic:blipFill>
+                  <pic:spPr bwMode="auto">
+                    <a:xfrm>
+                      <a:off x="0" y="0"/>
+                      <a:ext cx="5605145" cy="1718945"/>
+                    </a:xfrm>
+                    <a:prstGeom prst="rect">
+                      <a:avLst/>
+                    </a:prstGeom>
+                    <a:solidFill>
+                      <a:srgbClr val="FFFFFF">
+                        <a:shade val="85000"/>
+                      </a:srgbClr>
+                    </a:solidFill>
+                    <a:ln w="88900" cap="sq">
+                      <a:solidFill>
+                        <a:srgbClr val="FFFFFF"/>
+                      </a:solidFill>
+                      <a:miter lim="800000"/>
+                    </a:ln>
+                    <a:effectLst>
+                      <a:outerShdw blurRad="55000" dist="18000" dir="5400000" algn="tl" rotWithShape="0">
+                        <a:srgbClr val="000000">
+                          <a:alpha val="40000"/>
+                        </a:srgbClr>
+                      </a:outerShdw>
+                    </a:effectLst>
+                    <a:scene3d>
+                      <a:camera prst="orthographicFront"/>
+                      <a:lightRig rig="twoPt" dir="t">
+                        <a:rot lat="0" lon="0" rev="7200000"/>
+                      </a:lightRig>
+                    </a:scene3d>
+                    <a:sp3d>
+                      <a:bevelT w="25400" h="19050"/>
+                      <a:contourClr>
+                        <a:srgbClr val="FFFFFF"/>
+                      </a:contourClr>
+                    </a:sp3d>
+                  </pic:spPr>
+                </pic:pic>
+              </a:graphicData>
+            </a:graphic>
+          </wp:inline>
+        </w:drawing>
+      </w:r>
+    </w:p>
+    <w:p>
+      <w:pPr>
+        <w:pStyle w:val="Prrafodelista"/>
+        <w:ind w:left="792"/>
+        <w:jc w:val="both"/>
+        <w:rPr>
+          <w:rStyle w:val="Referenciasutil"/>
+        </w:rPr>
+      </w:pPr>
+      <w:r>
+        <w:rPr>
+          <w:rStyle w:val="Referenciasutil"/>
+        </w:rPr>
+        <w:t>Figura 1.4.1</w:t>
+      </w:r>
+    </w:p>
+    <w:p>
+      <w:pPr>
+        <w:pStyle w:val="Prrafodelista"/>
+        <w:ind w:left="792"/>
+        <w:jc w:val="both"/>
+        <w:rPr>
+          <w:lang w:val="es-ES"/>
+        </w:rPr>
+      </w:pPr>
+    </w:p>
+    <w:p>
+      <w:pPr>
+        <w:pStyle w:val="Prrafodelista"/>
+        <w:ind w:left="792"/>
+        <w:jc w:val="both"/>
+        <w:rPr>
+          <w:lang w:val="es-ES"/>
+        </w:rPr>
+      </w:pPr>
+      <w:r>
+        <w:rPr>
+          <w:lang w:val="es-ES"/>
+        </w:rPr>
+        <w:t>Debe tenerse en cuenta que todas las quejas asociadas con el producto a eliminar pueden quedar como información corrupta. Si se confirma la eliminación del producto se mostrará de nuevo la lista de productos sin el producto eliminado presente en el sistema (Figura 1.4.2).</w:t>
+      </w:r>
+    </w:p>
+    <w:p>
+      <w:pPr>
+        <w:pStyle w:val="Prrafodelista"/>
+        <w:ind w:left="792"/>
+        <w:jc w:val="both"/>
+        <w:rPr>
+          <w:lang w:val="es-ES"/>
+        </w:rPr>
+      </w:pPr>
+    </w:p>
+    <w:p>
+      <w:pPr>
+        <w:pStyle w:val="Prrafodelista"/>
+        <w:ind w:left="792"/>
+        <w:jc w:val="both"/>
+        <w:rPr>
+          <w:rStyle w:val="Referenciasutil"/>
+        </w:rPr>
+      </w:pPr>
+      <w:r>
+        <w:rPr>
+          <w:rStyle w:val="Referenciasutil"/>
+        </w:rPr>
+        <w:drawing>
+          <wp:inline distT="0" distB="0" distL="0" distR="0" wp14:anchorId="44FC4A0D" wp14:editId="048D7238">
+            <wp:extent cx="5605145" cy="1608455"/>
+            <wp:effectExtent l="152400" t="152400" r="160655" b="169545"/>
+            <wp:docPr id="11" name="Imagen 11" descr="../../../../Desktop/Captura%20de%20pantalla%202017-07-21%20a%20la(s)%2012.08.43%2"/>
+            <wp:cNvGraphicFramePr>
+              <a:graphicFrameLocks xmlns:a="http://schemas.openxmlformats.org/drawingml/2006/main" noChangeAspect="1"/>
+            </wp:cNvGraphicFramePr>
+            <a:graphic xmlns:a="http://schemas.openxmlformats.org/drawingml/2006/main">
+              <a:graphicData uri="http://schemas.openxmlformats.org/drawingml/2006/picture">
+                <pic:pic xmlns:pic="http://schemas.openxmlformats.org/drawingml/2006/picture">
+                  <pic:nvPicPr>
+                    <pic:cNvPr id="0" name="Picture 4" descr="../../../../Desktop/Captura%20de%20pantalla%202017-07-21%20a%20la(s)%2012.08.43%2"/>
+                    <pic:cNvPicPr>
+                      <a:picLocks noChangeAspect="1" noChangeArrowheads="1"/>
+                    </pic:cNvPicPr>
+                  </pic:nvPicPr>
+                  <pic:blipFill>
+                    <a:blip r:embed="rId14">
+                      <a:extLst>
+                        <a:ext uri="{28A0092B-C50C-407E-A947-70E740481C1C}">
+                          <a14:useLocalDpi xmlns:a14="http://schemas.microsoft.com/office/drawing/2010/main" val="0"/>
+                        </a:ext>
+                      </a:extLst>
+                    </a:blip>
+                    <a:srcRect/>
+                    <a:stretch>
+                      <a:fillRect/>
+                    </a:stretch>
+                  </pic:blipFill>
+                  <pic:spPr bwMode="auto">
+                    <a:xfrm>
+                      <a:off x="0" y="0"/>
+                      <a:ext cx="5605145" cy="1608455"/>
+                    </a:xfrm>
+                    <a:prstGeom prst="rect">
+                      <a:avLst/>
+                    </a:prstGeom>
+                    <a:solidFill>
+                      <a:srgbClr val="FFFFFF">
+                        <a:shade val="85000"/>
+                      </a:srgbClr>
+                    </a:solidFill>
+                    <a:ln w="88900" cap="sq">
+                      <a:solidFill>
+                        <a:srgbClr val="FFFFFF"/>
+                      </a:solidFill>
+                      <a:miter lim="800000"/>
+                    </a:ln>
+                    <a:effectLst>
+                      <a:outerShdw blurRad="55000" dist="18000" dir="5400000" algn="tl" rotWithShape="0">
+                        <a:srgbClr val="000000">
+                          <a:alpha val="40000"/>
+                        </a:srgbClr>
+                      </a:outerShdw>
+                    </a:effectLst>
+                    <a:scene3d>
+                      <a:camera prst="orthographicFront"/>
+                      <a:lightRig rig="twoPt" dir="t">
+                        <a:rot lat="0" lon="0" rev="7200000"/>
+                      </a:lightRig>
+                    </a:scene3d>
+                    <a:sp3d>
+                      <a:bevelT w="25400" h="19050"/>
+                      <a:contourClr>
+                        <a:srgbClr val="FFFFFF"/>
+                      </a:contourClr>
+                    </a:sp3d>
+                  </pic:spPr>
+                </pic:pic>
+              </a:graphicData>
+            </a:graphic>
+          </wp:inline>
+        </w:drawing>
+      </w:r>
+    </w:p>
+    <w:p>
+      <w:pPr>
+        <w:pStyle w:val="Prrafodelista"/>
+        <w:ind w:left="792"/>
+        <w:jc w:val="both"/>
+        <w:rPr>
+          <w:rStyle w:val="Referenciasutil"/>
+        </w:rPr>
+      </w:pPr>
+      <w:r>
+        <w:rPr>
+          <w:rStyle w:val="Referenciasutil"/>
+        </w:rPr>
+        <w:t>Figura 1.4.2</w:t>
+      </w:r>
       <w:bookmarkStart w:id="0" w:name="_GoBack"/>
       <w:bookmarkEnd w:id="0"/>
     </w:p>
@@ -1927,4 +2405,16 @@
     </a:ext>
   </a:extLst>
 </a:theme>
+</file>
+
+<file path=customXml/item1.xml><?xml version="1.0" encoding="utf-8"?>
+<b:Sources xmlns:b="http://schemas.openxmlformats.org/officeDocument/2006/bibliography" xmlns="http://schemas.openxmlformats.org/officeDocument/2006/bibliography" SelectedStyle="/APASixthEditionOfficeOnline.xsl" StyleName="APA"/>
+</file>
+
+<file path=customXml/itemProps1.xml><?xml version="1.0" encoding="utf-8"?>
+<ds:datastoreItem xmlns:ds="http://schemas.openxmlformats.org/officeDocument/2006/customXml" ds:itemID="{BF62ECAD-6CA9-734F-A5AF-C95D683DE7B5}">
+  <ds:schemaRefs>
+    <ds:schemaRef ds:uri="http://schemas.openxmlformats.org/officeDocument/2006/bibliography"/>
+  </ds:schemaRefs>
+</ds:datastoreItem>
 </file>
</xml_diff>

<commit_message>
Manual de creación de quejas
</commit_message>
<xml_diff>
--- a/docs/Manual de usuario MejoraTech.docx
+++ b/docs/Manual de usuario MejoraTech.docx
@@ -157,7 +157,7 @@
                     </pic:cNvPicPr>
                   </pic:nvPicPr>
                   <pic:blipFill>
-                    <a:blip r:embed="rId6">
+                    <a:blip r:embed="rId8">
                       <a:extLst>
                         <a:ext uri="{28A0092B-C50C-407E-A947-70E740481C1C}">
                           <a14:useLocalDpi xmlns:a14="http://schemas.microsoft.com/office/drawing/2010/main" val="0"/>
@@ -348,7 +348,7 @@
                     </pic:cNvPicPr>
                   </pic:nvPicPr>
                   <pic:blipFill>
-                    <a:blip r:embed="rId7">
+                    <a:blip r:embed="rId9">
                       <a:extLst>
                         <a:ext uri="{28A0092B-C50C-407E-A947-70E740481C1C}">
                           <a14:useLocalDpi xmlns:a14="http://schemas.microsoft.com/office/drawing/2010/main" val="0"/>
@@ -462,7 +462,7 @@
                     </pic:cNvPicPr>
                   </pic:nvPicPr>
                   <pic:blipFill>
-                    <a:blip r:embed="rId8">
+                    <a:blip r:embed="rId10">
                       <a:extLst>
                         <a:ext uri="{28A0092B-C50C-407E-A947-70E740481C1C}">
                           <a14:useLocalDpi xmlns:a14="http://schemas.microsoft.com/office/drawing/2010/main" val="0"/>
@@ -624,7 +624,7 @@
                     </pic:cNvPicPr>
                   </pic:nvPicPr>
                   <pic:blipFill>
-                    <a:blip r:embed="rId9">
+                    <a:blip r:embed="rId11">
                       <a:extLst>
                         <a:ext uri="{28A0092B-C50C-407E-A947-70E740481C1C}">
                           <a14:useLocalDpi xmlns:a14="http://schemas.microsoft.com/office/drawing/2010/main" val="0"/>
@@ -825,7 +825,7 @@
                     </pic:cNvPicPr>
                   </pic:nvPicPr>
                   <pic:blipFill>
-                    <a:blip r:embed="rId10">
+                    <a:blip r:embed="rId12">
                       <a:extLst>
                         <a:ext uri="{28A0092B-C50C-407E-A947-70E740481C1C}">
                           <a14:useLocalDpi xmlns:a14="http://schemas.microsoft.com/office/drawing/2010/main" val="0"/>
@@ -985,7 +985,7 @@
                     </pic:cNvPicPr>
                   </pic:nvPicPr>
                   <pic:blipFill>
-                    <a:blip r:embed="rId11">
+                    <a:blip r:embed="rId13">
                       <a:extLst>
                         <a:ext uri="{28A0092B-C50C-407E-A947-70E740481C1C}">
                           <a14:useLocalDpi xmlns:a14="http://schemas.microsoft.com/office/drawing/2010/main" val="0"/>
@@ -1129,7 +1129,7 @@
                     </pic:cNvPicPr>
                   </pic:nvPicPr>
                   <pic:blipFill>
-                    <a:blip r:embed="rId12">
+                    <a:blip r:embed="rId14">
                       <a:extLst>
                         <a:ext uri="{28A0092B-C50C-407E-A947-70E740481C1C}">
                           <a14:useLocalDpi xmlns:a14="http://schemas.microsoft.com/office/drawing/2010/main" val="0"/>
@@ -1318,7 +1318,7 @@
                     </pic:cNvPicPr>
                   </pic:nvPicPr>
                   <pic:blipFill>
-                    <a:blip r:embed="rId13">
+                    <a:blip r:embed="rId15">
                       <a:extLst>
                         <a:ext uri="{28A0092B-C50C-407E-A947-70E740481C1C}">
                           <a14:useLocalDpi xmlns:a14="http://schemas.microsoft.com/office/drawing/2010/main" val="0"/>
@@ -1440,6 +1440,8 @@
       <w:r>
         <w:rPr>
           <w:rStyle w:val="Referenciasutil"/>
+          <w:noProof/>
+          <w:lang w:eastAsia="es-ES_tradnl"/>
         </w:rPr>
         <w:drawing>
           <wp:inline distT="0" distB="0" distL="0" distR="0" wp14:anchorId="44FC4A0D" wp14:editId="048D7238">
@@ -1459,7 +1461,7 @@
                     </pic:cNvPicPr>
                   </pic:nvPicPr>
                   <pic:blipFill>
-                    <a:blip r:embed="rId14">
+                    <a:blip r:embed="rId16">
                       <a:extLst>
                         <a:ext uri="{28A0092B-C50C-407E-A947-70E740481C1C}">
                           <a14:useLocalDpi xmlns:a14="http://schemas.microsoft.com/office/drawing/2010/main" val="0"/>
@@ -1532,6 +1534,810 @@
         </w:rPr>
         <w:t>Figura 1.4.2</w:t>
       </w:r>
+    </w:p>
+    <w:p>
+      <w:pPr>
+        <w:pStyle w:val="Prrafodelista"/>
+        <w:ind w:left="792"/>
+        <w:jc w:val="both"/>
+        <w:rPr>
+          <w:rStyle w:val="Referenciasutil"/>
+        </w:rPr>
+      </w:pPr>
+    </w:p>
+    <w:p>
+      <w:pPr>
+        <w:pStyle w:val="Prrafodelista"/>
+        <w:numPr>
+          <w:ilvl w:val="0"/>
+          <w:numId w:val="1"/>
+        </w:numPr>
+        <w:jc w:val="both"/>
+        <w:rPr>
+          <w:b/>
+          <w:smallCaps/>
+          <w:lang w:val="es-ES"/>
+        </w:rPr>
+      </w:pPr>
+      <w:r>
+        <w:rPr>
+          <w:b/>
+          <w:lang w:val="es-ES"/>
+        </w:rPr>
+        <w:t>Manejo de quejas y reclamos</w:t>
+      </w:r>
+    </w:p>
+    <w:p>
+      <w:pPr>
+        <w:pStyle w:val="Prrafodelista"/>
+        <w:numPr>
+          <w:ilvl w:val="1"/>
+          <w:numId w:val="1"/>
+        </w:numPr>
+        <w:jc w:val="both"/>
+        <w:rPr>
+          <w:b/>
+          <w:smallCaps/>
+          <w:lang w:val="es-ES"/>
+        </w:rPr>
+      </w:pPr>
+      <w:r>
+        <w:rPr>
+          <w:b/>
+          <w:lang w:val="es-ES"/>
+        </w:rPr>
+        <w:t>Registro de quejas o reclamos</w:t>
+      </w:r>
+    </w:p>
+    <w:p>
+      <w:pPr>
+        <w:pStyle w:val="Prrafodelista"/>
+        <w:ind w:left="360"/>
+        <w:jc w:val="both"/>
+        <w:rPr>
+          <w:lang w:val="es-ES"/>
+        </w:rPr>
+      </w:pPr>
+      <w:r>
+        <w:rPr>
+          <w:lang w:val="es-ES"/>
+        </w:rPr>
+        <w:t>Un usuario</w:t>
+      </w:r>
+      <w:r>
+        <w:rPr>
+          <w:lang w:val="es-ES"/>
+        </w:rPr>
+        <w:t xml:space="preserve"> con permisos de </w:t>
+      </w:r>
+      <w:r>
+        <w:rPr>
+          <w:lang w:val="es-ES"/>
+        </w:rPr>
+        <w:t>coordinador puede registrar nuevas quejas en el sistema al ingresar a la sección de</w:t>
+      </w:r>
+      <w:r>
+        <w:rPr>
+          <w:lang w:val="es-ES"/>
+        </w:rPr>
+        <w:t xml:space="preserve"> </w:t>
+      </w:r>
+      <w:r>
+        <w:rPr>
+          <w:lang w:val="es-ES"/>
+        </w:rPr>
+        <w:t xml:space="preserve">quedar como información </w:t>
+      </w:r>
+      <w:r>
+        <w:rPr>
+          <w:lang w:val="es-ES"/>
+        </w:rPr>
+        <w:t xml:space="preserve">y haciendo clic </w:t>
+      </w:r>
+      <w:r>
+        <w:rPr>
+          <w:lang w:val="es-ES"/>
+        </w:rPr>
+        <w:t xml:space="preserve">en el botón ‘New </w:t>
+      </w:r>
+      <w:proofErr w:type="spellStart"/>
+      <w:r>
+        <w:rPr>
+          <w:lang w:val="es-ES"/>
+        </w:rPr>
+        <w:t>Complaint</w:t>
+      </w:r>
+      <w:proofErr w:type="spellEnd"/>
+      <w:r>
+        <w:rPr>
+          <w:lang w:val="es-ES"/>
+        </w:rPr>
+        <w:t xml:space="preserve">’. Al hacer clic en dicho botón se le desplegará al usuario un formulario </w:t>
+      </w:r>
+      <w:r>
+        <w:rPr>
+          <w:lang w:val="es-ES"/>
+        </w:rPr>
+        <w:t>de r</w:t>
+      </w:r>
+      <w:r>
+        <w:rPr>
+          <w:lang w:val="es-ES"/>
+        </w:rPr>
+        <w:t>egistro de quejas (Figura 2.1.1)</w:t>
+      </w:r>
+      <w:r>
+        <w:rPr>
+          <w:lang w:val="es-ES"/>
+        </w:rPr>
+        <w:t>.</w:t>
+      </w:r>
+    </w:p>
+    <w:p>
+      <w:pPr>
+        <w:pStyle w:val="Prrafodelista"/>
+        <w:ind w:left="360"/>
+        <w:jc w:val="both"/>
+        <w:rPr>
+          <w:lang w:val="es-ES"/>
+        </w:rPr>
+      </w:pPr>
+    </w:p>
+    <w:p>
+      <w:pPr>
+        <w:pStyle w:val="Prrafodelista"/>
+        <w:ind w:left="360"/>
+        <w:jc w:val="both"/>
+        <w:rPr>
+          <w:smallCaps/>
+          <w:lang w:val="es-ES"/>
+        </w:rPr>
+      </w:pPr>
+      <w:r>
+        <w:rPr>
+          <w:smallCaps/>
+          <w:noProof/>
+          <w:lang w:eastAsia="es-ES_tradnl"/>
+        </w:rPr>
+        <w:drawing>
+          <wp:inline distT="0" distB="0" distL="0" distR="0" wp14:anchorId="47244B43" wp14:editId="470E09B4">
+            <wp:extent cx="5605145" cy="2709545"/>
+            <wp:effectExtent l="152400" t="152400" r="160655" b="186055"/>
+            <wp:docPr id="9" name="Imagen 9" descr="/Users/cfagudelo/Desktop/Captura de pantalla 2017-07-24 a la(s) 3.44.01 p.m..png"/>
+            <wp:cNvGraphicFramePr>
+              <a:graphicFrameLocks xmlns:a="http://schemas.openxmlformats.org/drawingml/2006/main" noChangeAspect="1"/>
+            </wp:cNvGraphicFramePr>
+            <a:graphic xmlns:a="http://schemas.openxmlformats.org/drawingml/2006/main">
+              <a:graphicData uri="http://schemas.openxmlformats.org/drawingml/2006/picture">
+                <pic:pic xmlns:pic="http://schemas.openxmlformats.org/drawingml/2006/picture">
+                  <pic:nvPicPr>
+                    <pic:cNvPr id="0" name="Picture 1" descr="/Users/cfagudelo/Desktop/Captura de pantalla 2017-07-24 a la(s) 3.44.01 p.m..png"/>
+                    <pic:cNvPicPr>
+                      <a:picLocks noChangeAspect="1" noChangeArrowheads="1"/>
+                    </pic:cNvPicPr>
+                  </pic:nvPicPr>
+                  <pic:blipFill>
+                    <a:blip r:embed="rId17">
+                      <a:extLst>
+                        <a:ext uri="{28A0092B-C50C-407E-A947-70E740481C1C}">
+                          <a14:useLocalDpi xmlns:a14="http://schemas.microsoft.com/office/drawing/2010/main" val="0"/>
+                        </a:ext>
+                      </a:extLst>
+                    </a:blip>
+                    <a:srcRect/>
+                    <a:stretch>
+                      <a:fillRect/>
+                    </a:stretch>
+                  </pic:blipFill>
+                  <pic:spPr bwMode="auto">
+                    <a:xfrm>
+                      <a:off x="0" y="0"/>
+                      <a:ext cx="5605145" cy="2709545"/>
+                    </a:xfrm>
+                    <a:prstGeom prst="rect">
+                      <a:avLst/>
+                    </a:prstGeom>
+                    <a:solidFill>
+                      <a:srgbClr val="FFFFFF">
+                        <a:shade val="85000"/>
+                      </a:srgbClr>
+                    </a:solidFill>
+                    <a:ln w="88900" cap="sq">
+                      <a:solidFill>
+                        <a:srgbClr val="FFFFFF"/>
+                      </a:solidFill>
+                      <a:miter lim="800000"/>
+                    </a:ln>
+                    <a:effectLst>
+                      <a:outerShdw blurRad="55000" dist="18000" dir="5400000" algn="tl" rotWithShape="0">
+                        <a:srgbClr val="000000">
+                          <a:alpha val="40000"/>
+                        </a:srgbClr>
+                      </a:outerShdw>
+                    </a:effectLst>
+                    <a:scene3d>
+                      <a:camera prst="orthographicFront"/>
+                      <a:lightRig rig="twoPt" dir="t">
+                        <a:rot lat="0" lon="0" rev="7200000"/>
+                      </a:lightRig>
+                    </a:scene3d>
+                    <a:sp3d>
+                      <a:bevelT w="25400" h="19050"/>
+                      <a:contourClr>
+                        <a:srgbClr val="FFFFFF"/>
+                      </a:contourClr>
+                    </a:sp3d>
+                  </pic:spPr>
+                </pic:pic>
+              </a:graphicData>
+            </a:graphic>
+          </wp:inline>
+        </w:drawing>
+      </w:r>
+    </w:p>
+    <w:p>
+      <w:pPr>
+        <w:pStyle w:val="Prrafodelista"/>
+        <w:ind w:left="360"/>
+        <w:jc w:val="both"/>
+        <w:rPr>
+          <w:rStyle w:val="Referenciasutil"/>
+        </w:rPr>
+      </w:pPr>
+      <w:r>
+        <w:rPr>
+          <w:rStyle w:val="Referenciasutil"/>
+        </w:rPr>
+        <w:t>Figura 2.1.1</w:t>
+      </w:r>
+    </w:p>
+    <w:p>
+      <w:pPr>
+        <w:pStyle w:val="Prrafodelista"/>
+        <w:ind w:left="360"/>
+        <w:jc w:val="both"/>
+        <w:rPr>
+          <w:smallCaps/>
+          <w:lang w:val="es-ES"/>
+        </w:rPr>
+      </w:pPr>
+    </w:p>
+    <w:p>
+      <w:pPr>
+        <w:pStyle w:val="Prrafodelista"/>
+        <w:ind w:left="360"/>
+        <w:jc w:val="both"/>
+        <w:rPr>
+          <w:lang w:val="es-ES"/>
+        </w:rPr>
+      </w:pPr>
+      <w:r>
+        <w:rPr>
+          <w:lang w:val="es-ES"/>
+        </w:rPr>
+        <w:t xml:space="preserve">En el formulario se espera que </w:t>
+      </w:r>
+      <w:r>
+        <w:rPr>
+          <w:lang w:val="es-ES"/>
+        </w:rPr>
+        <w:t xml:space="preserve">se indique la </w:t>
+      </w:r>
+      <w:r>
+        <w:rPr>
+          <w:lang w:val="es-ES"/>
+        </w:rPr>
+        <w:t>siguiente información:</w:t>
+      </w:r>
+    </w:p>
+    <w:p>
+      <w:pPr>
+        <w:pStyle w:val="Prrafodelista"/>
+        <w:numPr>
+          <w:ilvl w:val="0"/>
+          <w:numId w:val="2"/>
+        </w:numPr>
+        <w:jc w:val="both"/>
+        <w:rPr>
+          <w:lang w:val="es-ES"/>
+        </w:rPr>
+      </w:pPr>
+      <w:r>
+        <w:rPr>
+          <w:lang w:val="es-ES"/>
+        </w:rPr>
+        <w:t>Fuente de la queja</w:t>
+      </w:r>
+      <w:r>
+        <w:rPr>
+          <w:lang w:val="es-ES"/>
+        </w:rPr>
+        <w:t xml:space="preserve"> (quién realizó la queja originalmente)</w:t>
+      </w:r>
+    </w:p>
+    <w:p>
+      <w:pPr>
+        <w:pStyle w:val="Prrafodelista"/>
+        <w:numPr>
+          <w:ilvl w:val="0"/>
+          <w:numId w:val="2"/>
+        </w:numPr>
+        <w:jc w:val="both"/>
+        <w:rPr>
+          <w:lang w:val="es-ES"/>
+        </w:rPr>
+      </w:pPr>
+      <w:r>
+        <w:rPr>
+          <w:lang w:val="es-ES"/>
+        </w:rPr>
+        <w:t>F</w:t>
+      </w:r>
+      <w:r>
+        <w:rPr>
+          <w:lang w:val="es-ES"/>
+        </w:rPr>
+        <w:t>echa efectiva (fecha en la que la queja fue realizada</w:t>
+      </w:r>
+      <w:r>
+        <w:rPr>
+          <w:lang w:val="es-ES"/>
+        </w:rPr>
+        <w:t>)</w:t>
+      </w:r>
+      <w:r>
+        <w:rPr>
+          <w:lang w:val="es-ES"/>
+        </w:rPr>
+        <w:t xml:space="preserve">. </w:t>
+      </w:r>
+    </w:p>
+    <w:p>
+      <w:pPr>
+        <w:pStyle w:val="Prrafodelista"/>
+        <w:numPr>
+          <w:ilvl w:val="0"/>
+          <w:numId w:val="2"/>
+        </w:numPr>
+        <w:jc w:val="both"/>
+        <w:rPr>
+          <w:lang w:val="es-ES"/>
+        </w:rPr>
+      </w:pPr>
+      <w:r>
+        <w:rPr>
+          <w:lang w:val="es-ES"/>
+        </w:rPr>
+        <w:t>D</w:t>
+      </w:r>
+      <w:r>
+        <w:rPr>
+          <w:lang w:val="es-ES"/>
+        </w:rPr>
+        <w:t>escripción</w:t>
+      </w:r>
+      <w:r>
+        <w:rPr>
+          <w:lang w:val="es-ES"/>
+        </w:rPr>
+        <w:t xml:space="preserve"> de la queja</w:t>
+      </w:r>
+      <w:r>
+        <w:rPr>
+          <w:lang w:val="es-ES"/>
+        </w:rPr>
+        <w:t>,</w:t>
+      </w:r>
+      <w:r>
+        <w:rPr>
+          <w:lang w:val="es-ES"/>
+        </w:rPr>
+        <w:t xml:space="preserve"> que permita conocer los detalles </w:t>
+      </w:r>
+      <w:r>
+        <w:rPr>
+          <w:lang w:val="es-ES"/>
+        </w:rPr>
+        <w:t>de la misma para tomar acciones investigativas o correctivas apropiadas</w:t>
+      </w:r>
+      <w:r>
+        <w:rPr>
+          <w:lang w:val="es-ES"/>
+        </w:rPr>
+        <w:t>.</w:t>
+      </w:r>
+      <w:r>
+        <w:rPr>
+          <w:lang w:val="es-ES"/>
+        </w:rPr>
+        <w:t xml:space="preserve"> </w:t>
+      </w:r>
+    </w:p>
+    <w:p>
+      <w:pPr>
+        <w:pStyle w:val="Prrafodelista"/>
+        <w:numPr>
+          <w:ilvl w:val="0"/>
+          <w:numId w:val="2"/>
+        </w:numPr>
+        <w:jc w:val="both"/>
+        <w:rPr>
+          <w:lang w:val="es-ES"/>
+        </w:rPr>
+      </w:pPr>
+      <w:r>
+        <w:rPr>
+          <w:lang w:val="es-ES"/>
+        </w:rPr>
+        <w:t>Fecha</w:t>
+      </w:r>
+      <w:r>
+        <w:rPr>
+          <w:lang w:val="es-ES"/>
+        </w:rPr>
+        <w:t xml:space="preserve"> de revisión de las acciones</w:t>
+      </w:r>
+      <w:r>
+        <w:rPr>
+          <w:lang w:val="es-ES"/>
+        </w:rPr>
+        <w:t xml:space="preserve"> correctivas</w:t>
+      </w:r>
+      <w:r>
+        <w:rPr>
+          <w:lang w:val="es-ES"/>
+        </w:rPr>
+        <w:t xml:space="preserve"> tomadas</w:t>
+      </w:r>
+      <w:r>
+        <w:rPr>
+          <w:lang w:val="es-ES"/>
+        </w:rPr>
+        <w:t xml:space="preserve">. </w:t>
+      </w:r>
+    </w:p>
+    <w:p>
+      <w:pPr>
+        <w:pStyle w:val="Prrafodelista"/>
+        <w:numPr>
+          <w:ilvl w:val="0"/>
+          <w:numId w:val="2"/>
+        </w:numPr>
+        <w:jc w:val="both"/>
+        <w:rPr>
+          <w:lang w:val="es-ES"/>
+        </w:rPr>
+      </w:pPr>
+      <w:r>
+        <w:rPr>
+          <w:lang w:val="es-ES"/>
+        </w:rPr>
+        <w:t>Clasificación de la queja entre las siguientes opciones</w:t>
+      </w:r>
+      <w:r>
+        <w:rPr>
+          <w:lang w:val="es-ES"/>
+        </w:rPr>
+        <w:t>:</w:t>
+      </w:r>
+    </w:p>
+    <w:p>
+      <w:pPr>
+        <w:pStyle w:val="Prrafodelista"/>
+        <w:numPr>
+          <w:ilvl w:val="1"/>
+          <w:numId w:val="2"/>
+        </w:numPr>
+        <w:jc w:val="both"/>
+        <w:rPr>
+          <w:lang w:val="es-ES"/>
+        </w:rPr>
+      </w:pPr>
+      <w:r>
+        <w:rPr>
+          <w:lang w:val="es-ES"/>
+        </w:rPr>
+        <w:t>Queja</w:t>
+      </w:r>
+      <w:r>
+        <w:rPr>
+          <w:lang w:val="es-ES"/>
+        </w:rPr>
+        <w:t>.</w:t>
+      </w:r>
+    </w:p>
+    <w:p>
+      <w:pPr>
+        <w:pStyle w:val="Prrafodelista"/>
+        <w:numPr>
+          <w:ilvl w:val="1"/>
+          <w:numId w:val="2"/>
+        </w:numPr>
+        <w:jc w:val="both"/>
+        <w:rPr>
+          <w:lang w:val="es-ES"/>
+        </w:rPr>
+      </w:pPr>
+      <w:r>
+        <w:rPr>
+          <w:lang w:val="es-ES"/>
+        </w:rPr>
+        <w:t>Sugerencia</w:t>
+      </w:r>
+      <w:r>
+        <w:rPr>
+          <w:lang w:val="es-ES"/>
+        </w:rPr>
+        <w:t>.</w:t>
+      </w:r>
+    </w:p>
+    <w:p>
+      <w:pPr>
+        <w:pStyle w:val="Prrafodelista"/>
+        <w:numPr>
+          <w:ilvl w:val="1"/>
+          <w:numId w:val="2"/>
+        </w:numPr>
+        <w:jc w:val="both"/>
+        <w:rPr>
+          <w:lang w:val="es-ES"/>
+        </w:rPr>
+      </w:pPr>
+      <w:r>
+        <w:rPr>
+          <w:lang w:val="es-ES"/>
+        </w:rPr>
+        <w:t>Garantía</w:t>
+      </w:r>
+      <w:r>
+        <w:rPr>
+          <w:lang w:val="es-ES"/>
+        </w:rPr>
+        <w:t>.</w:t>
+      </w:r>
+    </w:p>
+    <w:p>
+      <w:pPr>
+        <w:pStyle w:val="Prrafodelista"/>
+        <w:numPr>
+          <w:ilvl w:val="1"/>
+          <w:numId w:val="2"/>
+        </w:numPr>
+        <w:jc w:val="both"/>
+        <w:rPr>
+          <w:lang w:val="es-ES"/>
+        </w:rPr>
+      </w:pPr>
+      <w:r>
+        <w:rPr>
+          <w:lang w:val="es-ES"/>
+        </w:rPr>
+        <w:t>Resultado de auditoría</w:t>
+      </w:r>
+      <w:r>
+        <w:rPr>
+          <w:lang w:val="es-ES"/>
+        </w:rPr>
+        <w:t>.</w:t>
+      </w:r>
+    </w:p>
+    <w:p>
+      <w:pPr>
+        <w:pStyle w:val="Prrafodelista"/>
+        <w:numPr>
+          <w:ilvl w:val="1"/>
+          <w:numId w:val="2"/>
+        </w:numPr>
+        <w:jc w:val="both"/>
+        <w:rPr>
+          <w:lang w:val="es-ES"/>
+        </w:rPr>
+      </w:pPr>
+      <w:r>
+        <w:rPr>
+          <w:lang w:val="es-ES"/>
+        </w:rPr>
+        <w:t>Desviación</w:t>
+      </w:r>
+      <w:r>
+        <w:rPr>
+          <w:lang w:val="es-ES"/>
+        </w:rPr>
+        <w:t>.</w:t>
+      </w:r>
+    </w:p>
+    <w:p>
+      <w:pPr>
+        <w:pStyle w:val="Prrafodelista"/>
+        <w:numPr>
+          <w:ilvl w:val="1"/>
+          <w:numId w:val="2"/>
+        </w:numPr>
+        <w:jc w:val="both"/>
+        <w:rPr>
+          <w:lang w:val="es-ES"/>
+        </w:rPr>
+      </w:pPr>
+      <w:r>
+        <w:rPr>
+          <w:lang w:val="es-ES"/>
+        </w:rPr>
+        <w:t>Producto no conforme</w:t>
+      </w:r>
+      <w:r>
+        <w:rPr>
+          <w:lang w:val="es-ES"/>
+        </w:rPr>
+        <w:t>.</w:t>
+      </w:r>
+    </w:p>
+    <w:p>
+      <w:pPr>
+        <w:pStyle w:val="Prrafodelista"/>
+        <w:numPr>
+          <w:ilvl w:val="0"/>
+          <w:numId w:val="2"/>
+        </w:numPr>
+        <w:jc w:val="both"/>
+        <w:rPr>
+          <w:lang w:val="es-ES"/>
+        </w:rPr>
+      </w:pPr>
+      <w:r>
+        <w:rPr>
+          <w:lang w:val="es-ES"/>
+        </w:rPr>
+        <w:t>Empleado encargado de la investigación y corrección de la queja</w:t>
+      </w:r>
+      <w:r>
+        <w:rPr>
+          <w:lang w:val="es-ES"/>
+        </w:rPr>
+        <w:t>.</w:t>
+      </w:r>
+    </w:p>
+    <w:p>
+      <w:pPr>
+        <w:pStyle w:val="Prrafodelista"/>
+        <w:numPr>
+          <w:ilvl w:val="0"/>
+          <w:numId w:val="2"/>
+        </w:numPr>
+        <w:jc w:val="both"/>
+        <w:rPr>
+          <w:lang w:val="es-ES"/>
+        </w:rPr>
+      </w:pPr>
+      <w:r>
+        <w:rPr>
+          <w:lang w:val="es-ES"/>
+        </w:rPr>
+        <w:t>La información del producto involucrado en la queja (aplica únicamente si la queja es respecto a un producto)</w:t>
+      </w:r>
+      <w:r>
+        <w:rPr>
+          <w:lang w:val="es-ES"/>
+        </w:rPr>
+        <w:t>.</w:t>
+      </w:r>
+    </w:p>
+    <w:p>
+      <w:pPr>
+        <w:pStyle w:val="Prrafodelista"/>
+        <w:numPr>
+          <w:ilvl w:val="1"/>
+          <w:numId w:val="2"/>
+        </w:numPr>
+        <w:jc w:val="both"/>
+        <w:rPr>
+          <w:lang w:val="es-ES"/>
+        </w:rPr>
+      </w:pPr>
+      <w:r>
+        <w:rPr>
+          <w:lang w:val="es-ES"/>
+        </w:rPr>
+        <w:t>El producto sobre el cual la queja se está realizando</w:t>
+      </w:r>
+      <w:r>
+        <w:rPr>
+          <w:lang w:val="es-ES"/>
+        </w:rPr>
+        <w:t>.</w:t>
+      </w:r>
+    </w:p>
+    <w:p>
+      <w:pPr>
+        <w:pStyle w:val="Prrafodelista"/>
+        <w:numPr>
+          <w:ilvl w:val="1"/>
+          <w:numId w:val="2"/>
+        </w:numPr>
+        <w:jc w:val="both"/>
+        <w:rPr>
+          <w:lang w:val="es-ES"/>
+        </w:rPr>
+      </w:pPr>
+      <w:r>
+        <w:rPr>
+          <w:lang w:val="es-ES"/>
+        </w:rPr>
+        <w:t>El número de lote del producto del que proviene la queja</w:t>
+      </w:r>
+      <w:r>
+        <w:rPr>
+          <w:lang w:val="es-ES"/>
+        </w:rPr>
+        <w:t>.</w:t>
+      </w:r>
+    </w:p>
+    <w:p>
+      <w:pPr>
+        <w:pStyle w:val="Prrafodelista"/>
+        <w:numPr>
+          <w:ilvl w:val="1"/>
+          <w:numId w:val="2"/>
+        </w:numPr>
+        <w:jc w:val="both"/>
+        <w:rPr>
+          <w:lang w:val="es-ES"/>
+        </w:rPr>
+      </w:pPr>
+      <w:r>
+        <w:rPr>
+          <w:lang w:val="es-ES"/>
+        </w:rPr>
+        <w:t>Fecha de vencimiento del producto sobre el que se realizó la queja</w:t>
+      </w:r>
+      <w:r>
+        <w:rPr>
+          <w:lang w:val="es-ES"/>
+        </w:rPr>
+        <w:t>.</w:t>
+      </w:r>
+    </w:p>
+    <w:p>
+      <w:pPr>
+        <w:ind w:left="708"/>
+        <w:jc w:val="both"/>
+        <w:rPr>
+          <w:lang w:val="es-ES"/>
+        </w:rPr>
+      </w:pPr>
+      <w:r>
+        <w:rPr>
+          <w:lang w:val="es-ES"/>
+        </w:rPr>
+        <w:t>Al haber llenado toda la información del formulario correctamente, el coordinador debe hacer clic en el botón ‘</w:t>
+      </w:r>
+      <w:proofErr w:type="spellStart"/>
+      <w:r>
+        <w:rPr>
+          <w:lang w:val="es-ES"/>
+        </w:rPr>
+        <w:t>Create</w:t>
+      </w:r>
+      <w:proofErr w:type="spellEnd"/>
+      <w:r>
+        <w:rPr>
+          <w:lang w:val="es-ES"/>
+        </w:rPr>
+        <w:t xml:space="preserve"> </w:t>
+      </w:r>
+      <w:proofErr w:type="spellStart"/>
+      <w:r>
+        <w:rPr>
+          <w:lang w:val="es-ES"/>
+        </w:rPr>
+        <w:t>Complaint</w:t>
+      </w:r>
+      <w:proofErr w:type="spellEnd"/>
+      <w:r>
+        <w:rPr>
+          <w:lang w:val="es-ES"/>
+        </w:rPr>
+        <w:t>’ para así registrar exitosamente la queja en el sistema.</w:t>
+      </w:r>
       <w:bookmarkStart w:id="0" w:name="_GoBack"/>
       <w:bookmarkEnd w:id="0"/>
     </w:p>
@@ -1545,9 +2351,160 @@
 </w:document>
 </file>
 
+<file path=word/endnotes.xml><?xml version="1.0" encoding="utf-8"?>
+<w:endnotes xmlns:wpc="http://schemas.microsoft.com/office/word/2010/wordprocessingCanvas" xmlns:mo="http://schemas.microsoft.com/office/mac/office/2008/main" xmlns:mc="http://schemas.openxmlformats.org/markup-compatibility/2006" xmlns:mv="urn:schemas-microsoft-com:mac:vml" xmlns:o="urn:schemas-microsoft-com:office:office" xmlns:r="http://schemas.openxmlformats.org/officeDocument/2006/relationships" xmlns:m="http://schemas.openxmlformats.org/officeDocument/2006/math" xmlns:v="urn:schemas-microsoft-com:vml" xmlns:wp14="http://schemas.microsoft.com/office/word/2010/wordprocessingDrawing" xmlns:wp="http://schemas.openxmlformats.org/drawingml/2006/wordprocessingDrawing" xmlns:w10="urn:schemas-microsoft-com:office:word" xmlns:w="http://schemas.openxmlformats.org/wordprocessingml/2006/main" xmlns:w14="http://schemas.microsoft.com/office/word/2010/wordml" xmlns:w15="http://schemas.microsoft.com/office/word/2012/wordml" xmlns:wpg="http://schemas.microsoft.com/office/word/2010/wordprocessingGroup" xmlns:wpi="http://schemas.microsoft.com/office/word/2010/wordprocessingInk" xmlns:wne="http://schemas.microsoft.com/office/word/2006/wordml" xmlns:wps="http://schemas.microsoft.com/office/word/2010/wordprocessingShape" mc:Ignorable="w14 w15 wp14">
+  <w:endnote w:type="separator" w:id="-1">
+    <w:p>
+      <w:r>
+        <w:separator/>
+      </w:r>
+    </w:p>
+  </w:endnote>
+  <w:endnote w:type="continuationSeparator" w:id="0">
+    <w:p>
+      <w:r>
+        <w:continuationSeparator/>
+      </w:r>
+    </w:p>
+  </w:endnote>
+</w:endnotes>
+</file>
+
+<file path=word/footnotes.xml><?xml version="1.0" encoding="utf-8"?>
+<w:footnotes xmlns:wpc="http://schemas.microsoft.com/office/word/2010/wordprocessingCanvas" xmlns:mo="http://schemas.microsoft.com/office/mac/office/2008/main" xmlns:mc="http://schemas.openxmlformats.org/markup-compatibility/2006" xmlns:mv="urn:schemas-microsoft-com:mac:vml" xmlns:o="urn:schemas-microsoft-com:office:office" xmlns:r="http://schemas.openxmlformats.org/officeDocument/2006/relationships" xmlns:m="http://schemas.openxmlformats.org/officeDocument/2006/math" xmlns:v="urn:schemas-microsoft-com:vml" xmlns:wp14="http://schemas.microsoft.com/office/word/2010/wordprocessingDrawing" xmlns:wp="http://schemas.openxmlformats.org/drawingml/2006/wordprocessingDrawing" xmlns:w10="urn:schemas-microsoft-com:office:word" xmlns:w="http://schemas.openxmlformats.org/wordprocessingml/2006/main" xmlns:w14="http://schemas.microsoft.com/office/word/2010/wordml" xmlns:w15="http://schemas.microsoft.com/office/word/2012/wordml" xmlns:wpg="http://schemas.microsoft.com/office/word/2010/wordprocessingGroup" xmlns:wpi="http://schemas.microsoft.com/office/word/2010/wordprocessingInk" xmlns:wne="http://schemas.microsoft.com/office/word/2006/wordml" xmlns:wps="http://schemas.microsoft.com/office/word/2010/wordprocessingShape" mc:Ignorable="w14 w15 wp14">
+  <w:footnote w:type="separator" w:id="-1">
+    <w:p>
+      <w:r>
+        <w:separator/>
+      </w:r>
+    </w:p>
+  </w:footnote>
+  <w:footnote w:type="continuationSeparator" w:id="0">
+    <w:p>
+      <w:r>
+        <w:continuationSeparator/>
+      </w:r>
+    </w:p>
+  </w:footnote>
+</w:footnotes>
+</file>
+
 <file path=word/numbering.xml><?xml version="1.0" encoding="utf-8"?>
 <w:numbering xmlns:wpc="http://schemas.microsoft.com/office/word/2010/wordprocessingCanvas" xmlns:mo="http://schemas.microsoft.com/office/mac/office/2008/main" xmlns:mc="http://schemas.openxmlformats.org/markup-compatibility/2006" xmlns:mv="urn:schemas-microsoft-com:mac:vml" xmlns:o="urn:schemas-microsoft-com:office:office" xmlns:r="http://schemas.openxmlformats.org/officeDocument/2006/relationships" xmlns:m="http://schemas.openxmlformats.org/officeDocument/2006/math" xmlns:v="urn:schemas-microsoft-com:vml" xmlns:wp14="http://schemas.microsoft.com/office/word/2010/wordprocessingDrawing" xmlns:wp="http://schemas.openxmlformats.org/drawingml/2006/wordprocessingDrawing" xmlns:w10="urn:schemas-microsoft-com:office:word" xmlns:w="http://schemas.openxmlformats.org/wordprocessingml/2006/main" xmlns:w14="http://schemas.microsoft.com/office/word/2010/wordml" xmlns:w15="http://schemas.microsoft.com/office/word/2012/wordml" xmlns:wpg="http://schemas.microsoft.com/office/word/2010/wordprocessingGroup" xmlns:wpi="http://schemas.microsoft.com/office/word/2010/wordprocessingInk" xmlns:wne="http://schemas.microsoft.com/office/word/2006/wordml" xmlns:wps="http://schemas.microsoft.com/office/word/2010/wordprocessingShape" mc:Ignorable="w14 w15 wp14">
   <w:abstractNum w:abstractNumId="0">
+    <w:nsid w:val="00E209F0"/>
+    <w:multiLevelType w:val="hybridMultilevel"/>
+    <w:tmpl w:val="6396D492"/>
+    <w:lvl w:ilvl="0" w:tplc="040A0001">
+      <w:start w:val="1"/>
+      <w:numFmt w:val="bullet"/>
+      <w:lvlText w:val=""/>
+      <w:lvlJc w:val="left"/>
+      <w:pPr>
+        <w:ind w:left="1080" w:hanging="360"/>
+      </w:pPr>
+      <w:rPr>
+        <w:rFonts w:ascii="Symbol" w:hAnsi="Symbol" w:hint="default"/>
+      </w:rPr>
+    </w:lvl>
+    <w:lvl w:ilvl="1" w:tplc="040A0003">
+      <w:start w:val="1"/>
+      <w:numFmt w:val="bullet"/>
+      <w:lvlText w:val="o"/>
+      <w:lvlJc w:val="left"/>
+      <w:pPr>
+        <w:ind w:left="1800" w:hanging="360"/>
+      </w:pPr>
+      <w:rPr>
+        <w:rFonts w:ascii="Courier New" w:hAnsi="Courier New" w:cs="Courier New" w:hint="default"/>
+      </w:rPr>
+    </w:lvl>
+    <w:lvl w:ilvl="2" w:tplc="040A0005" w:tentative="1">
+      <w:start w:val="1"/>
+      <w:numFmt w:val="bullet"/>
+      <w:lvlText w:val=""/>
+      <w:lvlJc w:val="left"/>
+      <w:pPr>
+        <w:ind w:left="2520" w:hanging="360"/>
+      </w:pPr>
+      <w:rPr>
+        <w:rFonts w:ascii="Wingdings" w:hAnsi="Wingdings" w:hint="default"/>
+      </w:rPr>
+    </w:lvl>
+    <w:lvl w:ilvl="3" w:tplc="040A0001" w:tentative="1">
+      <w:start w:val="1"/>
+      <w:numFmt w:val="bullet"/>
+      <w:lvlText w:val=""/>
+      <w:lvlJc w:val="left"/>
+      <w:pPr>
+        <w:ind w:left="3240" w:hanging="360"/>
+      </w:pPr>
+      <w:rPr>
+        <w:rFonts w:ascii="Symbol" w:hAnsi="Symbol" w:hint="default"/>
+      </w:rPr>
+    </w:lvl>
+    <w:lvl w:ilvl="4" w:tplc="040A0003" w:tentative="1">
+      <w:start w:val="1"/>
+      <w:numFmt w:val="bullet"/>
+      <w:lvlText w:val="o"/>
+      <w:lvlJc w:val="left"/>
+      <w:pPr>
+        <w:ind w:left="3960" w:hanging="360"/>
+      </w:pPr>
+      <w:rPr>
+        <w:rFonts w:ascii="Courier New" w:hAnsi="Courier New" w:cs="Courier New" w:hint="default"/>
+      </w:rPr>
+    </w:lvl>
+    <w:lvl w:ilvl="5" w:tplc="040A0005" w:tentative="1">
+      <w:start w:val="1"/>
+      <w:numFmt w:val="bullet"/>
+      <w:lvlText w:val=""/>
+      <w:lvlJc w:val="left"/>
+      <w:pPr>
+        <w:ind w:left="4680" w:hanging="360"/>
+      </w:pPr>
+      <w:rPr>
+        <w:rFonts w:ascii="Wingdings" w:hAnsi="Wingdings" w:hint="default"/>
+      </w:rPr>
+    </w:lvl>
+    <w:lvl w:ilvl="6" w:tplc="040A0001" w:tentative="1">
+      <w:start w:val="1"/>
+      <w:numFmt w:val="bullet"/>
+      <w:lvlText w:val=""/>
+      <w:lvlJc w:val="left"/>
+      <w:pPr>
+        <w:ind w:left="5400" w:hanging="360"/>
+      </w:pPr>
+      <w:rPr>
+        <w:rFonts w:ascii="Symbol" w:hAnsi="Symbol" w:hint="default"/>
+      </w:rPr>
+    </w:lvl>
+    <w:lvl w:ilvl="7" w:tplc="040A0003" w:tentative="1">
+      <w:start w:val="1"/>
+      <w:numFmt w:val="bullet"/>
+      <w:lvlText w:val="o"/>
+      <w:lvlJc w:val="left"/>
+      <w:pPr>
+        <w:ind w:left="6120" w:hanging="360"/>
+      </w:pPr>
+      <w:rPr>
+        <w:rFonts w:ascii="Courier New" w:hAnsi="Courier New" w:cs="Courier New" w:hint="default"/>
+      </w:rPr>
+    </w:lvl>
+    <w:lvl w:ilvl="8" w:tplc="040A0005" w:tentative="1">
+      <w:start w:val="1"/>
+      <w:numFmt w:val="bullet"/>
+      <w:lvlText w:val=""/>
+      <w:lvlJc w:val="left"/>
+      <w:pPr>
+        <w:ind w:left="6840" w:hanging="360"/>
+      </w:pPr>
+      <w:rPr>
+        <w:rFonts w:ascii="Wingdings" w:hAnsi="Wingdings" w:hint="default"/>
+      </w:rPr>
+    </w:lvl>
+  </w:abstractNum>
+  <w:abstractNum w:abstractNumId="1">
     <w:nsid w:val="02C317B1"/>
     <w:multiLevelType w:val="multilevel"/>
     <w:tmpl w:val="040A001F"/>
@@ -1634,6 +2591,9 @@
     </w:lvl>
   </w:abstractNum>
   <w:num w:numId="1">
+    <w:abstractNumId w:val="1"/>
+  </w:num>
+  <w:num w:numId="2">
     <w:abstractNumId w:val="0"/>
   </w:num>
 </w:numbering>
@@ -2143,6 +3103,48 @@
       <w:spacing w:val="5"/>
     </w:rPr>
   </w:style>
+  <w:style w:type="paragraph" w:styleId="Encabezado">
+    <w:name w:val="header"/>
+    <w:basedOn w:val="Normal"/>
+    <w:link w:val="EncabezadoCar"/>
+    <w:uiPriority w:val="99"/>
+    <w:unhideWhenUsed/>
+    <w:rsid w:val="00CE3637"/>
+    <w:pPr>
+      <w:tabs>
+        <w:tab w:val="center" w:pos="4252"/>
+        <w:tab w:val="right" w:pos="8504"/>
+      </w:tabs>
+    </w:pPr>
+  </w:style>
+  <w:style w:type="character" w:customStyle="1" w:styleId="EncabezadoCar">
+    <w:name w:val="Encabezado Car"/>
+    <w:basedOn w:val="Fuentedeprrafopredeter"/>
+    <w:link w:val="Encabezado"/>
+    <w:uiPriority w:val="99"/>
+    <w:rsid w:val="00CE3637"/>
+  </w:style>
+  <w:style w:type="paragraph" w:styleId="Piedepgina">
+    <w:name w:val="footer"/>
+    <w:basedOn w:val="Normal"/>
+    <w:link w:val="PiedepginaCar"/>
+    <w:uiPriority w:val="99"/>
+    <w:unhideWhenUsed/>
+    <w:rsid w:val="00CE3637"/>
+    <w:pPr>
+      <w:tabs>
+        <w:tab w:val="center" w:pos="4252"/>
+        <w:tab w:val="right" w:pos="8504"/>
+      </w:tabs>
+    </w:pPr>
+  </w:style>
+  <w:style w:type="character" w:customStyle="1" w:styleId="PiedepginaCar">
+    <w:name w:val="Pie de página Car"/>
+    <w:basedOn w:val="Fuentedeprrafopredeter"/>
+    <w:link w:val="Piedepgina"/>
+    <w:uiPriority w:val="99"/>
+    <w:rsid w:val="00CE3637"/>
+  </w:style>
 </w:styles>
 </file>
 
@@ -2412,7 +3414,7 @@
 </file>
 
 <file path=customXml/itemProps1.xml><?xml version="1.0" encoding="utf-8"?>
-<ds:datastoreItem xmlns:ds="http://schemas.openxmlformats.org/officeDocument/2006/customXml" ds:itemID="{BF62ECAD-6CA9-734F-A5AF-C95D683DE7B5}">
+<ds:datastoreItem xmlns:ds="http://schemas.openxmlformats.org/officeDocument/2006/customXml" ds:itemID="{C8B44C7A-929A-CD44-A3A6-5072F47449B3}">
   <ds:schemaRefs>
     <ds:schemaRef ds:uri="http://schemas.openxmlformats.org/officeDocument/2006/bibliography"/>
   </ds:schemaRefs>

</xml_diff>

<commit_message>
Manual de lista de quejas
</commit_message>
<xml_diff>
--- a/docs/Manual de usuario MejoraTech.docx
+++ b/docs/Manual de usuario MejoraTech.docx
@@ -2338,8 +2338,180 @@
         </w:rPr>
         <w:t>’ para así registrar exitosamente la queja en el sistema.</w:t>
       </w:r>
+    </w:p>
+    <w:p>
+      <w:pPr>
+        <w:ind w:left="708"/>
+        <w:jc w:val="both"/>
+        <w:rPr>
+          <w:lang w:val="es-ES"/>
+        </w:rPr>
+      </w:pPr>
       <w:bookmarkStart w:id="0" w:name="_GoBack"/>
       <w:bookmarkEnd w:id="0"/>
+    </w:p>
+    <w:p>
+      <w:pPr>
+        <w:pStyle w:val="Prrafodelista"/>
+        <w:numPr>
+          <w:ilvl w:val="1"/>
+          <w:numId w:val="1"/>
+        </w:numPr>
+        <w:jc w:val="both"/>
+        <w:rPr>
+          <w:b/>
+          <w:lang w:val="es-ES"/>
+        </w:rPr>
+      </w:pPr>
+      <w:r>
+        <w:rPr>
+          <w:b/>
+          <w:lang w:val="es-ES"/>
+        </w:rPr>
+        <w:t>Lista de quejas y reclamos</w:t>
+      </w:r>
+    </w:p>
+    <w:p>
+      <w:pPr>
+        <w:pStyle w:val="Prrafodelista"/>
+        <w:ind w:left="792"/>
+        <w:jc w:val="both"/>
+        <w:rPr>
+          <w:lang w:val="es-ES"/>
+        </w:rPr>
+      </w:pPr>
+      <w:r>
+        <w:rPr>
+          <w:lang w:val="es-ES"/>
+        </w:rPr>
+        <w:t>La lista completa de quejas y reclamos puede ser vista por un empleado con rol de coordinador al acceder a la sección de reclamos (Figura 2.2.1). A partir de esta lista el usuario puede acceder a la información detallada de cada queja haciendo clic en el botón ‘Show’, editar la información de las mismas haciendo clic en el botón ‘</w:t>
+      </w:r>
+      <w:proofErr w:type="spellStart"/>
+      <w:r>
+        <w:rPr>
+          <w:lang w:val="es-ES"/>
+        </w:rPr>
+        <w:t>Edit</w:t>
+      </w:r>
+      <w:proofErr w:type="spellEnd"/>
+      <w:r>
+        <w:rPr>
+          <w:lang w:val="es-ES"/>
+        </w:rPr>
+        <w:t>’ y eliminar el registro de una queja haciendo clic en el botón ‘</w:t>
+      </w:r>
+      <w:proofErr w:type="spellStart"/>
+      <w:r>
+        <w:rPr>
+          <w:lang w:val="es-ES"/>
+        </w:rPr>
+        <w:t>Delete</w:t>
+      </w:r>
+      <w:proofErr w:type="spellEnd"/>
+      <w:r>
+        <w:rPr>
+          <w:lang w:val="es-ES"/>
+        </w:rPr>
+        <w:t>’. También se le permite al usuario desde esta lista crear un nuevo registro de quejas.</w:t>
+      </w:r>
+    </w:p>
+    <w:p>
+      <w:pPr>
+        <w:pStyle w:val="Prrafodelista"/>
+        <w:ind w:left="792"/>
+        <w:jc w:val="both"/>
+        <w:rPr>
+          <w:lang w:val="es-ES"/>
+        </w:rPr>
+      </w:pPr>
+      <w:r>
+        <w:rPr>
+          <w:noProof/>
+          <w:lang w:eastAsia="es-ES_tradnl"/>
+        </w:rPr>
+        <w:drawing>
+          <wp:inline distT="0" distB="0" distL="0" distR="0" wp14:anchorId="4EBE869C" wp14:editId="2E6F147C">
+            <wp:extent cx="5596255" cy="1625600"/>
+            <wp:effectExtent l="0" t="0" r="0" b="0"/>
+            <wp:docPr id="7" name="Imagen 7" descr="../../../../Desktop/Captura%20de%20pantalla%202017-07-24%20a%20la(s)%205.38.11%2"/>
+            <wp:cNvGraphicFramePr>
+              <a:graphicFrameLocks xmlns:a="http://schemas.openxmlformats.org/drawingml/2006/main" noChangeAspect="1"/>
+            </wp:cNvGraphicFramePr>
+            <a:graphic xmlns:a="http://schemas.openxmlformats.org/drawingml/2006/main">
+              <a:graphicData uri="http://schemas.openxmlformats.org/drawingml/2006/picture">
+                <pic:pic xmlns:pic="http://schemas.openxmlformats.org/drawingml/2006/picture">
+                  <pic:nvPicPr>
+                    <pic:cNvPr id="0" name="Picture 1" descr="../../../../Desktop/Captura%20de%20pantalla%202017-07-24%20a%20la(s)%205.38.11%2"/>
+                    <pic:cNvPicPr>
+                      <a:picLocks noChangeAspect="1" noChangeArrowheads="1"/>
+                    </pic:cNvPicPr>
+                  </pic:nvPicPr>
+                  <pic:blipFill>
+                    <a:blip r:embed="rId18">
+                      <a:extLst>
+                        <a:ext uri="{28A0092B-C50C-407E-A947-70E740481C1C}">
+                          <a14:useLocalDpi xmlns:a14="http://schemas.microsoft.com/office/drawing/2010/main" val="0"/>
+                        </a:ext>
+                      </a:extLst>
+                    </a:blip>
+                    <a:srcRect/>
+                    <a:stretch>
+                      <a:fillRect/>
+                    </a:stretch>
+                  </pic:blipFill>
+                  <pic:spPr bwMode="auto">
+                    <a:xfrm>
+                      <a:off x="0" y="0"/>
+                      <a:ext cx="5596255" cy="1625600"/>
+                    </a:xfrm>
+                    <a:prstGeom prst="rect">
+                      <a:avLst/>
+                    </a:prstGeom>
+                    <a:noFill/>
+                    <a:ln>
+                      <a:noFill/>
+                    </a:ln>
+                  </pic:spPr>
+                </pic:pic>
+              </a:graphicData>
+            </a:graphic>
+          </wp:inline>
+        </w:drawing>
+      </w:r>
+    </w:p>
+    <w:p>
+      <w:pPr>
+        <w:pStyle w:val="Prrafodelista"/>
+        <w:ind w:left="792"/>
+        <w:jc w:val="both"/>
+        <w:rPr>
+          <w:rStyle w:val="Referenciasutil"/>
+        </w:rPr>
+      </w:pPr>
+      <w:r>
+        <w:rPr>
+          <w:rStyle w:val="Referenciasutil"/>
+        </w:rPr>
+        <w:t>Figura 2.2.1</w:t>
+      </w:r>
+    </w:p>
+    <w:p>
+      <w:pPr>
+        <w:pStyle w:val="Prrafodelista"/>
+        <w:ind w:left="792"/>
+        <w:jc w:val="both"/>
+        <w:rPr>
+          <w:lang w:val="es-ES"/>
+        </w:rPr>
+      </w:pPr>
+    </w:p>
+    <w:p>
+      <w:pPr>
+        <w:jc w:val="both"/>
+        <w:rPr>
+          <w:lang w:val="es-ES"/>
+        </w:rPr>
+      </w:pPr>
     </w:p>
     <w:sectPr>
       <w:pgSz w:w="12240" w:h="15840"/>
@@ -3414,7 +3586,7 @@
 </file>
 
 <file path=customXml/itemProps1.xml><?xml version="1.0" encoding="utf-8"?>
-<ds:datastoreItem xmlns:ds="http://schemas.openxmlformats.org/officeDocument/2006/customXml" ds:itemID="{C8B44C7A-929A-CD44-A3A6-5072F47449B3}">
+<ds:datastoreItem xmlns:ds="http://schemas.openxmlformats.org/officeDocument/2006/customXml" ds:itemID="{AA012321-B53E-AA4D-9C3F-E3F2CD046B30}">
   <ds:schemaRefs>
     <ds:schemaRef ds:uri="http://schemas.openxmlformats.org/officeDocument/2006/bibliography"/>
   </ds:schemaRefs>

</xml_diff>

<commit_message>
Manual de detalles de queja
</commit_message>
<xml_diff>
--- a/docs/Manual de usuario MejoraTech.docx
+++ b/docs/Manual de usuario MejoraTech.docx
@@ -2347,8 +2347,6 @@
           <w:lang w:val="es-ES"/>
         </w:rPr>
       </w:pPr>
-      <w:bookmarkStart w:id="0" w:name="_GoBack"/>
-      <w:bookmarkEnd w:id="0"/>
     </w:p>
     <w:p>
       <w:pPr>
@@ -2507,11 +2505,162 @@
     </w:p>
     <w:p>
       <w:pPr>
-        <w:jc w:val="both"/>
-        <w:rPr>
-          <w:lang w:val="es-ES"/>
-        </w:rPr>
-      </w:pPr>
+        <w:pStyle w:val="Prrafodelista"/>
+        <w:numPr>
+          <w:ilvl w:val="1"/>
+          <w:numId w:val="1"/>
+        </w:numPr>
+        <w:jc w:val="both"/>
+        <w:rPr>
+          <w:b/>
+          <w:lang w:val="es-ES"/>
+        </w:rPr>
+      </w:pPr>
+      <w:r>
+        <w:rPr>
+          <w:b/>
+          <w:lang w:val="es-ES"/>
+        </w:rPr>
+        <w:t>Ver detalles de un reclamo</w:t>
+      </w:r>
+    </w:p>
+    <w:p>
+      <w:pPr>
+        <w:pStyle w:val="Prrafodelista"/>
+        <w:ind w:left="792"/>
+        <w:jc w:val="both"/>
+        <w:rPr>
+          <w:lang w:val="es-ES"/>
+        </w:rPr>
+      </w:pPr>
+      <w:r>
+        <w:rPr>
+          <w:lang w:val="es-ES"/>
+        </w:rPr>
+        <w:t xml:space="preserve">Al acceder a la lista de reclamos en el sistema y hacer clic en el botón ‘Show’ correspondiente a uno de </w:t>
+      </w:r>
+      <w:r>
+        <w:rPr>
+          <w:lang w:val="es-ES"/>
+        </w:rPr>
+        <w:t>los reclamos registrados</w:t>
+      </w:r>
+      <w:r>
+        <w:rPr>
+          <w:lang w:val="es-ES"/>
+        </w:rPr>
+        <w:t xml:space="preserve">, puede accederse a los detalles de </w:t>
+      </w:r>
+      <w:r>
+        <w:rPr>
+          <w:lang w:val="es-ES"/>
+        </w:rPr>
+        <w:t>la queja seleccionada (Figura 2.3.1). Desde la vista de reclamos si se desea puede también seleccionarse la opción de editar la información de la queja seleccionada.</w:t>
+      </w:r>
+    </w:p>
+    <w:p>
+      <w:pPr>
+        <w:jc w:val="both"/>
+        <w:rPr>
+          <w:lang w:val="es-ES"/>
+        </w:rPr>
+      </w:pPr>
+      <w:r>
+        <w:rPr>
+          <w:noProof/>
+          <w:lang w:eastAsia="es-ES_tradnl"/>
+        </w:rPr>
+        <w:drawing>
+          <wp:inline distT="0" distB="0" distL="0" distR="0" wp14:anchorId="626A66E4" wp14:editId="5C8753DA">
+            <wp:extent cx="5596255" cy="2268855"/>
+            <wp:effectExtent l="152400" t="152400" r="169545" b="169545"/>
+            <wp:docPr id="12" name="Imagen 12" descr="../../../../Desktop/Captura%20de%20pantalla%202017-07-24%20a%20la(s)%206.57.59%2"/>
+            <wp:cNvGraphicFramePr>
+              <a:graphicFrameLocks xmlns:a="http://schemas.openxmlformats.org/drawingml/2006/main" noChangeAspect="1"/>
+            </wp:cNvGraphicFramePr>
+            <a:graphic xmlns:a="http://schemas.openxmlformats.org/drawingml/2006/main">
+              <a:graphicData uri="http://schemas.openxmlformats.org/drawingml/2006/picture">
+                <pic:pic xmlns:pic="http://schemas.openxmlformats.org/drawingml/2006/picture">
+                  <pic:nvPicPr>
+                    <pic:cNvPr id="0" name="Picture 1" descr="../../../../Desktop/Captura%20de%20pantalla%202017-07-24%20a%20la(s)%206.57.59%2"/>
+                    <pic:cNvPicPr>
+                      <a:picLocks noChangeAspect="1" noChangeArrowheads="1"/>
+                    </pic:cNvPicPr>
+                  </pic:nvPicPr>
+                  <pic:blipFill>
+                    <a:blip r:embed="rId19">
+                      <a:extLst>
+                        <a:ext uri="{28A0092B-C50C-407E-A947-70E740481C1C}">
+                          <a14:useLocalDpi xmlns:a14="http://schemas.microsoft.com/office/drawing/2010/main" val="0"/>
+                        </a:ext>
+                      </a:extLst>
+                    </a:blip>
+                    <a:srcRect/>
+                    <a:stretch>
+                      <a:fillRect/>
+                    </a:stretch>
+                  </pic:blipFill>
+                  <pic:spPr bwMode="auto">
+                    <a:xfrm>
+                      <a:off x="0" y="0"/>
+                      <a:ext cx="5596255" cy="2268855"/>
+                    </a:xfrm>
+                    <a:prstGeom prst="rect">
+                      <a:avLst/>
+                    </a:prstGeom>
+                    <a:solidFill>
+                      <a:srgbClr val="FFFFFF">
+                        <a:shade val="85000"/>
+                      </a:srgbClr>
+                    </a:solidFill>
+                    <a:ln w="88900" cap="sq">
+                      <a:solidFill>
+                        <a:srgbClr val="FFFFFF"/>
+                      </a:solidFill>
+                      <a:miter lim="800000"/>
+                    </a:ln>
+                    <a:effectLst>
+                      <a:outerShdw blurRad="55000" dist="18000" dir="5400000" algn="tl" rotWithShape="0">
+                        <a:srgbClr val="000000">
+                          <a:alpha val="40000"/>
+                        </a:srgbClr>
+                      </a:outerShdw>
+                    </a:effectLst>
+                    <a:scene3d>
+                      <a:camera prst="orthographicFront"/>
+                      <a:lightRig rig="twoPt" dir="t">
+                        <a:rot lat="0" lon="0" rev="7200000"/>
+                      </a:lightRig>
+                    </a:scene3d>
+                    <a:sp3d>
+                      <a:bevelT w="25400" h="19050"/>
+                      <a:contourClr>
+                        <a:srgbClr val="FFFFFF"/>
+                      </a:contourClr>
+                    </a:sp3d>
+                  </pic:spPr>
+                </pic:pic>
+              </a:graphicData>
+            </a:graphic>
+          </wp:inline>
+        </w:drawing>
+      </w:r>
+      <w:bookmarkStart w:id="0" w:name="_GoBack"/>
+      <w:bookmarkEnd w:id="0"/>
+    </w:p>
+    <w:p>
+      <w:pPr>
+        <w:jc w:val="both"/>
+        <w:rPr>
+          <w:rStyle w:val="Referenciasutil"/>
+        </w:rPr>
+      </w:pPr>
+      <w:r>
+        <w:rPr>
+          <w:rStyle w:val="Referenciasutil"/>
+        </w:rPr>
+        <w:t>Figura 2.3.1</w:t>
+      </w:r>
     </w:p>
     <w:sectPr>
       <w:pgSz w:w="12240" w:h="15840"/>
@@ -3586,7 +3735,7 @@
 </file>
 
 <file path=customXml/itemProps1.xml><?xml version="1.0" encoding="utf-8"?>
-<ds:datastoreItem xmlns:ds="http://schemas.openxmlformats.org/officeDocument/2006/customXml" ds:itemID="{AA012321-B53E-AA4D-9C3F-E3F2CD046B30}">
+<ds:datastoreItem xmlns:ds="http://schemas.openxmlformats.org/officeDocument/2006/customXml" ds:itemID="{B26C4BCF-CB63-B745-8DF2-CA0F3DDAEA49}">
   <ds:schemaRefs>
     <ds:schemaRef ds:uri="http://schemas.openxmlformats.org/officeDocument/2006/bibliography"/>
   </ds:schemaRefs>

</xml_diff>

<commit_message>
Manual de editar complaints
</commit_message>
<xml_diff>
--- a/docs/Manual de usuario MejoraTech.docx
+++ b/docs/Manual de usuario MejoraTech.docx
@@ -11,14 +11,12 @@
           <w:lang w:val="es-ES"/>
         </w:rPr>
       </w:pPr>
-      <w:proofErr w:type="spellStart"/>
       <w:r>
         <w:rPr>
           <w:lang w:val="es-ES"/>
         </w:rPr>
         <w:t>MejoraTech</w:t>
       </w:r>
-      <w:proofErr w:type="spellEnd"/>
     </w:p>
     <w:p>
       <w:pPr>
@@ -91,21 +89,7 @@
         <w:rPr>
           <w:lang w:val="es-ES"/>
         </w:rPr>
-        <w:t xml:space="preserve">Desde la sección de productos, al final del listado de los productos registrados en el sistema, debe hacerse clic en el botón ‘New </w:t>
-      </w:r>
-      <w:proofErr w:type="spellStart"/>
-      <w:r>
-        <w:rPr>
-          <w:lang w:val="es-ES"/>
-        </w:rPr>
-        <w:t>Product</w:t>
-      </w:r>
-      <w:proofErr w:type="spellEnd"/>
-      <w:r>
-        <w:rPr>
-          <w:lang w:val="es-ES"/>
-        </w:rPr>
-        <w:t>’</w:t>
+        <w:t>Desde la sección de productos, al final del listado de los productos registrados en el sistema, debe hacerse clic en el botón ‘New Product’</w:t>
       </w:r>
       <w:r>
         <w:rPr>
@@ -277,35 +261,7 @@
         <w:rPr>
           <w:lang w:val="es-ES"/>
         </w:rPr>
-        <w:t>el botón ‘</w:t>
-      </w:r>
-      <w:proofErr w:type="spellStart"/>
-      <w:r>
-        <w:rPr>
-          <w:lang w:val="es-ES"/>
-        </w:rPr>
-        <w:t>Create</w:t>
-      </w:r>
-      <w:proofErr w:type="spellEnd"/>
-      <w:r>
-        <w:rPr>
-          <w:lang w:val="es-ES"/>
-        </w:rPr>
-        <w:t xml:space="preserve"> </w:t>
-      </w:r>
-      <w:proofErr w:type="spellStart"/>
-      <w:r>
-        <w:rPr>
-          <w:lang w:val="es-ES"/>
-        </w:rPr>
-        <w:t>Product</w:t>
-      </w:r>
-      <w:proofErr w:type="spellEnd"/>
-      <w:r>
-        <w:rPr>
-          <w:lang w:val="es-ES"/>
-        </w:rPr>
-        <w:t>’, el nuevo registro de producto es creado y resulta visible desde la lista de productos (Figura 1.1.3).</w:t>
+        <w:t>el botón ‘Create Product’, el nuevo registro de producto es creado y resulta visible desde la lista de productos (Figura 1.1.3).</w:t>
       </w:r>
     </w:p>
     <w:p>
@@ -766,21 +722,7 @@
         <w:rPr>
           <w:lang w:val="es-ES"/>
         </w:rPr>
-        <w:t xml:space="preserve"> puede seleccionarse cualquier producto para editar su información al hacer clic en el botón ‘</w:t>
-      </w:r>
-      <w:proofErr w:type="spellStart"/>
-      <w:r>
-        <w:rPr>
-          <w:lang w:val="es-ES"/>
-        </w:rPr>
-        <w:t>Edit</w:t>
-      </w:r>
-      <w:proofErr w:type="spellEnd"/>
-      <w:r>
-        <w:rPr>
-          <w:lang w:val="es-ES"/>
-        </w:rPr>
-        <w:t xml:space="preserve">’ correspondiente (Figura 1.3.1). </w:t>
+        <w:t xml:space="preserve"> puede seleccionarse cualquier producto para editar su información al hacer clic en el botón ‘Edit’ correspondiente (Figura 1.3.1). </w:t>
       </w:r>
     </w:p>
     <w:p>
@@ -1056,35 +998,7 @@
         <w:rPr>
           <w:lang w:val="es-ES"/>
         </w:rPr>
-        <w:t>Al hacer clic en el botón ‘</w:t>
-      </w:r>
-      <w:proofErr w:type="spellStart"/>
-      <w:r>
-        <w:rPr>
-          <w:lang w:val="es-ES"/>
-        </w:rPr>
-        <w:t>Update</w:t>
-      </w:r>
-      <w:proofErr w:type="spellEnd"/>
-      <w:r>
-        <w:rPr>
-          <w:lang w:val="es-ES"/>
-        </w:rPr>
-        <w:t xml:space="preserve"> </w:t>
-      </w:r>
-      <w:proofErr w:type="spellStart"/>
-      <w:r>
-        <w:rPr>
-          <w:lang w:val="es-ES"/>
-        </w:rPr>
-        <w:t>Product</w:t>
-      </w:r>
-      <w:proofErr w:type="spellEnd"/>
-      <w:r>
-        <w:rPr>
-          <w:lang w:val="es-ES"/>
-        </w:rPr>
-        <w:t>’ la información del producto proporcionada en el formulario es guardada en el sistema (Figura 1.3.3), a menos que se presenten errores en la misma.</w:t>
+        <w:t>Al hacer clic en el botón ‘Update Product’ la información del producto proporcionada en el formulario es guardada en el sistema (Figura 1.3.3), a menos que se presenten errores en la misma.</w:t>
       </w:r>
     </w:p>
     <w:p>
@@ -1247,21 +1161,7 @@
         <w:rPr>
           <w:lang w:val="es-ES"/>
         </w:rPr>
-        <w:t>Para eliminar un producto, desde la lista de producto se debe dar clic al botón ‘</w:t>
-      </w:r>
-      <w:proofErr w:type="spellStart"/>
-      <w:r>
-        <w:rPr>
-          <w:lang w:val="es-ES"/>
-        </w:rPr>
-        <w:t>Destroy</w:t>
-      </w:r>
-      <w:proofErr w:type="spellEnd"/>
-      <w:r>
-        <w:rPr>
-          <w:lang w:val="es-ES"/>
-        </w:rPr>
-        <w:t>’ correspondiente al producto que se desea eliminar del sistema.</w:t>
+        <w:t>Para eliminar un producto, desde la lista de producto se debe dar clic al botón ‘Destroy’ correspondiente al producto que se desea eliminar del sistema.</w:t>
       </w:r>
       <w:r>
         <w:rPr>
@@ -1638,21 +1538,7 @@
         <w:rPr>
           <w:lang w:val="es-ES"/>
         </w:rPr>
-        <w:t xml:space="preserve">en el botón ‘New </w:t>
-      </w:r>
-      <w:proofErr w:type="spellStart"/>
-      <w:r>
-        <w:rPr>
-          <w:lang w:val="es-ES"/>
-        </w:rPr>
-        <w:t>Complaint</w:t>
-      </w:r>
-      <w:proofErr w:type="spellEnd"/>
-      <w:r>
-        <w:rPr>
-          <w:lang w:val="es-ES"/>
-        </w:rPr>
-        <w:t xml:space="preserve">’. Al hacer clic en dicho botón se le desplegará al usuario un formulario </w:t>
+        <w:t xml:space="preserve">en el botón ‘New Complaint’. Al hacer clic en dicho botón se le desplegará al usuario un formulario </w:t>
       </w:r>
       <w:r>
         <w:rPr>
@@ -2308,35 +2194,7 @@
         <w:rPr>
           <w:lang w:val="es-ES"/>
         </w:rPr>
-        <w:t>Al haber llenado toda la información del formulario correctamente, el coordinador debe hacer clic en el botón ‘</w:t>
-      </w:r>
-      <w:proofErr w:type="spellStart"/>
-      <w:r>
-        <w:rPr>
-          <w:lang w:val="es-ES"/>
-        </w:rPr>
-        <w:t>Create</w:t>
-      </w:r>
-      <w:proofErr w:type="spellEnd"/>
-      <w:r>
-        <w:rPr>
-          <w:lang w:val="es-ES"/>
-        </w:rPr>
-        <w:t xml:space="preserve"> </w:t>
-      </w:r>
-      <w:proofErr w:type="spellStart"/>
-      <w:r>
-        <w:rPr>
-          <w:lang w:val="es-ES"/>
-        </w:rPr>
-        <w:t>Complaint</w:t>
-      </w:r>
-      <w:proofErr w:type="spellEnd"/>
-      <w:r>
-        <w:rPr>
-          <w:lang w:val="es-ES"/>
-        </w:rPr>
-        <w:t>’ para así registrar exitosamente la queja en el sistema.</w:t>
+        <w:t>Al haber llenado toda la información del formulario correctamente, el coordinador debe hacer clic en el botón ‘Create Complaint’ para así registrar exitosamente la queja en el sistema.</w:t>
       </w:r>
     </w:p>
     <w:p>
@@ -2382,35 +2240,7 @@
         <w:rPr>
           <w:lang w:val="es-ES"/>
         </w:rPr>
-        <w:t>La lista completa de quejas y reclamos puede ser vista por un empleado con rol de coordinador al acceder a la sección de reclamos (Figura 2.2.1). A partir de esta lista el usuario puede acceder a la información detallada de cada queja haciendo clic en el botón ‘Show’, editar la información de las mismas haciendo clic en el botón ‘</w:t>
-      </w:r>
-      <w:proofErr w:type="spellStart"/>
-      <w:r>
-        <w:rPr>
-          <w:lang w:val="es-ES"/>
-        </w:rPr>
-        <w:t>Edit</w:t>
-      </w:r>
-      <w:proofErr w:type="spellEnd"/>
-      <w:r>
-        <w:rPr>
-          <w:lang w:val="es-ES"/>
-        </w:rPr>
-        <w:t>’ y eliminar el registro de una queja haciendo clic en el botón ‘</w:t>
-      </w:r>
-      <w:proofErr w:type="spellStart"/>
-      <w:r>
-        <w:rPr>
-          <w:lang w:val="es-ES"/>
-        </w:rPr>
-        <w:t>Delete</w:t>
-      </w:r>
-      <w:proofErr w:type="spellEnd"/>
-      <w:r>
-        <w:rPr>
-          <w:lang w:val="es-ES"/>
-        </w:rPr>
-        <w:t>’. También se le permite al usuario desde esta lista crear un nuevo registro de quejas.</w:t>
+        <w:t>La lista completa de quejas y reclamos puede ser vista por un empleado con rol de coordinador al acceder a la sección de reclamos (Figura 2.2.1). A partir de esta lista el usuario puede acceder a la información detallada de cada queja haciendo clic en el botón ‘Show’, editar la información de las mismas haciendo clic en el botón ‘Edit’ y eliminar el registro de una queja haciendo clic en el botón ‘Delete’. También se le permite al usuario desde esta lista crear un nuevo registro de quejas.</w:t>
       </w:r>
     </w:p>
     <w:p>
@@ -2527,39 +2357,23 @@
     <w:p>
       <w:pPr>
         <w:pStyle w:val="Prrafodelista"/>
-        <w:ind w:left="792"/>
-        <w:jc w:val="both"/>
-        <w:rPr>
-          <w:lang w:val="es-ES"/>
-        </w:rPr>
-      </w:pPr>
-      <w:r>
-        <w:rPr>
-          <w:lang w:val="es-ES"/>
-        </w:rPr>
-        <w:t xml:space="preserve">Al acceder a la lista de reclamos en el sistema y hacer clic en el botón ‘Show’ correspondiente a uno de </w:t>
-      </w:r>
-      <w:r>
-        <w:rPr>
-          <w:lang w:val="es-ES"/>
-        </w:rPr>
-        <w:t>los reclamos registrados</w:t>
-      </w:r>
-      <w:r>
-        <w:rPr>
-          <w:lang w:val="es-ES"/>
-        </w:rPr>
-        <w:t xml:space="preserve">, puede accederse a los detalles de </w:t>
-      </w:r>
-      <w:r>
-        <w:rPr>
-          <w:lang w:val="es-ES"/>
-        </w:rPr>
-        <w:t>la queja seleccionada (Figura 2.3.1). Desde la vista de reclamos si se desea puede también seleccionarse la opción de editar la información de la queja seleccionada.</w:t>
-      </w:r>
-    </w:p>
-    <w:p>
-      <w:pPr>
+        <w:ind w:left="360"/>
+        <w:jc w:val="both"/>
+        <w:rPr>
+          <w:lang w:val="es-ES"/>
+        </w:rPr>
+      </w:pPr>
+      <w:r>
+        <w:rPr>
+          <w:lang w:val="es-ES"/>
+        </w:rPr>
+        <w:t>Al acceder a la lista de reclamos en el sistema y hacer clic en el botón ‘Show’ correspondiente a uno de los reclamos registrados, puede accederse a los detalles de la queja seleccionada (Figura 2.3.1). Desde la vista de reclamos si se desea puede también seleccionarse la opción de editar la información de la queja seleccionada.</w:t>
+      </w:r>
+    </w:p>
+    <w:p>
+      <w:pPr>
+        <w:pStyle w:val="Prrafodelista"/>
+        <w:ind w:left="360"/>
         <w:jc w:val="both"/>
         <w:rPr>
           <w:lang w:val="es-ES"/>
@@ -2571,7 +2385,7 @@
           <w:lang w:eastAsia="es-ES_tradnl"/>
         </w:rPr>
         <w:drawing>
-          <wp:inline distT="0" distB="0" distL="0" distR="0" wp14:anchorId="626A66E4" wp14:editId="5C8753DA">
+          <wp:inline distT="0" distB="0" distL="0" distR="0" wp14:anchorId="349A43E5" wp14:editId="1D2B8122">
             <wp:extent cx="5596255" cy="2268855"/>
             <wp:effectExtent l="152400" t="152400" r="169545" b="169545"/>
             <wp:docPr id="12" name="Imagen 12" descr="../../../../Desktop/Captura%20de%20pantalla%202017-07-24%20a%20la(s)%206.57.59%2"/>
@@ -2645,22 +2459,462 @@
           </wp:inline>
         </w:drawing>
       </w:r>
+    </w:p>
+    <w:p>
+      <w:pPr>
+        <w:pStyle w:val="Prrafodelista"/>
+        <w:ind w:left="360"/>
+        <w:jc w:val="both"/>
+        <w:rPr>
+          <w:rStyle w:val="Referenciasutil"/>
+        </w:rPr>
+      </w:pPr>
+      <w:r>
+        <w:rPr>
+          <w:rStyle w:val="Referenciasutil"/>
+        </w:rPr>
+        <w:t>Figura 2.3.1</w:t>
+      </w:r>
+    </w:p>
+    <w:p>
+      <w:pPr>
+        <w:ind w:left="360"/>
+        <w:jc w:val="both"/>
+        <w:rPr>
+          <w:b/>
+          <w:lang w:val="es-ES"/>
+        </w:rPr>
+      </w:pPr>
+    </w:p>
+    <w:p>
+      <w:pPr>
+        <w:pStyle w:val="Prrafodelista"/>
+        <w:numPr>
+          <w:ilvl w:val="1"/>
+          <w:numId w:val="1"/>
+        </w:numPr>
+        <w:jc w:val="both"/>
+        <w:rPr>
+          <w:b/>
+          <w:lang w:val="es-ES"/>
+        </w:rPr>
+      </w:pPr>
+      <w:r>
+        <w:rPr>
+          <w:b/>
+          <w:lang w:val="es-ES"/>
+        </w:rPr>
+        <w:t>Editar información de una queja</w:t>
+      </w:r>
+    </w:p>
+    <w:p>
+      <w:pPr>
+        <w:ind w:left="360"/>
+        <w:jc w:val="both"/>
+        <w:rPr>
+          <w:lang w:val="es-ES"/>
+        </w:rPr>
+      </w:pPr>
+      <w:r>
+        <w:rPr>
+          <w:lang w:val="es-ES"/>
+        </w:rPr>
+        <w:t>La información de una queja puede ser editada por un usuario coordinador para modificar inconsistencias y reasignar el empleado encargado de la investigación de la queja. Para acceder a esta funcionalidad se tienen dos opciones. La primera opción de acceso es en la lista de quejas y reclamos, al hacer clic en el botón ‘Edit’ correspondiente a la queja que se desea actualizar (Figura 2.4.1). La segunda opción es al hacer clic al botón ‘Edit’ que se muestra en la información detallada de la queja que se desea modificar (Figura 2.4.2).</w:t>
+      </w:r>
+    </w:p>
+    <w:p>
+      <w:pPr>
+        <w:ind w:left="360"/>
+        <w:jc w:val="both"/>
+        <w:rPr>
+          <w:lang w:val="es-ES"/>
+        </w:rPr>
+      </w:pPr>
+      <w:r>
+        <w:rPr>
+          <w:noProof/>
+          <w:lang w:eastAsia="es-ES_tradnl"/>
+        </w:rPr>
+        <w:drawing>
+          <wp:inline distT="0" distB="0" distL="0" distR="0" wp14:anchorId="486F5EC5" wp14:editId="33880920">
+            <wp:extent cx="5605145" cy="1346200"/>
+            <wp:effectExtent l="152400" t="152400" r="160655" b="177800"/>
+            <wp:docPr id="13" name="Imagen 13" descr="../../../../Desktop/Captura%20de%20pantalla%202017-07-26%20a%20la(s)%204.18.55%2"/>
+            <wp:cNvGraphicFramePr>
+              <a:graphicFrameLocks xmlns:a="http://schemas.openxmlformats.org/drawingml/2006/main" noChangeAspect="1"/>
+            </wp:cNvGraphicFramePr>
+            <a:graphic xmlns:a="http://schemas.openxmlformats.org/drawingml/2006/main">
+              <a:graphicData uri="http://schemas.openxmlformats.org/drawingml/2006/picture">
+                <pic:pic xmlns:pic="http://schemas.openxmlformats.org/drawingml/2006/picture">
+                  <pic:nvPicPr>
+                    <pic:cNvPr id="0" name="Picture 1" descr="../../../../Desktop/Captura%20de%20pantalla%202017-07-26%20a%20la(s)%204.18.55%2"/>
+                    <pic:cNvPicPr>
+                      <a:picLocks noChangeAspect="1" noChangeArrowheads="1"/>
+                    </pic:cNvPicPr>
+                  </pic:nvPicPr>
+                  <pic:blipFill>
+                    <a:blip r:embed="rId20">
+                      <a:extLst>
+                        <a:ext uri="{28A0092B-C50C-407E-A947-70E740481C1C}">
+                          <a14:useLocalDpi xmlns:a14="http://schemas.microsoft.com/office/drawing/2010/main" val="0"/>
+                        </a:ext>
+                      </a:extLst>
+                    </a:blip>
+                    <a:srcRect/>
+                    <a:stretch>
+                      <a:fillRect/>
+                    </a:stretch>
+                  </pic:blipFill>
+                  <pic:spPr bwMode="auto">
+                    <a:xfrm>
+                      <a:off x="0" y="0"/>
+                      <a:ext cx="5605145" cy="1346200"/>
+                    </a:xfrm>
+                    <a:prstGeom prst="rect">
+                      <a:avLst/>
+                    </a:prstGeom>
+                    <a:solidFill>
+                      <a:srgbClr val="FFFFFF">
+                        <a:shade val="85000"/>
+                      </a:srgbClr>
+                    </a:solidFill>
+                    <a:ln w="88900" cap="sq">
+                      <a:solidFill>
+                        <a:srgbClr val="FFFFFF"/>
+                      </a:solidFill>
+                      <a:miter lim="800000"/>
+                    </a:ln>
+                    <a:effectLst>
+                      <a:outerShdw blurRad="55000" dist="18000" dir="5400000" algn="tl" rotWithShape="0">
+                        <a:srgbClr val="000000">
+                          <a:alpha val="40000"/>
+                        </a:srgbClr>
+                      </a:outerShdw>
+                    </a:effectLst>
+                    <a:scene3d>
+                      <a:camera prst="orthographicFront"/>
+                      <a:lightRig rig="twoPt" dir="t">
+                        <a:rot lat="0" lon="0" rev="7200000"/>
+                      </a:lightRig>
+                    </a:scene3d>
+                    <a:sp3d>
+                      <a:bevelT w="25400" h="19050"/>
+                      <a:contourClr>
+                        <a:srgbClr val="FFFFFF"/>
+                      </a:contourClr>
+                    </a:sp3d>
+                  </pic:spPr>
+                </pic:pic>
+              </a:graphicData>
+            </a:graphic>
+          </wp:inline>
+        </w:drawing>
+      </w:r>
+    </w:p>
+    <w:p>
+      <w:pPr>
+        <w:ind w:left="360"/>
+        <w:jc w:val="both"/>
+        <w:rPr>
+          <w:rStyle w:val="Referenciasutil"/>
+        </w:rPr>
+      </w:pPr>
+      <w:r>
+        <w:rPr>
+          <w:rStyle w:val="Referenciasutil"/>
+        </w:rPr>
+        <w:t>Figura 2.4.1</w:t>
+      </w:r>
+    </w:p>
+    <w:p>
+      <w:pPr>
+        <w:ind w:left="360"/>
+        <w:jc w:val="both"/>
+        <w:rPr>
+          <w:lang w:val="es-ES"/>
+        </w:rPr>
+      </w:pPr>
+    </w:p>
+    <w:p>
+      <w:pPr>
+        <w:ind w:left="360"/>
+        <w:jc w:val="both"/>
+        <w:rPr>
+          <w:lang w:val="es-ES"/>
+        </w:rPr>
+      </w:pPr>
+      <w:r>
+        <w:rPr>
+          <w:noProof/>
+          <w:lang w:eastAsia="es-ES_tradnl"/>
+        </w:rPr>
+        <w:drawing>
+          <wp:inline distT="0" distB="0" distL="0" distR="0" wp14:anchorId="14472393" wp14:editId="2909B975">
+            <wp:extent cx="5605145" cy="2235200"/>
+            <wp:effectExtent l="152400" t="152400" r="160655" b="177800"/>
+            <wp:docPr id="14" name="Imagen 14" descr="../../../../Desktop/Captura%20de%20pantalla%202017-07-26%20a%20la(s)%204.19.23%2"/>
+            <wp:cNvGraphicFramePr>
+              <a:graphicFrameLocks xmlns:a="http://schemas.openxmlformats.org/drawingml/2006/main" noChangeAspect="1"/>
+            </wp:cNvGraphicFramePr>
+            <a:graphic xmlns:a="http://schemas.openxmlformats.org/drawingml/2006/main">
+              <a:graphicData uri="http://schemas.openxmlformats.org/drawingml/2006/picture">
+                <pic:pic xmlns:pic="http://schemas.openxmlformats.org/drawingml/2006/picture">
+                  <pic:nvPicPr>
+                    <pic:cNvPr id="0" name="Picture 2" descr="../../../../Desktop/Captura%20de%20pantalla%202017-07-26%20a%20la(s)%204.19.23%2"/>
+                    <pic:cNvPicPr>
+                      <a:picLocks noChangeAspect="1" noChangeArrowheads="1"/>
+                    </pic:cNvPicPr>
+                  </pic:nvPicPr>
+                  <pic:blipFill>
+                    <a:blip r:embed="rId21">
+                      <a:extLst>
+                        <a:ext uri="{28A0092B-C50C-407E-A947-70E740481C1C}">
+                          <a14:useLocalDpi xmlns:a14="http://schemas.microsoft.com/office/drawing/2010/main" val="0"/>
+                        </a:ext>
+                      </a:extLst>
+                    </a:blip>
+                    <a:srcRect/>
+                    <a:stretch>
+                      <a:fillRect/>
+                    </a:stretch>
+                  </pic:blipFill>
+                  <pic:spPr bwMode="auto">
+                    <a:xfrm>
+                      <a:off x="0" y="0"/>
+                      <a:ext cx="5605145" cy="2235200"/>
+                    </a:xfrm>
+                    <a:prstGeom prst="rect">
+                      <a:avLst/>
+                    </a:prstGeom>
+                    <a:solidFill>
+                      <a:srgbClr val="FFFFFF">
+                        <a:shade val="85000"/>
+                      </a:srgbClr>
+                    </a:solidFill>
+                    <a:ln w="88900" cap="sq">
+                      <a:solidFill>
+                        <a:srgbClr val="FFFFFF"/>
+                      </a:solidFill>
+                      <a:miter lim="800000"/>
+                    </a:ln>
+                    <a:effectLst>
+                      <a:outerShdw blurRad="55000" dist="18000" dir="5400000" algn="tl" rotWithShape="0">
+                        <a:srgbClr val="000000">
+                          <a:alpha val="40000"/>
+                        </a:srgbClr>
+                      </a:outerShdw>
+                    </a:effectLst>
+                    <a:scene3d>
+                      <a:camera prst="orthographicFront"/>
+                      <a:lightRig rig="twoPt" dir="t">
+                        <a:rot lat="0" lon="0" rev="7200000"/>
+                      </a:lightRig>
+                    </a:scene3d>
+                    <a:sp3d>
+                      <a:bevelT w="25400" h="19050"/>
+                      <a:contourClr>
+                        <a:srgbClr val="FFFFFF"/>
+                      </a:contourClr>
+                    </a:sp3d>
+                  </pic:spPr>
+                </pic:pic>
+              </a:graphicData>
+            </a:graphic>
+          </wp:inline>
+        </w:drawing>
+      </w:r>
+    </w:p>
+    <w:p>
+      <w:pPr>
+        <w:ind w:left="360"/>
+        <w:jc w:val="both"/>
+        <w:rPr>
+          <w:rStyle w:val="Referenciasutil"/>
+        </w:rPr>
+      </w:pPr>
+      <w:r>
+        <w:rPr>
+          <w:rStyle w:val="Referenciasutil"/>
+        </w:rPr>
+        <w:t>Figura 2.4.2</w:t>
+      </w:r>
+    </w:p>
+    <w:p>
+      <w:pPr>
+        <w:ind w:left="360"/>
+        <w:jc w:val="both"/>
+        <w:rPr>
+          <w:lang w:val="es-ES"/>
+        </w:rPr>
+      </w:pPr>
+    </w:p>
+    <w:p>
+      <w:pPr>
+        <w:ind w:left="360"/>
+        <w:jc w:val="both"/>
+        <w:rPr>
+          <w:lang w:val="es-ES"/>
+        </w:rPr>
+      </w:pPr>
+      <w:r>
+        <w:rPr>
+          <w:lang w:val="es-ES"/>
+        </w:rPr>
+        <w:t>Al acceder a esta funcionalidad se le muestra al usuario un formulario igual</w:t>
+      </w:r>
+      <w:r>
+        <w:rPr>
+          <w:lang w:val="es-ES"/>
+        </w:rPr>
+        <w:t xml:space="preserve"> al de registro de quejas y reclamos con la información de la queja actual (Figura 2.4.3). Una vez los datos han sido modificados por el coordinador la información puede ser actualizada al hacer clic en el botón ‘Update Complaint’</w:t>
+      </w:r>
+      <w:r>
+        <w:rPr>
+          <w:lang w:val="es-ES"/>
+        </w:rPr>
+        <w:t>.</w:t>
+      </w:r>
+    </w:p>
+    <w:p>
+      <w:pPr>
+        <w:ind w:left="360"/>
+        <w:jc w:val="both"/>
+        <w:rPr>
+          <w:lang w:val="es-ES"/>
+        </w:rPr>
+      </w:pPr>
+      <w:r>
+        <w:rPr>
+          <w:noProof/>
+          <w:lang w:eastAsia="es-ES_tradnl"/>
+        </w:rPr>
+        <w:drawing>
+          <wp:inline distT="0" distB="0" distL="0" distR="0" wp14:anchorId="58D80347" wp14:editId="6365ADF8">
+            <wp:extent cx="5605145" cy="2667000"/>
+            <wp:effectExtent l="152400" t="152400" r="160655" b="177800"/>
+            <wp:docPr id="15" name="Imagen 15" descr="../../../../Desktop/Captura%20de%20pantalla%202017-07-26%20a%20la(s)%204.19.46%2"/>
+            <wp:cNvGraphicFramePr>
+              <a:graphicFrameLocks xmlns:a="http://schemas.openxmlformats.org/drawingml/2006/main" noChangeAspect="1"/>
+            </wp:cNvGraphicFramePr>
+            <a:graphic xmlns:a="http://schemas.openxmlformats.org/drawingml/2006/main">
+              <a:graphicData uri="http://schemas.openxmlformats.org/drawingml/2006/picture">
+                <pic:pic xmlns:pic="http://schemas.openxmlformats.org/drawingml/2006/picture">
+                  <pic:nvPicPr>
+                    <pic:cNvPr id="0" name="Picture 3" descr="../../../../Desktop/Captura%20de%20pantalla%202017-07-26%20a%20la(s)%204.19.46%2"/>
+                    <pic:cNvPicPr>
+                      <a:picLocks noChangeAspect="1" noChangeArrowheads="1"/>
+                    </pic:cNvPicPr>
+                  </pic:nvPicPr>
+                  <pic:blipFill>
+                    <a:blip r:embed="rId22">
+                      <a:extLst>
+                        <a:ext uri="{28A0092B-C50C-407E-A947-70E740481C1C}">
+                          <a14:useLocalDpi xmlns:a14="http://schemas.microsoft.com/office/drawing/2010/main" val="0"/>
+                        </a:ext>
+                      </a:extLst>
+                    </a:blip>
+                    <a:srcRect/>
+                    <a:stretch>
+                      <a:fillRect/>
+                    </a:stretch>
+                  </pic:blipFill>
+                  <pic:spPr bwMode="auto">
+                    <a:xfrm>
+                      <a:off x="0" y="0"/>
+                      <a:ext cx="5605145" cy="2667000"/>
+                    </a:xfrm>
+                    <a:prstGeom prst="rect">
+                      <a:avLst/>
+                    </a:prstGeom>
+                    <a:solidFill>
+                      <a:srgbClr val="FFFFFF">
+                        <a:shade val="85000"/>
+                      </a:srgbClr>
+                    </a:solidFill>
+                    <a:ln w="88900" cap="sq">
+                      <a:solidFill>
+                        <a:srgbClr val="FFFFFF"/>
+                      </a:solidFill>
+                      <a:miter lim="800000"/>
+                    </a:ln>
+                    <a:effectLst>
+                      <a:outerShdw blurRad="55000" dist="18000" dir="5400000" algn="tl" rotWithShape="0">
+                        <a:srgbClr val="000000">
+                          <a:alpha val="40000"/>
+                        </a:srgbClr>
+                      </a:outerShdw>
+                    </a:effectLst>
+                    <a:scene3d>
+                      <a:camera prst="orthographicFront"/>
+                      <a:lightRig rig="twoPt" dir="t">
+                        <a:rot lat="0" lon="0" rev="7200000"/>
+                      </a:lightRig>
+                    </a:scene3d>
+                    <a:sp3d>
+                      <a:bevelT w="25400" h="19050"/>
+                      <a:contourClr>
+                        <a:srgbClr val="FFFFFF"/>
+                      </a:contourClr>
+                    </a:sp3d>
+                  </pic:spPr>
+                </pic:pic>
+              </a:graphicData>
+            </a:graphic>
+          </wp:inline>
+        </w:drawing>
+      </w:r>
+    </w:p>
+    <w:p>
+      <w:pPr>
+        <w:ind w:left="360"/>
+        <w:jc w:val="both"/>
+        <w:rPr>
+          <w:rStyle w:val="Referenciasutil"/>
+        </w:rPr>
+      </w:pPr>
+      <w:r>
+        <w:rPr>
+          <w:rStyle w:val="Referenciasutil"/>
+        </w:rPr>
+        <w:t>Figura 2.4.3</w:t>
+      </w:r>
+    </w:p>
+    <w:p>
+      <w:pPr>
+        <w:ind w:left="360"/>
+        <w:jc w:val="both"/>
+        <w:rPr>
+          <w:rStyle w:val="Referenciasutil"/>
+          <w:lang w:val="es-ES"/>
+        </w:rPr>
+      </w:pPr>
       <w:bookmarkStart w:id="0" w:name="_GoBack"/>
       <w:bookmarkEnd w:id="0"/>
     </w:p>
     <w:p>
       <w:pPr>
-        <w:jc w:val="both"/>
-        <w:rPr>
-          <w:rStyle w:val="Referenciasutil"/>
-        </w:rPr>
-      </w:pPr>
-      <w:r>
-        <w:rPr>
-          <w:rStyle w:val="Referenciasutil"/>
-        </w:rPr>
-        <w:t>Figura 2.3.1</w:t>
-      </w:r>
+        <w:pStyle w:val="Prrafodelista"/>
+        <w:numPr>
+          <w:ilvl w:val="1"/>
+          <w:numId w:val="1"/>
+        </w:numPr>
+        <w:jc w:val="both"/>
+        <w:rPr>
+          <w:b/>
+          <w:lang w:val="es-ES"/>
+        </w:rPr>
+      </w:pPr>
+    </w:p>
+    <w:p>
+      <w:pPr>
+        <w:jc w:val="both"/>
+        <w:rPr>
+          <w:rStyle w:val="Referenciasutil"/>
+          <w:smallCaps w:val="0"/>
+          <w:color w:val="auto"/>
+          <w:lang w:val="es-ES"/>
+        </w:rPr>
+      </w:pPr>
     </w:p>
     <w:sectPr>
       <w:pgSz w:w="12240" w:h="15840"/>
@@ -2911,11 +3165,100 @@
       </w:pPr>
     </w:lvl>
   </w:abstractNum>
+  <w:abstractNum w:abstractNumId="2">
+    <w:nsid w:val="13752B11"/>
+    <w:multiLevelType w:val="multilevel"/>
+    <w:tmpl w:val="040A001F"/>
+    <w:lvl w:ilvl="0">
+      <w:start w:val="1"/>
+      <w:numFmt w:val="decimal"/>
+      <w:lvlText w:val="%1."/>
+      <w:lvlJc w:val="left"/>
+      <w:pPr>
+        <w:ind w:left="360" w:hanging="360"/>
+      </w:pPr>
+    </w:lvl>
+    <w:lvl w:ilvl="1">
+      <w:start w:val="1"/>
+      <w:numFmt w:val="decimal"/>
+      <w:lvlText w:val="%1.%2."/>
+      <w:lvlJc w:val="left"/>
+      <w:pPr>
+        <w:ind w:left="792" w:hanging="432"/>
+      </w:pPr>
+    </w:lvl>
+    <w:lvl w:ilvl="2">
+      <w:start w:val="1"/>
+      <w:numFmt w:val="decimal"/>
+      <w:lvlText w:val="%1.%2.%3."/>
+      <w:lvlJc w:val="left"/>
+      <w:pPr>
+        <w:ind w:left="1224" w:hanging="504"/>
+      </w:pPr>
+    </w:lvl>
+    <w:lvl w:ilvl="3">
+      <w:start w:val="1"/>
+      <w:numFmt w:val="decimal"/>
+      <w:lvlText w:val="%1.%2.%3.%4."/>
+      <w:lvlJc w:val="left"/>
+      <w:pPr>
+        <w:ind w:left="1728" w:hanging="648"/>
+      </w:pPr>
+    </w:lvl>
+    <w:lvl w:ilvl="4">
+      <w:start w:val="1"/>
+      <w:numFmt w:val="decimal"/>
+      <w:lvlText w:val="%1.%2.%3.%4.%5."/>
+      <w:lvlJc w:val="left"/>
+      <w:pPr>
+        <w:ind w:left="2232" w:hanging="792"/>
+      </w:pPr>
+    </w:lvl>
+    <w:lvl w:ilvl="5">
+      <w:start w:val="1"/>
+      <w:numFmt w:val="decimal"/>
+      <w:lvlText w:val="%1.%2.%3.%4.%5.%6."/>
+      <w:lvlJc w:val="left"/>
+      <w:pPr>
+        <w:ind w:left="2736" w:hanging="936"/>
+      </w:pPr>
+    </w:lvl>
+    <w:lvl w:ilvl="6">
+      <w:start w:val="1"/>
+      <w:numFmt w:val="decimal"/>
+      <w:lvlText w:val="%1.%2.%3.%4.%5.%6.%7."/>
+      <w:lvlJc w:val="left"/>
+      <w:pPr>
+        <w:ind w:left="3240" w:hanging="1080"/>
+      </w:pPr>
+    </w:lvl>
+    <w:lvl w:ilvl="7">
+      <w:start w:val="1"/>
+      <w:numFmt w:val="decimal"/>
+      <w:lvlText w:val="%1.%2.%3.%4.%5.%6.%7.%8."/>
+      <w:lvlJc w:val="left"/>
+      <w:pPr>
+        <w:ind w:left="3744" w:hanging="1224"/>
+      </w:pPr>
+    </w:lvl>
+    <w:lvl w:ilvl="8">
+      <w:start w:val="1"/>
+      <w:numFmt w:val="decimal"/>
+      <w:lvlText w:val="%1.%2.%3.%4.%5.%6.%7.%8.%9."/>
+      <w:lvlJc w:val="left"/>
+      <w:pPr>
+        <w:ind w:left="4320" w:hanging="1440"/>
+      </w:pPr>
+    </w:lvl>
+  </w:abstractNum>
   <w:num w:numId="1">
     <w:abstractNumId w:val="1"/>
   </w:num>
   <w:num w:numId="2">
     <w:abstractNumId w:val="0"/>
+  </w:num>
+  <w:num w:numId="3">
+    <w:abstractNumId w:val="2"/>
   </w:num>
 </w:numbering>
 </file>
@@ -3735,7 +4078,7 @@
 </file>
 
 <file path=customXml/itemProps1.xml><?xml version="1.0" encoding="utf-8"?>
-<ds:datastoreItem xmlns:ds="http://schemas.openxmlformats.org/officeDocument/2006/customXml" ds:itemID="{B26C4BCF-CB63-B745-8DF2-CA0F3DDAEA49}">
+<ds:datastoreItem xmlns:ds="http://schemas.openxmlformats.org/officeDocument/2006/customXml" ds:itemID="{A8640563-6413-C94A-AC46-4650F8066EFB}">
   <ds:schemaRefs>
     <ds:schemaRef ds:uri="http://schemas.openxmlformats.org/officeDocument/2006/bibliography"/>
   </ds:schemaRefs>

</xml_diff>

<commit_message>
Manual de usuario actualizado con manejo de usuarios
</commit_message>
<xml_diff>
--- a/docs/Manual de usuario MejoraTech.docx
+++ b/docs/Manual de usuario MejoraTech.docx
@@ -11,12 +11,14 @@
           <w:lang w:val="es-ES"/>
         </w:rPr>
       </w:pPr>
+      <w:proofErr w:type="spellStart"/>
       <w:r>
         <w:rPr>
           <w:lang w:val="es-ES"/>
         </w:rPr>
         <w:t>MejoraTech</w:t>
       </w:r>
+      <w:proofErr w:type="spellEnd"/>
     </w:p>
     <w:p>
       <w:pPr>
@@ -52,7 +54,7 @@
           <w:b/>
           <w:lang w:val="es-ES"/>
         </w:rPr>
-        <w:t>Manejo de productos</w:t>
+        <w:t>Manejo de usuarios</w:t>
       </w:r>
     </w:p>
     <w:p>
@@ -73,6 +75,547 @@
           <w:b/>
           <w:lang w:val="es-ES"/>
         </w:rPr>
+        <w:t>Registro de usuarios</w:t>
+      </w:r>
+    </w:p>
+    <w:p>
+      <w:pPr>
+        <w:pStyle w:val="Prrafodelista"/>
+        <w:ind w:left="792"/>
+        <w:jc w:val="both"/>
+        <w:rPr>
+          <w:lang w:val="es-ES"/>
+        </w:rPr>
+      </w:pPr>
+      <w:r>
+        <w:rPr>
+          <w:lang w:val="es-ES"/>
+        </w:rPr>
+        <w:t xml:space="preserve">Para registrar usuarios, un empleado con permisos de </w:t>
+      </w:r>
+      <w:r>
+        <w:rPr>
+          <w:lang w:val="es-ES"/>
+        </w:rPr>
+        <w:t xml:space="preserve">coordinador debe acceder al sistema y entrar a la sección de empleados. Una vez en esta sección podrá apreciar la lista de empleados presentes en el sistema y encontrará el botón ‘New </w:t>
+      </w:r>
+      <w:proofErr w:type="spellStart"/>
+      <w:r>
+        <w:rPr>
+          <w:lang w:val="es-ES"/>
+        </w:rPr>
+        <w:t>Employee</w:t>
+      </w:r>
+      <w:proofErr w:type="spellEnd"/>
+      <w:r>
+        <w:rPr>
+          <w:lang w:val="es-ES"/>
+        </w:rPr>
+        <w:t>’ al final de la lista. Al hacer clic en dicho botón se le mostrará al coordinador un formulario de creación de empleados (Figura 1.1.1).</w:t>
+      </w:r>
+    </w:p>
+    <w:p>
+      <w:pPr>
+        <w:pStyle w:val="Prrafodelista"/>
+        <w:ind w:left="792"/>
+        <w:jc w:val="both"/>
+        <w:rPr>
+          <w:lang w:val="es-ES"/>
+        </w:rPr>
+      </w:pPr>
+    </w:p>
+    <w:p>
+      <w:pPr>
+        <w:pStyle w:val="Prrafodelista"/>
+        <w:ind w:left="792"/>
+        <w:jc w:val="both"/>
+        <w:rPr>
+          <w:lang w:val="es-ES"/>
+        </w:rPr>
+      </w:pPr>
+      <w:r>
+        <w:rPr>
+          <w:noProof/>
+          <w:lang w:eastAsia="es-ES_tradnl"/>
+        </w:rPr>
+        <w:drawing>
+          <wp:inline distT="0" distB="0" distL="0" distR="0" wp14:anchorId="12C4EF71" wp14:editId="42FCA0F6">
+            <wp:extent cx="5596255" cy="1871345"/>
+            <wp:effectExtent l="152400" t="152400" r="169545" b="186055"/>
+            <wp:docPr id="21" name="Imagen 21" descr="../../../../Desktop/Captura%20de%20pantalla%202017-08-02%20a%20la(s)%202.17.52%2"/>
+            <wp:cNvGraphicFramePr>
+              <a:graphicFrameLocks xmlns:a="http://schemas.openxmlformats.org/drawingml/2006/main" noChangeAspect="1"/>
+            </wp:cNvGraphicFramePr>
+            <a:graphic xmlns:a="http://schemas.openxmlformats.org/drawingml/2006/main">
+              <a:graphicData uri="http://schemas.openxmlformats.org/drawingml/2006/picture">
+                <pic:pic xmlns:pic="http://schemas.openxmlformats.org/drawingml/2006/picture">
+                  <pic:nvPicPr>
+                    <pic:cNvPr id="0" name="Picture 6" descr="../../../../Desktop/Captura%20de%20pantalla%202017-08-02%20a%20la(s)%202.17.52%2"/>
+                    <pic:cNvPicPr>
+                      <a:picLocks noChangeAspect="1" noChangeArrowheads="1"/>
+                    </pic:cNvPicPr>
+                  </pic:nvPicPr>
+                  <pic:blipFill>
+                    <a:blip r:embed="rId8">
+                      <a:extLst>
+                        <a:ext uri="{28A0092B-C50C-407E-A947-70E740481C1C}">
+                          <a14:useLocalDpi xmlns:a14="http://schemas.microsoft.com/office/drawing/2010/main" val="0"/>
+                        </a:ext>
+                      </a:extLst>
+                    </a:blip>
+                    <a:srcRect/>
+                    <a:stretch>
+                      <a:fillRect/>
+                    </a:stretch>
+                  </pic:blipFill>
+                  <pic:spPr bwMode="auto">
+                    <a:xfrm>
+                      <a:off x="0" y="0"/>
+                      <a:ext cx="5596255" cy="1871345"/>
+                    </a:xfrm>
+                    <a:prstGeom prst="rect">
+                      <a:avLst/>
+                    </a:prstGeom>
+                    <a:solidFill>
+                      <a:srgbClr val="FFFFFF">
+                        <a:shade val="85000"/>
+                      </a:srgbClr>
+                    </a:solidFill>
+                    <a:ln w="88900" cap="sq">
+                      <a:solidFill>
+                        <a:srgbClr val="FFFFFF"/>
+                      </a:solidFill>
+                      <a:miter lim="800000"/>
+                    </a:ln>
+                    <a:effectLst>
+                      <a:outerShdw blurRad="55000" dist="18000" dir="5400000" algn="tl" rotWithShape="0">
+                        <a:srgbClr val="000000">
+                          <a:alpha val="40000"/>
+                        </a:srgbClr>
+                      </a:outerShdw>
+                    </a:effectLst>
+                    <a:scene3d>
+                      <a:camera prst="orthographicFront"/>
+                      <a:lightRig rig="twoPt" dir="t">
+                        <a:rot lat="0" lon="0" rev="7200000"/>
+                      </a:lightRig>
+                    </a:scene3d>
+                    <a:sp3d>
+                      <a:bevelT w="25400" h="19050"/>
+                      <a:contourClr>
+                        <a:srgbClr val="FFFFFF"/>
+                      </a:contourClr>
+                    </a:sp3d>
+                  </pic:spPr>
+                </pic:pic>
+              </a:graphicData>
+            </a:graphic>
+          </wp:inline>
+        </w:drawing>
+      </w:r>
+    </w:p>
+    <w:p>
+      <w:pPr>
+        <w:pStyle w:val="Prrafodelista"/>
+        <w:ind w:left="792"/>
+        <w:jc w:val="both"/>
+        <w:rPr>
+          <w:rStyle w:val="Referenciasutil"/>
+        </w:rPr>
+      </w:pPr>
+      <w:r>
+        <w:rPr>
+          <w:rStyle w:val="Referenciasutil"/>
+        </w:rPr>
+        <w:t>Figura 1.1.1</w:t>
+      </w:r>
+    </w:p>
+    <w:p>
+      <w:pPr>
+        <w:pStyle w:val="Prrafodelista"/>
+        <w:ind w:left="792"/>
+        <w:jc w:val="both"/>
+        <w:rPr>
+          <w:lang w:val="es-ES"/>
+        </w:rPr>
+      </w:pPr>
+    </w:p>
+    <w:p>
+      <w:pPr>
+        <w:pStyle w:val="Prrafodelista"/>
+        <w:ind w:left="792"/>
+        <w:jc w:val="both"/>
+        <w:rPr>
+          <w:lang w:val="es-ES"/>
+        </w:rPr>
+      </w:pPr>
+      <w:r>
+        <w:rPr>
+          <w:lang w:val="es-ES"/>
+        </w:rPr>
+        <w:t>La información del empleado solicitada en el formulario es el nombre del mismo, su identificación (cédula de ciudadanía), email y cargo. Una vez brindada esta información el coordinador puede registrar el empleado al hacer clic en el botón ‘</w:t>
+      </w:r>
+      <w:proofErr w:type="spellStart"/>
+      <w:r>
+        <w:rPr>
+          <w:lang w:val="es-ES"/>
+        </w:rPr>
+        <w:t>Create</w:t>
+      </w:r>
+      <w:proofErr w:type="spellEnd"/>
+      <w:r>
+        <w:rPr>
+          <w:lang w:val="es-ES"/>
+        </w:rPr>
+        <w:t xml:space="preserve"> </w:t>
+      </w:r>
+      <w:proofErr w:type="spellStart"/>
+      <w:r>
+        <w:rPr>
+          <w:lang w:val="es-ES"/>
+        </w:rPr>
+        <w:t>Employee</w:t>
+      </w:r>
+      <w:proofErr w:type="spellEnd"/>
+      <w:r>
+        <w:rPr>
+          <w:lang w:val="es-ES"/>
+        </w:rPr>
+        <w:t>’.</w:t>
+      </w:r>
+    </w:p>
+    <w:p>
+      <w:pPr>
+        <w:pStyle w:val="Prrafodelista"/>
+        <w:ind w:left="792"/>
+        <w:jc w:val="both"/>
+        <w:rPr>
+          <w:lang w:val="es-ES"/>
+        </w:rPr>
+      </w:pPr>
+    </w:p>
+    <w:p>
+      <w:pPr>
+        <w:pStyle w:val="Prrafodelista"/>
+        <w:ind w:left="792"/>
+        <w:jc w:val="both"/>
+        <w:rPr>
+          <w:lang w:val="es-ES"/>
+        </w:rPr>
+      </w:pPr>
+      <w:r>
+        <w:rPr>
+          <w:lang w:val="es-ES"/>
+        </w:rPr>
+        <w:t xml:space="preserve">Al crear el registro del empleado, a este se le enviará por correo un email que le notifica su registro en la plataforma, le solicita la confirmación de su cuenta a través de un link proporcionado en el correo </w:t>
+      </w:r>
+      <w:r>
+        <w:rPr>
+          <w:lang w:val="es-ES"/>
+        </w:rPr>
+        <w:t>y se le da una contraseña que puede ser modificada por el mismo.</w:t>
+      </w:r>
+    </w:p>
+    <w:p>
+      <w:pPr>
+        <w:pStyle w:val="Prrafodelista"/>
+        <w:ind w:left="792"/>
+        <w:jc w:val="both"/>
+        <w:rPr>
+          <w:lang w:val="es-ES"/>
+        </w:rPr>
+      </w:pPr>
+    </w:p>
+    <w:p>
+      <w:pPr>
+        <w:pStyle w:val="Prrafodelista"/>
+        <w:numPr>
+          <w:ilvl w:val="1"/>
+          <w:numId w:val="1"/>
+        </w:numPr>
+        <w:jc w:val="both"/>
+        <w:rPr>
+          <w:b/>
+          <w:lang w:val="es-ES"/>
+        </w:rPr>
+      </w:pPr>
+      <w:proofErr w:type="spellStart"/>
+      <w:r>
+        <w:rPr>
+          <w:b/>
+          <w:lang w:val="es-ES"/>
+        </w:rPr>
+        <w:t>Login</w:t>
+      </w:r>
+      <w:proofErr w:type="spellEnd"/>
+      <w:r>
+        <w:rPr>
+          <w:b/>
+          <w:lang w:val="es-ES"/>
+        </w:rPr>
+        <w:t xml:space="preserve"> de usuario</w:t>
+      </w:r>
+    </w:p>
+    <w:p>
+      <w:pPr>
+        <w:pStyle w:val="Prrafodelista"/>
+        <w:ind w:left="792"/>
+        <w:jc w:val="both"/>
+        <w:rPr>
+          <w:lang w:val="es-ES"/>
+        </w:rPr>
+      </w:pPr>
+      <w:r>
+        <w:rPr>
+          <w:lang w:val="es-ES"/>
+        </w:rPr>
+        <w:t>Un empleado usuario de la plataforma puede acceder a la misma al tratar de hacer uso de cualquiera de sus funcionalidades. Si el usuario no ha accedido a la plataforma, se le solicitarán sus credenciales de usuario en un formulario tal y como se muestra a continuación (Figura 1.2.1).</w:t>
+      </w:r>
+    </w:p>
+    <w:p>
+      <w:pPr>
+        <w:pStyle w:val="Prrafodelista"/>
+        <w:ind w:left="792"/>
+        <w:jc w:val="both"/>
+        <w:rPr>
+          <w:lang w:val="es-ES"/>
+        </w:rPr>
+      </w:pPr>
+    </w:p>
+    <w:p>
+      <w:pPr>
+        <w:pStyle w:val="Prrafodelista"/>
+        <w:ind w:left="792"/>
+        <w:jc w:val="both"/>
+        <w:rPr>
+          <w:lang w:val="es-ES"/>
+        </w:rPr>
+      </w:pPr>
+      <w:r>
+        <w:rPr>
+          <w:noProof/>
+          <w:lang w:eastAsia="es-ES_tradnl"/>
+        </w:rPr>
+        <w:lastRenderedPageBreak/>
+        <w:drawing>
+          <wp:inline distT="0" distB="0" distL="0" distR="0" wp14:anchorId="1FA9BAE9" wp14:editId="586F791D">
+            <wp:extent cx="5605145" cy="1981200"/>
+            <wp:effectExtent l="152400" t="152400" r="160655" b="177800"/>
+            <wp:docPr id="22" name="Imagen 22" descr="../../../../Desktop/Captura%20de%20pantalla%202017-08-02%20a%20la(s)%202.28.48%2"/>
+            <wp:cNvGraphicFramePr>
+              <a:graphicFrameLocks xmlns:a="http://schemas.openxmlformats.org/drawingml/2006/main" noChangeAspect="1"/>
+            </wp:cNvGraphicFramePr>
+            <a:graphic xmlns:a="http://schemas.openxmlformats.org/drawingml/2006/main">
+              <a:graphicData uri="http://schemas.openxmlformats.org/drawingml/2006/picture">
+                <pic:pic xmlns:pic="http://schemas.openxmlformats.org/drawingml/2006/picture">
+                  <pic:nvPicPr>
+                    <pic:cNvPr id="0" name="Picture 7" descr="../../../../Desktop/Captura%20de%20pantalla%202017-08-02%20a%20la(s)%202.28.48%2"/>
+                    <pic:cNvPicPr>
+                      <a:picLocks noChangeAspect="1" noChangeArrowheads="1"/>
+                    </pic:cNvPicPr>
+                  </pic:nvPicPr>
+                  <pic:blipFill>
+                    <a:blip r:embed="rId9">
+                      <a:extLst>
+                        <a:ext uri="{28A0092B-C50C-407E-A947-70E740481C1C}">
+                          <a14:useLocalDpi xmlns:a14="http://schemas.microsoft.com/office/drawing/2010/main" val="0"/>
+                        </a:ext>
+                      </a:extLst>
+                    </a:blip>
+                    <a:srcRect/>
+                    <a:stretch>
+                      <a:fillRect/>
+                    </a:stretch>
+                  </pic:blipFill>
+                  <pic:spPr bwMode="auto">
+                    <a:xfrm>
+                      <a:off x="0" y="0"/>
+                      <a:ext cx="5605145" cy="1981200"/>
+                    </a:xfrm>
+                    <a:prstGeom prst="rect">
+                      <a:avLst/>
+                    </a:prstGeom>
+                    <a:solidFill>
+                      <a:srgbClr val="FFFFFF">
+                        <a:shade val="85000"/>
+                      </a:srgbClr>
+                    </a:solidFill>
+                    <a:ln w="88900" cap="sq">
+                      <a:solidFill>
+                        <a:srgbClr val="FFFFFF"/>
+                      </a:solidFill>
+                      <a:miter lim="800000"/>
+                    </a:ln>
+                    <a:effectLst>
+                      <a:outerShdw blurRad="55000" dist="18000" dir="5400000" algn="tl" rotWithShape="0">
+                        <a:srgbClr val="000000">
+                          <a:alpha val="40000"/>
+                        </a:srgbClr>
+                      </a:outerShdw>
+                    </a:effectLst>
+                    <a:scene3d>
+                      <a:camera prst="orthographicFront"/>
+                      <a:lightRig rig="twoPt" dir="t">
+                        <a:rot lat="0" lon="0" rev="7200000"/>
+                      </a:lightRig>
+                    </a:scene3d>
+                    <a:sp3d>
+                      <a:bevelT w="25400" h="19050"/>
+                      <a:contourClr>
+                        <a:srgbClr val="FFFFFF"/>
+                      </a:contourClr>
+                    </a:sp3d>
+                  </pic:spPr>
+                </pic:pic>
+              </a:graphicData>
+            </a:graphic>
+          </wp:inline>
+        </w:drawing>
+      </w:r>
+    </w:p>
+    <w:p>
+      <w:pPr>
+        <w:pStyle w:val="Prrafodelista"/>
+        <w:ind w:left="792"/>
+        <w:jc w:val="both"/>
+        <w:rPr>
+          <w:rStyle w:val="Referenciasutil"/>
+        </w:rPr>
+      </w:pPr>
+      <w:r>
+        <w:rPr>
+          <w:rStyle w:val="Referenciasutil"/>
+        </w:rPr>
+        <w:t>Figura 1.2.1</w:t>
+      </w:r>
+    </w:p>
+    <w:p>
+      <w:pPr>
+        <w:pStyle w:val="Prrafodelista"/>
+        <w:ind w:left="792"/>
+        <w:jc w:val="both"/>
+        <w:rPr>
+          <w:lang w:val="es-ES"/>
+        </w:rPr>
+      </w:pPr>
+    </w:p>
+    <w:p>
+      <w:pPr>
+        <w:pStyle w:val="Prrafodelista"/>
+        <w:ind w:left="792"/>
+        <w:jc w:val="both"/>
+        <w:rPr>
+          <w:lang w:val="es-ES"/>
+        </w:rPr>
+      </w:pPr>
+      <w:r>
+        <w:rPr>
+          <w:lang w:val="es-ES"/>
+        </w:rPr>
+        <w:t>Para acceder a la plataforma el usuario debe escribir el correo electrónico con el que fue registrado en el sistema y su contraseña, ya sea la proveída automáticamente</w:t>
+      </w:r>
+      <w:r>
+        <w:rPr>
+          <w:lang w:val="es-ES"/>
+        </w:rPr>
+        <w:t xml:space="preserve"> por la plataforma</w:t>
+      </w:r>
+      <w:r>
+        <w:rPr>
+          <w:lang w:val="es-ES"/>
+        </w:rPr>
+        <w:t xml:space="preserve"> o una definida por el mismo. Después de proveer esta información el usuario debe hacer clic en el botón ‘Log in’.</w:t>
+      </w:r>
+    </w:p>
+    <w:p>
+      <w:pPr>
+        <w:pStyle w:val="Prrafodelista"/>
+        <w:ind w:left="792"/>
+        <w:jc w:val="both"/>
+        <w:rPr>
+          <w:lang w:val="es-ES"/>
+        </w:rPr>
+      </w:pPr>
+    </w:p>
+    <w:p>
+      <w:pPr>
+        <w:pStyle w:val="Prrafodelista"/>
+        <w:ind w:left="792"/>
+        <w:jc w:val="both"/>
+        <w:rPr>
+          <w:lang w:val="es-ES"/>
+        </w:rPr>
+      </w:pPr>
+      <w:r>
+        <w:rPr>
+          <w:lang w:val="es-ES"/>
+        </w:rPr>
+        <w:t>Para poder acceder a la plataforma el usuario debe haber confirmado previamente su cuenta. Esta confirmació</w:t>
+      </w:r>
+      <w:r>
+        <w:rPr>
+          <w:lang w:val="es-ES"/>
+        </w:rPr>
+        <w:t>n se realiza al hacer clic en el link que se le proporcionó después de la creación de su cuenta</w:t>
+      </w:r>
+      <w:bookmarkStart w:id="0" w:name="_GoBack"/>
+      <w:bookmarkEnd w:id="0"/>
+      <w:r>
+        <w:rPr>
+          <w:lang w:val="es-ES"/>
+        </w:rPr>
+        <w:t>.</w:t>
+      </w:r>
+    </w:p>
+    <w:p>
+      <w:pPr>
+        <w:pStyle w:val="Prrafodelista"/>
+        <w:ind w:left="792"/>
+        <w:jc w:val="both"/>
+        <w:rPr>
+          <w:lang w:val="es-ES"/>
+        </w:rPr>
+      </w:pPr>
+    </w:p>
+    <w:p>
+      <w:pPr>
+        <w:pStyle w:val="Prrafodelista"/>
+        <w:numPr>
+          <w:ilvl w:val="0"/>
+          <w:numId w:val="1"/>
+        </w:numPr>
+        <w:jc w:val="both"/>
+        <w:rPr>
+          <w:b/>
+          <w:lang w:val="es-ES"/>
+        </w:rPr>
+      </w:pPr>
+      <w:r>
+        <w:rPr>
+          <w:b/>
+          <w:lang w:val="es-ES"/>
+        </w:rPr>
+        <w:t>Manejo de productos</w:t>
+      </w:r>
+    </w:p>
+    <w:p>
+      <w:pPr>
+        <w:pStyle w:val="Prrafodelista"/>
+        <w:numPr>
+          <w:ilvl w:val="1"/>
+          <w:numId w:val="1"/>
+        </w:numPr>
+        <w:jc w:val="both"/>
+        <w:rPr>
+          <w:b/>
+          <w:lang w:val="es-ES"/>
+        </w:rPr>
+      </w:pPr>
+      <w:r>
+        <w:rPr>
+          <w:b/>
+          <w:lang w:val="es-ES"/>
+        </w:rPr>
         <w:t>Creación de productos</w:t>
       </w:r>
     </w:p>
@@ -89,13 +632,39 @@
         <w:rPr>
           <w:lang w:val="es-ES"/>
         </w:rPr>
-        <w:t>Desde la sección de productos, al final del listado de los productos registrados en el sistema, debe hacerse clic en el botón ‘New Product’</w:t>
-      </w:r>
-      <w:r>
-        <w:rPr>
-          <w:lang w:val="es-ES"/>
-        </w:rPr>
-        <w:t xml:space="preserve"> (Figura 1.1.1).</w:t>
+        <w:t xml:space="preserve">Desde la sección de productos, al final del listado de los productos registrados en el sistema, debe hacerse clic en el botón ‘New </w:t>
+      </w:r>
+      <w:proofErr w:type="spellStart"/>
+      <w:r>
+        <w:rPr>
+          <w:lang w:val="es-ES"/>
+        </w:rPr>
+        <w:t>Product</w:t>
+      </w:r>
+      <w:proofErr w:type="spellEnd"/>
+      <w:r>
+        <w:rPr>
+          <w:lang w:val="es-ES"/>
+        </w:rPr>
+        <w:t>’</w:t>
+      </w:r>
+      <w:r>
+        <w:rPr>
+          <w:lang w:val="es-ES"/>
+        </w:rPr>
+        <w:t xml:space="preserve"> (Figura </w:t>
+      </w:r>
+      <w:r>
+        <w:rPr>
+          <w:lang w:val="es-ES"/>
+        </w:rPr>
+        <w:t>2</w:t>
+      </w:r>
+      <w:r>
+        <w:rPr>
+          <w:lang w:val="es-ES"/>
+        </w:rPr>
+        <w:t>.1.1).</w:t>
       </w:r>
     </w:p>
     <w:p>
@@ -141,7 +710,7 @@
                     </pic:cNvPicPr>
                   </pic:nvPicPr>
                   <pic:blipFill>
-                    <a:blip r:embed="rId8">
+                    <a:blip r:embed="rId10">
                       <a:extLst>
                         <a:ext uri="{28A0092B-C50C-407E-A947-70E740481C1C}">
                           <a14:useLocalDpi xmlns:a14="http://schemas.microsoft.com/office/drawing/2010/main" val="0"/>
@@ -212,7 +781,13 @@
         <w:rPr>
           <w:rStyle w:val="Referenciasutil"/>
         </w:rPr>
-        <w:t>figura 1.1.1</w:t>
+        <w:t>Figura 2.</w:t>
+      </w:r>
+      <w:r>
+        <w:rPr>
+          <w:rStyle w:val="Referenciasutil"/>
+        </w:rPr>
+        <w:t>1.1</w:t>
       </w:r>
     </w:p>
     <w:p>
@@ -249,7 +824,19 @@
         <w:rPr>
           <w:lang w:val="es-ES"/>
         </w:rPr>
-        <w:t xml:space="preserve"> (Figura 1.1.2)</w:t>
+        <w:t xml:space="preserve"> (</w:t>
+      </w:r>
+      <w:r>
+        <w:rPr>
+          <w:lang w:val="es-ES"/>
+        </w:rPr>
+        <w:t>Figura 2.</w:t>
+      </w:r>
+      <w:r>
+        <w:rPr>
+          <w:lang w:val="es-ES"/>
+        </w:rPr>
+        <w:t>1.2)</w:t>
       </w:r>
       <w:r>
         <w:rPr>
@@ -261,7 +848,47 @@
         <w:rPr>
           <w:lang w:val="es-ES"/>
         </w:rPr>
-        <w:t>el botón ‘Create Product’, el nuevo registro de producto es creado y resulta visible desde la lista de productos (Figura 1.1.3).</w:t>
+        <w:t>el botón ‘</w:t>
+      </w:r>
+      <w:proofErr w:type="spellStart"/>
+      <w:r>
+        <w:rPr>
+          <w:lang w:val="es-ES"/>
+        </w:rPr>
+        <w:t>Create</w:t>
+      </w:r>
+      <w:proofErr w:type="spellEnd"/>
+      <w:r>
+        <w:rPr>
+          <w:lang w:val="es-ES"/>
+        </w:rPr>
+        <w:t xml:space="preserve"> </w:t>
+      </w:r>
+      <w:proofErr w:type="spellStart"/>
+      <w:r>
+        <w:rPr>
+          <w:lang w:val="es-ES"/>
+        </w:rPr>
+        <w:t>Product</w:t>
+      </w:r>
+      <w:proofErr w:type="spellEnd"/>
+      <w:r>
+        <w:rPr>
+          <w:lang w:val="es-ES"/>
+        </w:rPr>
+        <w:t xml:space="preserve">’, el nuevo registro de producto es creado y resulta visible desde la lista de productos (Figura </w:t>
+      </w:r>
+      <w:r>
+        <w:rPr>
+          <w:lang w:val="es-ES"/>
+        </w:rPr>
+        <w:t>2</w:t>
+      </w:r>
+      <w:r>
+        <w:rPr>
+          <w:lang w:val="es-ES"/>
+        </w:rPr>
+        <w:t>.1.3).</w:t>
       </w:r>
     </w:p>
     <w:p>
@@ -304,7 +931,7 @@
                     </pic:cNvPicPr>
                   </pic:nvPicPr>
                   <pic:blipFill>
-                    <a:blip r:embed="rId9">
+                    <a:blip r:embed="rId11">
                       <a:extLst>
                         <a:ext uri="{28A0092B-C50C-407E-A947-70E740481C1C}">
                           <a14:useLocalDpi xmlns:a14="http://schemas.microsoft.com/office/drawing/2010/main" val="0"/>
@@ -374,7 +1001,13 @@
         <w:rPr>
           <w:rStyle w:val="Referenciasutil"/>
         </w:rPr>
-        <w:t>Figura 1.1.2</w:t>
+        <w:t>Figura 2.</w:t>
+      </w:r>
+      <w:r>
+        <w:rPr>
+          <w:rStyle w:val="Referenciasutil"/>
+        </w:rPr>
+        <w:t>1.2</w:t>
       </w:r>
     </w:p>
     <w:p>
@@ -418,7 +1051,7 @@
                     </pic:cNvPicPr>
                   </pic:nvPicPr>
                   <pic:blipFill>
-                    <a:blip r:embed="rId10">
+                    <a:blip r:embed="rId12">
                       <a:extLst>
                         <a:ext uri="{28A0092B-C50C-407E-A947-70E740481C1C}">
                           <a14:useLocalDpi xmlns:a14="http://schemas.microsoft.com/office/drawing/2010/main" val="0"/>
@@ -488,8 +1121,13 @@
         <w:rPr>
           <w:rStyle w:val="Referenciasutil"/>
         </w:rPr>
-        <w:lastRenderedPageBreak/>
-        <w:t>Figura 1.1.3</w:t>
+        <w:t>Figura 2.</w:t>
+      </w:r>
+      <w:r>
+        <w:rPr>
+          <w:rStyle w:val="Referenciasutil"/>
+        </w:rPr>
+        <w:t>1.3</w:t>
       </w:r>
     </w:p>
     <w:p>
@@ -535,7 +1173,19 @@
         <w:rPr>
           <w:lang w:val="es-ES"/>
         </w:rPr>
-        <w:t>Al entrar a la sección de productos puede accederse al listado de productos, desde el cuál puede seleccionarse la opción de editar y eliminar cada uno de estos. Al final de la lista puede encontrarse también la opción de agregar un nuevo producto (Figura 1.2.1).</w:t>
+        <w:t>Al entrar a la sección de productos puede accederse al listado de productos, desde el cuál puede seleccionarse la opción de editar y eliminar cada uno de estos. Al final de la lista puede encontrarse también la opción de agregar un nuevo producto (</w:t>
+      </w:r>
+      <w:r>
+        <w:rPr>
+          <w:lang w:val="es-ES"/>
+        </w:rPr>
+        <w:t>Figura 2.</w:t>
+      </w:r>
+      <w:r>
+        <w:rPr>
+          <w:lang w:val="es-ES"/>
+        </w:rPr>
+        <w:t>2.1).</w:t>
       </w:r>
     </w:p>
     <w:p>
@@ -580,7 +1230,7 @@
                     </pic:cNvPicPr>
                   </pic:nvPicPr>
                   <pic:blipFill>
-                    <a:blip r:embed="rId11">
+                    <a:blip r:embed="rId13">
                       <a:extLst>
                         <a:ext uri="{28A0092B-C50C-407E-A947-70E740481C1C}">
                           <a14:useLocalDpi xmlns:a14="http://schemas.microsoft.com/office/drawing/2010/main" val="0"/>
@@ -651,7 +1301,13 @@
         <w:rPr>
           <w:rStyle w:val="Referenciasutil"/>
         </w:rPr>
-        <w:t>Figura 1.2.1</w:t>
+        <w:t>Figura 2.</w:t>
+      </w:r>
+      <w:r>
+        <w:rPr>
+          <w:rStyle w:val="Referenciasutil"/>
+        </w:rPr>
+        <w:t>2.1</w:t>
       </w:r>
     </w:p>
     <w:p>
@@ -722,7 +1378,33 @@
         <w:rPr>
           <w:lang w:val="es-ES"/>
         </w:rPr>
-        <w:t xml:space="preserve"> puede seleccionarse cualquier producto para editar su información al hacer clic en el botón ‘Edit’ correspondiente (Figura 1.3.1). </w:t>
+        <w:t xml:space="preserve"> puede seleccionarse cualquier producto para editar su información al hacer clic en el botón ‘</w:t>
+      </w:r>
+      <w:proofErr w:type="spellStart"/>
+      <w:r>
+        <w:rPr>
+          <w:lang w:val="es-ES"/>
+        </w:rPr>
+        <w:t>Edit</w:t>
+      </w:r>
+      <w:proofErr w:type="spellEnd"/>
+      <w:r>
+        <w:rPr>
+          <w:lang w:val="es-ES"/>
+        </w:rPr>
+        <w:t xml:space="preserve">’ correspondiente (Figura </w:t>
+      </w:r>
+      <w:r>
+        <w:rPr>
+          <w:lang w:val="es-ES"/>
+        </w:rPr>
+        <w:t>2</w:t>
+      </w:r>
+      <w:r>
+        <w:rPr>
+          <w:lang w:val="es-ES"/>
+        </w:rPr>
+        <w:t xml:space="preserve">.3.1). </w:t>
       </w:r>
     </w:p>
     <w:p>
@@ -767,7 +1449,7 @@
                     </pic:cNvPicPr>
                   </pic:nvPicPr>
                   <pic:blipFill>
-                    <a:blip r:embed="rId12">
+                    <a:blip r:embed="rId14">
                       <a:extLst>
                         <a:ext uri="{28A0092B-C50C-407E-A947-70E740481C1C}">
                           <a14:useLocalDpi xmlns:a14="http://schemas.microsoft.com/office/drawing/2010/main" val="0"/>
@@ -838,7 +1520,13 @@
         <w:rPr>
           <w:rStyle w:val="Referenciasutil"/>
         </w:rPr>
-        <w:t>Figura 1.3.1</w:t>
+        <w:t>Figura 2.</w:t>
+      </w:r>
+      <w:r>
+        <w:rPr>
+          <w:rStyle w:val="Referenciasutil"/>
+        </w:rPr>
+        <w:t>3.1</w:t>
       </w:r>
     </w:p>
     <w:p>
@@ -876,7 +1564,19 @@
         <w:rPr>
           <w:lang w:val="es-ES"/>
         </w:rPr>
-        <w:t xml:space="preserve"> (Figura 1.3.2)</w:t>
+        <w:t xml:space="preserve"> (Figura</w:t>
+      </w:r>
+      <w:r>
+        <w:rPr>
+          <w:lang w:val="es-ES"/>
+        </w:rPr>
+        <w:t xml:space="preserve"> 2</w:t>
+      </w:r>
+      <w:r>
+        <w:rPr>
+          <w:lang w:val="es-ES"/>
+        </w:rPr>
+        <w:t>.3.2)</w:t>
       </w:r>
       <w:r>
         <w:rPr>
@@ -927,7 +1627,7 @@
                     </pic:cNvPicPr>
                   </pic:nvPicPr>
                   <pic:blipFill>
-                    <a:blip r:embed="rId13">
+                    <a:blip r:embed="rId15">
                       <a:extLst>
                         <a:ext uri="{28A0092B-C50C-407E-A947-70E740481C1C}">
                           <a14:useLocalDpi xmlns:a14="http://schemas.microsoft.com/office/drawing/2010/main" val="0"/>
@@ -972,33 +1672,79 @@
         <w:rPr>
           <w:rStyle w:val="Referenciasutil"/>
         </w:rPr>
-        <w:t>Figura 1.3.2</w:t>
-      </w:r>
-    </w:p>
-    <w:p>
-      <w:pPr>
-        <w:pStyle w:val="Prrafodelista"/>
-        <w:ind w:left="792"/>
-        <w:jc w:val="both"/>
-        <w:rPr>
-          <w:lang w:val="es-ES"/>
-        </w:rPr>
-      </w:pPr>
-    </w:p>
-    <w:p>
-      <w:pPr>
-        <w:pStyle w:val="Prrafodelista"/>
-        <w:ind w:left="792"/>
-        <w:jc w:val="both"/>
-        <w:rPr>
-          <w:lang w:val="es-ES"/>
-        </w:rPr>
-      </w:pPr>
-      <w:r>
-        <w:rPr>
-          <w:lang w:val="es-ES"/>
-        </w:rPr>
-        <w:t>Al hacer clic en el botón ‘Update Product’ la información del producto proporcionada en el formulario es guardada en el sistema (Figura 1.3.3), a menos que se presenten errores en la misma.</w:t>
+        <w:t>Figura 2.</w:t>
+      </w:r>
+      <w:r>
+        <w:rPr>
+          <w:rStyle w:val="Referenciasutil"/>
+        </w:rPr>
+        <w:t>3.2</w:t>
+      </w:r>
+    </w:p>
+    <w:p>
+      <w:pPr>
+        <w:pStyle w:val="Prrafodelista"/>
+        <w:ind w:left="792"/>
+        <w:jc w:val="both"/>
+        <w:rPr>
+          <w:lang w:val="es-ES"/>
+        </w:rPr>
+      </w:pPr>
+    </w:p>
+    <w:p>
+      <w:pPr>
+        <w:pStyle w:val="Prrafodelista"/>
+        <w:ind w:left="792"/>
+        <w:jc w:val="both"/>
+        <w:rPr>
+          <w:lang w:val="es-ES"/>
+        </w:rPr>
+      </w:pPr>
+      <w:r>
+        <w:rPr>
+          <w:lang w:val="es-ES"/>
+        </w:rPr>
+        <w:t>Al hacer clic en el botón ‘</w:t>
+      </w:r>
+      <w:proofErr w:type="spellStart"/>
+      <w:r>
+        <w:rPr>
+          <w:lang w:val="es-ES"/>
+        </w:rPr>
+        <w:t>Update</w:t>
+      </w:r>
+      <w:proofErr w:type="spellEnd"/>
+      <w:r>
+        <w:rPr>
+          <w:lang w:val="es-ES"/>
+        </w:rPr>
+        <w:t xml:space="preserve"> </w:t>
+      </w:r>
+      <w:proofErr w:type="spellStart"/>
+      <w:r>
+        <w:rPr>
+          <w:lang w:val="es-ES"/>
+        </w:rPr>
+        <w:t>Product</w:t>
+      </w:r>
+      <w:proofErr w:type="spellEnd"/>
+      <w:r>
+        <w:rPr>
+          <w:lang w:val="es-ES"/>
+        </w:rPr>
+        <w:t xml:space="preserve">’ la información del producto proporcionada en el formulario es guardada en el sistema (Figura </w:t>
+      </w:r>
+      <w:r>
+        <w:rPr>
+          <w:lang w:val="es-ES"/>
+        </w:rPr>
+        <w:t>2</w:t>
+      </w:r>
+      <w:r>
+        <w:rPr>
+          <w:lang w:val="es-ES"/>
+        </w:rPr>
+        <w:t>.3.3), a menos que se presenten errores en la misma.</w:t>
       </w:r>
     </w:p>
     <w:p>
@@ -1043,7 +1789,7 @@
                     </pic:cNvPicPr>
                   </pic:nvPicPr>
                   <pic:blipFill>
-                    <a:blip r:embed="rId14">
+                    <a:blip r:embed="rId16">
                       <a:extLst>
                         <a:ext uri="{28A0092B-C50C-407E-A947-70E740481C1C}">
                           <a14:useLocalDpi xmlns:a14="http://schemas.microsoft.com/office/drawing/2010/main" val="0"/>
@@ -1114,7 +1860,13 @@
         <w:rPr>
           <w:rStyle w:val="Referenciasutil"/>
         </w:rPr>
-        <w:t>Figura 1.3.3</w:t>
+        <w:t>Figura 2.</w:t>
+      </w:r>
+      <w:r>
+        <w:rPr>
+          <w:rStyle w:val="Referenciasutil"/>
+        </w:rPr>
+        <w:t>3.3</w:t>
       </w:r>
     </w:p>
     <w:p>
@@ -1161,7 +1913,21 @@
         <w:rPr>
           <w:lang w:val="es-ES"/>
         </w:rPr>
-        <w:t>Para eliminar un producto, desde la lista de producto se debe dar clic al botón ‘Destroy’ correspondiente al producto que se desea eliminar del sistema.</w:t>
+        <w:t>Para eliminar un producto, desde la lista de producto se debe dar clic al botón ‘</w:t>
+      </w:r>
+      <w:proofErr w:type="spellStart"/>
+      <w:r>
+        <w:rPr>
+          <w:lang w:val="es-ES"/>
+        </w:rPr>
+        <w:t>Destroy</w:t>
+      </w:r>
+      <w:proofErr w:type="spellEnd"/>
+      <w:r>
+        <w:rPr>
+          <w:lang w:val="es-ES"/>
+        </w:rPr>
+        <w:t>’ correspondiente al producto que se desea eliminar del sistema.</w:t>
       </w:r>
       <w:r>
         <w:rPr>
@@ -1173,7 +1939,19 @@
         <w:rPr>
           <w:lang w:val="es-ES"/>
         </w:rPr>
-        <w:t xml:space="preserve">Una vez esto se haya realizado se verá un mensaje de confirmación para realizar la eliminación del producto (Figura 1.4.1). </w:t>
+        <w:t xml:space="preserve">Una vez esto se haya realizado se verá un mensaje de confirmación para realizar la eliminación del producto (Figura </w:t>
+      </w:r>
+      <w:r>
+        <w:rPr>
+          <w:lang w:val="es-ES"/>
+        </w:rPr>
+        <w:t>2</w:t>
+      </w:r>
+      <w:r>
+        <w:rPr>
+          <w:lang w:val="es-ES"/>
+        </w:rPr>
+        <w:t xml:space="preserve">.4.1). </w:t>
       </w:r>
     </w:p>
     <w:p>
@@ -1218,7 +1996,7 @@
                     </pic:cNvPicPr>
                   </pic:nvPicPr>
                   <pic:blipFill>
-                    <a:blip r:embed="rId15">
+                    <a:blip r:embed="rId17">
                       <a:extLst>
                         <a:ext uri="{28A0092B-C50C-407E-A947-70E740481C1C}">
                           <a14:useLocalDpi xmlns:a14="http://schemas.microsoft.com/office/drawing/2010/main" val="0"/>
@@ -1289,33 +2067,51 @@
         <w:rPr>
           <w:rStyle w:val="Referenciasutil"/>
         </w:rPr>
-        <w:t>Figura 1.4.1</w:t>
-      </w:r>
-    </w:p>
-    <w:p>
-      <w:pPr>
-        <w:pStyle w:val="Prrafodelista"/>
-        <w:ind w:left="792"/>
-        <w:jc w:val="both"/>
-        <w:rPr>
-          <w:lang w:val="es-ES"/>
-        </w:rPr>
-      </w:pPr>
-    </w:p>
-    <w:p>
-      <w:pPr>
-        <w:pStyle w:val="Prrafodelista"/>
-        <w:ind w:left="792"/>
-        <w:jc w:val="both"/>
-        <w:rPr>
-          <w:lang w:val="es-ES"/>
-        </w:rPr>
-      </w:pPr>
-      <w:r>
-        <w:rPr>
-          <w:lang w:val="es-ES"/>
-        </w:rPr>
-        <w:t>Debe tenerse en cuenta que todas las quejas asociadas con el producto a eliminar pueden quedar como información corrupta. Si se confirma la eliminación del producto se mostrará de nuevo la lista de productos sin el producto eliminado presente en el sistema (Figura 1.4.2).</w:t>
+        <w:t>Figura 2.</w:t>
+      </w:r>
+      <w:r>
+        <w:rPr>
+          <w:rStyle w:val="Referenciasutil"/>
+        </w:rPr>
+        <w:t>4.1</w:t>
+      </w:r>
+    </w:p>
+    <w:p>
+      <w:pPr>
+        <w:pStyle w:val="Prrafodelista"/>
+        <w:ind w:left="792"/>
+        <w:jc w:val="both"/>
+        <w:rPr>
+          <w:lang w:val="es-ES"/>
+        </w:rPr>
+      </w:pPr>
+    </w:p>
+    <w:p>
+      <w:pPr>
+        <w:pStyle w:val="Prrafodelista"/>
+        <w:ind w:left="792"/>
+        <w:jc w:val="both"/>
+        <w:rPr>
+          <w:lang w:val="es-ES"/>
+        </w:rPr>
+      </w:pPr>
+      <w:r>
+        <w:rPr>
+          <w:lang w:val="es-ES"/>
+        </w:rPr>
+        <w:t xml:space="preserve">Debe tenerse en cuenta que todas las quejas asociadas con el producto a eliminar pueden quedar como información corrupta. Si se confirma la eliminación del producto se mostrará de nuevo la lista de productos sin el producto eliminado presente en el sistema (Figura </w:t>
+      </w:r>
+      <w:r>
+        <w:rPr>
+          <w:lang w:val="es-ES"/>
+        </w:rPr>
+        <w:t>2</w:t>
+      </w:r>
+      <w:r>
+        <w:rPr>
+          <w:lang w:val="es-ES"/>
+        </w:rPr>
+        <w:t>.4.2).</w:t>
       </w:r>
     </w:p>
     <w:p>
@@ -1361,7 +2157,7 @@
                     </pic:cNvPicPr>
                   </pic:nvPicPr>
                   <pic:blipFill>
-                    <a:blip r:embed="rId16">
+                    <a:blip r:embed="rId18">
                       <a:extLst>
                         <a:ext uri="{28A0092B-C50C-407E-A947-70E740481C1C}">
                           <a14:useLocalDpi xmlns:a14="http://schemas.microsoft.com/office/drawing/2010/main" val="0"/>
@@ -1432,7 +2228,13 @@
         <w:rPr>
           <w:rStyle w:val="Referenciasutil"/>
         </w:rPr>
-        <w:t>Figura 1.4.2</w:t>
+        <w:t>Figura 2.</w:t>
+      </w:r>
+      <w:r>
+        <w:rPr>
+          <w:rStyle w:val="Referenciasutil"/>
+        </w:rPr>
+        <w:t>4.2</w:t>
       </w:r>
     </w:p>
     <w:p>
@@ -1526,7 +2328,13 @@
         <w:rPr>
           <w:lang w:val="es-ES"/>
         </w:rPr>
-        <w:t xml:space="preserve">quedar como información </w:t>
+        <w:t>reclamos</w:t>
+      </w:r>
+      <w:r>
+        <w:rPr>
+          <w:lang w:val="es-ES"/>
+        </w:rPr>
+        <w:t xml:space="preserve"> </w:t>
       </w:r>
       <w:r>
         <w:rPr>
@@ -1538,7 +2346,21 @@
         <w:rPr>
           <w:lang w:val="es-ES"/>
         </w:rPr>
-        <w:t xml:space="preserve">en el botón ‘New Complaint’. Al hacer clic en dicho botón se le desplegará al usuario un formulario </w:t>
+        <w:t xml:space="preserve">en el botón ‘New </w:t>
+      </w:r>
+      <w:proofErr w:type="spellStart"/>
+      <w:r>
+        <w:rPr>
+          <w:lang w:val="es-ES"/>
+        </w:rPr>
+        <w:t>Complaint</w:t>
+      </w:r>
+      <w:proofErr w:type="spellEnd"/>
+      <w:r>
+        <w:rPr>
+          <w:lang w:val="es-ES"/>
+        </w:rPr>
+        <w:t xml:space="preserve">’. Al hacer clic en dicho botón se le desplegará al usuario un formulario </w:t>
       </w:r>
       <w:r>
         <w:rPr>
@@ -1550,7 +2372,19 @@
         <w:rPr>
           <w:lang w:val="es-ES"/>
         </w:rPr>
-        <w:t>egistro de quejas (Figura 2.1.1)</w:t>
+        <w:t>egistro de quejas (</w:t>
+      </w:r>
+      <w:r>
+        <w:rPr>
+          <w:lang w:val="es-ES"/>
+        </w:rPr>
+        <w:t>Figura 3.</w:t>
+      </w:r>
+      <w:r>
+        <w:rPr>
+          <w:lang w:val="es-ES"/>
+        </w:rPr>
+        <w:t>1.1)</w:t>
       </w:r>
       <w:r>
         <w:rPr>
@@ -1586,10 +2420,10 @@
           <w:lang w:eastAsia="es-ES_tradnl"/>
         </w:rPr>
         <w:drawing>
-          <wp:inline distT="0" distB="0" distL="0" distR="0" wp14:anchorId="47244B43" wp14:editId="470E09B4">
-            <wp:extent cx="5605145" cy="2709545"/>
-            <wp:effectExtent l="152400" t="152400" r="160655" b="186055"/>
-            <wp:docPr id="9" name="Imagen 9" descr="/Users/cfagudelo/Desktop/Captura de pantalla 2017-07-24 a la(s) 3.44.01 p.m..png"/>
+          <wp:inline distT="0" distB="0" distL="0" distR="0" wp14:anchorId="0985C14F" wp14:editId="13AC6157">
+            <wp:extent cx="4987502" cy="2764682"/>
+            <wp:effectExtent l="152400" t="152400" r="168910" b="182245"/>
+            <wp:docPr id="16" name="Imagen 16" descr="../../../../Desktop/Captura%20de%20pantalla%202017-08-02%20a%20la(s)%201.52.17%2"/>
             <wp:cNvGraphicFramePr>
               <a:graphicFrameLocks xmlns:a="http://schemas.openxmlformats.org/drawingml/2006/main" noChangeAspect="1"/>
             </wp:cNvGraphicFramePr>
@@ -1597,13 +2431,13 @@
               <a:graphicData uri="http://schemas.openxmlformats.org/drawingml/2006/picture">
                 <pic:pic xmlns:pic="http://schemas.openxmlformats.org/drawingml/2006/picture">
                   <pic:nvPicPr>
-                    <pic:cNvPr id="0" name="Picture 1" descr="/Users/cfagudelo/Desktop/Captura de pantalla 2017-07-24 a la(s) 3.44.01 p.m..png"/>
+                    <pic:cNvPr id="0" name="Picture 1" descr="../../../../Desktop/Captura%20de%20pantalla%202017-08-02%20a%20la(s)%201.52.17%2"/>
                     <pic:cNvPicPr>
                       <a:picLocks noChangeAspect="1" noChangeArrowheads="1"/>
                     </pic:cNvPicPr>
                   </pic:nvPicPr>
                   <pic:blipFill>
-                    <a:blip r:embed="rId17">
+                    <a:blip r:embed="rId19">
                       <a:extLst>
                         <a:ext uri="{28A0092B-C50C-407E-A947-70E740481C1C}">
                           <a14:useLocalDpi xmlns:a14="http://schemas.microsoft.com/office/drawing/2010/main" val="0"/>
@@ -1618,7 +2452,7 @@
                   <pic:spPr bwMode="auto">
                     <a:xfrm>
                       <a:off x="0" y="0"/>
-                      <a:ext cx="5605145" cy="2709545"/>
+                      <a:ext cx="4995584" cy="2769162"/>
                     </a:xfrm>
                     <a:prstGeom prst="rect">
                       <a:avLst/>
@@ -1674,7 +2508,13 @@
         <w:rPr>
           <w:rStyle w:val="Referenciasutil"/>
         </w:rPr>
-        <w:t>Figura 2.1.1</w:t>
+        <w:t>Figura 3.</w:t>
+      </w:r>
+      <w:r>
+        <w:rPr>
+          <w:rStyle w:val="Referenciasutil"/>
+        </w:rPr>
+        <w:t>1.1</w:t>
       </w:r>
     </w:p>
     <w:p>
@@ -1732,13 +2572,25 @@
         <w:rPr>
           <w:lang w:val="es-ES"/>
         </w:rPr>
-        <w:t>Fuente de la queja</w:t>
-      </w:r>
-      <w:r>
-        <w:rPr>
-          <w:lang w:val="es-ES"/>
-        </w:rPr>
-        <w:t xml:space="preserve"> (quién realizó la queja originalmente)</w:t>
+        <w:t>F</w:t>
+      </w:r>
+      <w:r>
+        <w:rPr>
+          <w:lang w:val="es-ES"/>
+        </w:rPr>
+        <w:t>echa efectiva (fecha en la que la queja fue realizada</w:t>
+      </w:r>
+      <w:r>
+        <w:rPr>
+          <w:lang w:val="es-ES"/>
+        </w:rPr>
+        <w:t>)</w:t>
+      </w:r>
+      <w:r>
+        <w:rPr>
+          <w:lang w:val="es-ES"/>
+        </w:rPr>
+        <w:t xml:space="preserve">. </w:t>
       </w:r>
     </w:p>
     <w:p>
@@ -1757,25 +2609,49 @@
         <w:rPr>
           <w:lang w:val="es-ES"/>
         </w:rPr>
-        <w:t>F</w:t>
-      </w:r>
-      <w:r>
-        <w:rPr>
-          <w:lang w:val="es-ES"/>
-        </w:rPr>
-        <w:t>echa efectiva (fecha en la que la queja fue realizada</w:t>
-      </w:r>
-      <w:r>
-        <w:rPr>
-          <w:lang w:val="es-ES"/>
-        </w:rPr>
-        <w:t>)</w:t>
-      </w:r>
-      <w:r>
-        <w:rPr>
-          <w:lang w:val="es-ES"/>
-        </w:rPr>
-        <w:t xml:space="preserve">. </w:t>
+        <w:t>D</w:t>
+      </w:r>
+      <w:r>
+        <w:rPr>
+          <w:lang w:val="es-ES"/>
+        </w:rPr>
+        <w:t>escripción</w:t>
+      </w:r>
+      <w:r>
+        <w:rPr>
+          <w:lang w:val="es-ES"/>
+        </w:rPr>
+        <w:t xml:space="preserve"> de la queja</w:t>
+      </w:r>
+      <w:r>
+        <w:rPr>
+          <w:lang w:val="es-ES"/>
+        </w:rPr>
+        <w:t>,</w:t>
+      </w:r>
+      <w:r>
+        <w:rPr>
+          <w:lang w:val="es-ES"/>
+        </w:rPr>
+        <w:t xml:space="preserve"> que permita conocer los detalles </w:t>
+      </w:r>
+      <w:r>
+        <w:rPr>
+          <w:lang w:val="es-ES"/>
+        </w:rPr>
+        <w:t>de la misma para tomar acciones investigativas o correctivas apropiadas</w:t>
+      </w:r>
+      <w:r>
+        <w:rPr>
+          <w:lang w:val="es-ES"/>
+        </w:rPr>
+        <w:t>.</w:t>
+      </w:r>
+      <w:r>
+        <w:rPr>
+          <w:lang w:val="es-ES"/>
+        </w:rPr>
+        <w:t xml:space="preserve"> </w:t>
       </w:r>
     </w:p>
     <w:p>
@@ -1794,49 +2670,37 @@
         <w:rPr>
           <w:lang w:val="es-ES"/>
         </w:rPr>
-        <w:t>D</w:t>
-      </w:r>
-      <w:r>
-        <w:rPr>
-          <w:lang w:val="es-ES"/>
-        </w:rPr>
-        <w:t>escripción</w:t>
-      </w:r>
-      <w:r>
-        <w:rPr>
-          <w:lang w:val="es-ES"/>
-        </w:rPr>
-        <w:t xml:space="preserve"> de la queja</w:t>
-      </w:r>
-      <w:r>
-        <w:rPr>
-          <w:lang w:val="es-ES"/>
-        </w:rPr>
-        <w:t>,</w:t>
-      </w:r>
-      <w:r>
-        <w:rPr>
-          <w:lang w:val="es-ES"/>
-        </w:rPr>
-        <w:t xml:space="preserve"> que permita conocer los detalles </w:t>
-      </w:r>
-      <w:r>
-        <w:rPr>
-          <w:lang w:val="es-ES"/>
-        </w:rPr>
-        <w:t>de la misma para tomar acciones investigativas o correctivas apropiadas</w:t>
-      </w:r>
-      <w:r>
-        <w:rPr>
-          <w:lang w:val="es-ES"/>
-        </w:rPr>
-        <w:t>.</w:t>
-      </w:r>
-      <w:r>
-        <w:rPr>
-          <w:lang w:val="es-ES"/>
-        </w:rPr>
-        <w:t xml:space="preserve"> </w:t>
+        <w:t>Fecha</w:t>
+      </w:r>
+      <w:r>
+        <w:rPr>
+          <w:lang w:val="es-ES"/>
+        </w:rPr>
+        <w:t xml:space="preserve"> de revisión de las acciones</w:t>
+      </w:r>
+      <w:r>
+        <w:rPr>
+          <w:lang w:val="es-ES"/>
+        </w:rPr>
+        <w:t xml:space="preserve"> correctivas</w:t>
+      </w:r>
+      <w:r>
+        <w:rPr>
+          <w:lang w:val="es-ES"/>
+        </w:rPr>
+        <w:t xml:space="preserve"> tomadas</w:t>
+      </w:r>
+      <w:r>
+        <w:rPr>
+          <w:lang w:val="es-ES"/>
+        </w:rPr>
+        <w:t xml:space="preserve">. </w:t>
+      </w:r>
+      <w:r>
+        <w:rPr>
+          <w:lang w:val="es-ES"/>
+        </w:rPr>
+        <w:t>Por defecto se le da un valor de 7 días después de la creación del registro.</w:t>
       </w:r>
     </w:p>
     <w:p>
@@ -1855,31 +2719,13 @@
         <w:rPr>
           <w:lang w:val="es-ES"/>
         </w:rPr>
-        <w:t>Fecha</w:t>
-      </w:r>
-      <w:r>
-        <w:rPr>
-          <w:lang w:val="es-ES"/>
-        </w:rPr>
-        <w:t xml:space="preserve"> de revisión de las acciones</w:t>
-      </w:r>
-      <w:r>
-        <w:rPr>
-          <w:lang w:val="es-ES"/>
-        </w:rPr>
-        <w:t xml:space="preserve"> correctivas</w:t>
-      </w:r>
-      <w:r>
-        <w:rPr>
-          <w:lang w:val="es-ES"/>
-        </w:rPr>
-        <w:t xml:space="preserve"> tomadas</w:t>
-      </w:r>
-      <w:r>
-        <w:rPr>
-          <w:lang w:val="es-ES"/>
-        </w:rPr>
-        <w:t xml:space="preserve">. </w:t>
+        <w:t>Fuente de la queja (quién realizó la queja originalmente)</w:t>
+      </w:r>
+      <w:r>
+        <w:rPr>
+          <w:lang w:val="es-ES"/>
+        </w:rPr>
+        <w:t>.</w:t>
       </w:r>
     </w:p>
     <w:p>
@@ -1898,6 +2744,50 @@
         <w:rPr>
           <w:lang w:val="es-ES"/>
         </w:rPr>
+        <w:t>Correo electrónico de la fuente de la queja.</w:t>
+      </w:r>
+      <w:r>
+        <w:rPr>
+          <w:lang w:val="es-ES"/>
+        </w:rPr>
+        <w:t xml:space="preserve"> Este campo es opcional.</w:t>
+      </w:r>
+    </w:p>
+    <w:p>
+      <w:pPr>
+        <w:pStyle w:val="Prrafodelista"/>
+        <w:numPr>
+          <w:ilvl w:val="0"/>
+          <w:numId w:val="2"/>
+        </w:numPr>
+        <w:jc w:val="both"/>
+        <w:rPr>
+          <w:lang w:val="es-ES"/>
+        </w:rPr>
+      </w:pPr>
+      <w:r>
+        <w:rPr>
+          <w:lang w:val="es-ES"/>
+        </w:rPr>
+        <w:t>Información de contacto extra con la fuente de la queja. Se da la libertad de elegir la información que se registrará. Este campo es opcional.</w:t>
+      </w:r>
+    </w:p>
+    <w:p>
+      <w:pPr>
+        <w:pStyle w:val="Prrafodelista"/>
+        <w:numPr>
+          <w:ilvl w:val="0"/>
+          <w:numId w:val="2"/>
+        </w:numPr>
+        <w:jc w:val="both"/>
+        <w:rPr>
+          <w:lang w:val="es-ES"/>
+        </w:rPr>
+      </w:pPr>
+      <w:r>
+        <w:rPr>
+          <w:lang w:val="es-ES"/>
+        </w:rPr>
         <w:t>Clasificación de la queja entre las siguientes opciones</w:t>
       </w:r>
       <w:r>
@@ -2073,13 +2963,80 @@
         <w:rPr>
           <w:lang w:val="es-ES"/>
         </w:rPr>
-        <w:t>Empleado encargado de la investigación y corrección de la queja</w:t>
-      </w:r>
+        <w:t>Compañía a la que le fue generada la queja. Las opciones disponibles son:</w:t>
+      </w:r>
+    </w:p>
+    <w:p>
+      <w:pPr>
+        <w:pStyle w:val="Prrafodelista"/>
+        <w:numPr>
+          <w:ilvl w:val="1"/>
+          <w:numId w:val="2"/>
+        </w:numPr>
+        <w:jc w:val="both"/>
+        <w:rPr>
+          <w:lang w:val="es-ES"/>
+        </w:rPr>
+      </w:pPr>
+      <w:proofErr w:type="spellStart"/>
+      <w:r>
+        <w:rPr>
+          <w:lang w:val="es-ES"/>
+        </w:rPr>
+        <w:t>Farmatech</w:t>
+      </w:r>
+      <w:proofErr w:type="spellEnd"/>
       <w:r>
         <w:rPr>
           <w:lang w:val="es-ES"/>
         </w:rPr>
         <w:t>.</w:t>
+      </w:r>
+    </w:p>
+    <w:p>
+      <w:pPr>
+        <w:pStyle w:val="Prrafodelista"/>
+        <w:numPr>
+          <w:ilvl w:val="1"/>
+          <w:numId w:val="2"/>
+        </w:numPr>
+        <w:jc w:val="both"/>
+        <w:rPr>
+          <w:lang w:val="es-ES"/>
+        </w:rPr>
+      </w:pPr>
+      <w:proofErr w:type="spellStart"/>
+      <w:r>
+        <w:rPr>
+          <w:lang w:val="es-ES"/>
+        </w:rPr>
+        <w:t>Humax</w:t>
+      </w:r>
+      <w:proofErr w:type="spellEnd"/>
+      <w:r>
+        <w:rPr>
+          <w:lang w:val="es-ES"/>
+        </w:rPr>
+        <w:t>.</w:t>
+      </w:r>
+    </w:p>
+    <w:p>
+      <w:pPr>
+        <w:pStyle w:val="Prrafodelista"/>
+        <w:numPr>
+          <w:ilvl w:val="1"/>
+          <w:numId w:val="2"/>
+        </w:numPr>
+        <w:jc w:val="both"/>
+        <w:rPr>
+          <w:lang w:val="es-ES"/>
+        </w:rPr>
+      </w:pPr>
+      <w:r>
+        <w:rPr>
+          <w:lang w:val="es-ES"/>
+        </w:rPr>
+        <w:t>Cambridge.</w:t>
       </w:r>
     </w:p>
     <w:p>
@@ -2098,6 +3055,50 @@
         <w:rPr>
           <w:lang w:val="es-ES"/>
         </w:rPr>
+        <w:t>Empleado encargado de la investigación y corrección de la queja</w:t>
+      </w:r>
+      <w:r>
+        <w:rPr>
+          <w:lang w:val="es-ES"/>
+        </w:rPr>
+        <w:t>.</w:t>
+      </w:r>
+    </w:p>
+    <w:p>
+      <w:pPr>
+        <w:pStyle w:val="Prrafodelista"/>
+        <w:numPr>
+          <w:ilvl w:val="0"/>
+          <w:numId w:val="2"/>
+        </w:numPr>
+        <w:jc w:val="both"/>
+        <w:rPr>
+          <w:lang w:val="es-ES"/>
+        </w:rPr>
+      </w:pPr>
+      <w:r>
+        <w:rPr>
+          <w:lang w:val="es-ES"/>
+        </w:rPr>
+        <w:t>Empleado encargado de la comunicación con el cliente. Este campo es opcional.</w:t>
+      </w:r>
+    </w:p>
+    <w:p>
+      <w:pPr>
+        <w:pStyle w:val="Prrafodelista"/>
+        <w:numPr>
+          <w:ilvl w:val="0"/>
+          <w:numId w:val="2"/>
+        </w:numPr>
+        <w:jc w:val="both"/>
+        <w:rPr>
+          <w:lang w:val="es-ES"/>
+        </w:rPr>
+      </w:pPr>
+      <w:r>
+        <w:rPr>
+          <w:lang w:val="es-ES"/>
+        </w:rPr>
         <w:t>La información del producto involucrado en la queja (aplica únicamente si la queja es respecto a un producto)</w:t>
       </w:r>
       <w:r>
@@ -2194,7 +3195,59 @@
         <w:rPr>
           <w:lang w:val="es-ES"/>
         </w:rPr>
-        <w:t>Al haber llenado toda la información del formulario correctamente, el coordinador debe hacer clic en el botón ‘Create Complaint’ para así registrar exitosamente la queja en el sistema.</w:t>
+        <w:t>Al haber llenado toda la información del formulario correctamente, el coordinador debe hacer clic en el botón ‘</w:t>
+      </w:r>
+      <w:proofErr w:type="spellStart"/>
+      <w:r>
+        <w:rPr>
+          <w:lang w:val="es-ES"/>
+        </w:rPr>
+        <w:t>Create</w:t>
+      </w:r>
+      <w:proofErr w:type="spellEnd"/>
+      <w:r>
+        <w:rPr>
+          <w:lang w:val="es-ES"/>
+        </w:rPr>
+        <w:t xml:space="preserve"> </w:t>
+      </w:r>
+      <w:proofErr w:type="spellStart"/>
+      <w:r>
+        <w:rPr>
+          <w:lang w:val="es-ES"/>
+        </w:rPr>
+        <w:t>Complaint</w:t>
+      </w:r>
+      <w:proofErr w:type="spellEnd"/>
+      <w:r>
+        <w:rPr>
+          <w:lang w:val="es-ES"/>
+        </w:rPr>
+        <w:t>’ para así registrar exitosamente la queja en el sistema.</w:t>
+      </w:r>
+    </w:p>
+    <w:p>
+      <w:pPr>
+        <w:ind w:left="708"/>
+        <w:jc w:val="both"/>
+        <w:rPr>
+          <w:lang w:val="es-ES"/>
+        </w:rPr>
+      </w:pPr>
+    </w:p>
+    <w:p>
+      <w:pPr>
+        <w:ind w:left="708"/>
+        <w:jc w:val="both"/>
+        <w:rPr>
+          <w:lang w:val="es-ES"/>
+        </w:rPr>
+      </w:pPr>
+      <w:r>
+        <w:rPr>
+          <w:lang w:val="es-ES"/>
+        </w:rPr>
+        <w:t>Al crear el registro del reclamo se le enviará automáticamente al empleado encargado de la investigación y manejo del reclamo un correo notificándole sobre su nueva responsabilidad y dándole un link de acceso a la información detallada de la queja.</w:t>
       </w:r>
     </w:p>
     <w:p>
@@ -2240,8 +3293,58 @@
         <w:rPr>
           <w:lang w:val="es-ES"/>
         </w:rPr>
-        <w:t>La lista completa de quejas y reclamos puede ser vista por un empleado con rol de coordinador al acceder a la sección de reclamos (Figura 2.2.1). A partir de esta lista el usuario puede acceder a la información detallada de cada queja haciendo clic en el botón ‘Show’, editar la información de las mismas haciendo clic en el botón ‘Edit’ y eliminar el registro de una queja haciendo clic en el botón ‘Delete’. También se le permite al usuario desde esta lista crear un nuevo registro de quejas.</w:t>
-      </w:r>
+        <w:t>La lista completa de quejas y reclamos puede ser vista por un empleado con rol de coordinador al acceder a la sección de reclamos (</w:t>
+      </w:r>
+      <w:r>
+        <w:rPr>
+          <w:lang w:val="es-ES"/>
+        </w:rPr>
+        <w:t>Figura 3.</w:t>
+      </w:r>
+      <w:r>
+        <w:rPr>
+          <w:lang w:val="es-ES"/>
+        </w:rPr>
+        <w:t>2.1). A partir de esta lista el usuario puede acceder a la información detallada de cada queja haciendo clic en el botón ‘Show’, editar la información de las mismas haciendo clic en el botón ‘</w:t>
+      </w:r>
+      <w:proofErr w:type="spellStart"/>
+      <w:r>
+        <w:rPr>
+          <w:lang w:val="es-ES"/>
+        </w:rPr>
+        <w:t>Edit</w:t>
+      </w:r>
+      <w:proofErr w:type="spellEnd"/>
+      <w:r>
+        <w:rPr>
+          <w:lang w:val="es-ES"/>
+        </w:rPr>
+        <w:t>’ y eliminar el registro de una queja haciendo clic en el botón ‘</w:t>
+      </w:r>
+      <w:proofErr w:type="spellStart"/>
+      <w:r>
+        <w:rPr>
+          <w:lang w:val="es-ES"/>
+        </w:rPr>
+        <w:t>Delete</w:t>
+      </w:r>
+      <w:proofErr w:type="spellEnd"/>
+      <w:r>
+        <w:rPr>
+          <w:lang w:val="es-ES"/>
+        </w:rPr>
+        <w:t>’. También se le permite al usuario desde esta lista crear un nuevo registro de quejas.</w:t>
+      </w:r>
+    </w:p>
+    <w:p>
+      <w:pPr>
+        <w:pStyle w:val="Prrafodelista"/>
+        <w:ind w:left="792"/>
+        <w:jc w:val="both"/>
+        <w:rPr>
+          <w:lang w:val="es-ES"/>
+        </w:rPr>
+      </w:pPr>
     </w:p>
     <w:p>
       <w:pPr>
@@ -2258,10 +3361,10 @@
           <w:lang w:eastAsia="es-ES_tradnl"/>
         </w:rPr>
         <w:drawing>
-          <wp:inline distT="0" distB="0" distL="0" distR="0" wp14:anchorId="4EBE869C" wp14:editId="2E6F147C">
-            <wp:extent cx="5596255" cy="1625600"/>
-            <wp:effectExtent l="0" t="0" r="0" b="0"/>
-            <wp:docPr id="7" name="Imagen 7" descr="../../../../Desktop/Captura%20de%20pantalla%202017-07-24%20a%20la(s)%205.38.11%2"/>
+          <wp:inline distT="0" distB="0" distL="0" distR="0" wp14:anchorId="7D37AF39" wp14:editId="5B94DBFB">
+            <wp:extent cx="5596255" cy="1744345"/>
+            <wp:effectExtent l="152400" t="152400" r="169545" b="186055"/>
+            <wp:docPr id="17" name="Imagen 17" descr="../../../../Desktop/Captura%20de%20pantalla%202017-08-02%20a%20la(s)%202.01.06%2"/>
             <wp:cNvGraphicFramePr>
               <a:graphicFrameLocks xmlns:a="http://schemas.openxmlformats.org/drawingml/2006/main" noChangeAspect="1"/>
             </wp:cNvGraphicFramePr>
@@ -2269,13 +3372,13 @@
               <a:graphicData uri="http://schemas.openxmlformats.org/drawingml/2006/picture">
                 <pic:pic xmlns:pic="http://schemas.openxmlformats.org/drawingml/2006/picture">
                   <pic:nvPicPr>
-                    <pic:cNvPr id="0" name="Picture 1" descr="../../../../Desktop/Captura%20de%20pantalla%202017-07-24%20a%20la(s)%205.38.11%2"/>
+                    <pic:cNvPr id="0" name="Picture 2" descr="../../../../Desktop/Captura%20de%20pantalla%202017-08-02%20a%20la(s)%202.01.06%2"/>
                     <pic:cNvPicPr>
                       <a:picLocks noChangeAspect="1" noChangeArrowheads="1"/>
                     </pic:cNvPicPr>
                   </pic:nvPicPr>
                   <pic:blipFill>
-                    <a:blip r:embed="rId18">
+                    <a:blip r:embed="rId20">
                       <a:extLst>
                         <a:ext uri="{28A0092B-C50C-407E-A947-70E740481C1C}">
                           <a14:useLocalDpi xmlns:a14="http://schemas.microsoft.com/office/drawing/2010/main" val="0"/>
@@ -2290,134 +3393,7 @@
                   <pic:spPr bwMode="auto">
                     <a:xfrm>
                       <a:off x="0" y="0"/>
-                      <a:ext cx="5596255" cy="1625600"/>
-                    </a:xfrm>
-                    <a:prstGeom prst="rect">
-                      <a:avLst/>
-                    </a:prstGeom>
-                    <a:noFill/>
-                    <a:ln>
-                      <a:noFill/>
-                    </a:ln>
-                  </pic:spPr>
-                </pic:pic>
-              </a:graphicData>
-            </a:graphic>
-          </wp:inline>
-        </w:drawing>
-      </w:r>
-    </w:p>
-    <w:p>
-      <w:pPr>
-        <w:pStyle w:val="Prrafodelista"/>
-        <w:ind w:left="792"/>
-        <w:jc w:val="both"/>
-        <w:rPr>
-          <w:rStyle w:val="Referenciasutil"/>
-        </w:rPr>
-      </w:pPr>
-      <w:r>
-        <w:rPr>
-          <w:rStyle w:val="Referenciasutil"/>
-        </w:rPr>
-        <w:t>Figura 2.2.1</w:t>
-      </w:r>
-    </w:p>
-    <w:p>
-      <w:pPr>
-        <w:pStyle w:val="Prrafodelista"/>
-        <w:ind w:left="792"/>
-        <w:jc w:val="both"/>
-        <w:rPr>
-          <w:lang w:val="es-ES"/>
-        </w:rPr>
-      </w:pPr>
-    </w:p>
-    <w:p>
-      <w:pPr>
-        <w:pStyle w:val="Prrafodelista"/>
-        <w:numPr>
-          <w:ilvl w:val="1"/>
-          <w:numId w:val="1"/>
-        </w:numPr>
-        <w:jc w:val="both"/>
-        <w:rPr>
-          <w:b/>
-          <w:lang w:val="es-ES"/>
-        </w:rPr>
-      </w:pPr>
-      <w:r>
-        <w:rPr>
-          <w:b/>
-          <w:lang w:val="es-ES"/>
-        </w:rPr>
-        <w:t>Ver detalles de un reclamo</w:t>
-      </w:r>
-    </w:p>
-    <w:p>
-      <w:pPr>
-        <w:pStyle w:val="Prrafodelista"/>
-        <w:ind w:left="360"/>
-        <w:jc w:val="both"/>
-        <w:rPr>
-          <w:lang w:val="es-ES"/>
-        </w:rPr>
-      </w:pPr>
-      <w:r>
-        <w:rPr>
-          <w:lang w:val="es-ES"/>
-        </w:rPr>
-        <w:t>Al acceder a la lista de reclamos en el sistema y hacer clic en el botón ‘Show’ correspondiente a uno de los reclamos registrados, puede accederse a los detalles de la queja seleccionada (Figura 2.3.1). Desde la vista de reclamos si se desea puede también seleccionarse la opción de editar la información de la queja seleccionada.</w:t>
-      </w:r>
-    </w:p>
-    <w:p>
-      <w:pPr>
-        <w:pStyle w:val="Prrafodelista"/>
-        <w:ind w:left="360"/>
-        <w:jc w:val="both"/>
-        <w:rPr>
-          <w:lang w:val="es-ES"/>
-        </w:rPr>
-      </w:pPr>
-      <w:r>
-        <w:rPr>
-          <w:noProof/>
-          <w:lang w:eastAsia="es-ES_tradnl"/>
-        </w:rPr>
-        <w:drawing>
-          <wp:inline distT="0" distB="0" distL="0" distR="0" wp14:anchorId="349A43E5" wp14:editId="1D2B8122">
-            <wp:extent cx="5596255" cy="2268855"/>
-            <wp:effectExtent l="152400" t="152400" r="169545" b="169545"/>
-            <wp:docPr id="12" name="Imagen 12" descr="../../../../Desktop/Captura%20de%20pantalla%202017-07-24%20a%20la(s)%206.57.59%2"/>
-            <wp:cNvGraphicFramePr>
-              <a:graphicFrameLocks xmlns:a="http://schemas.openxmlformats.org/drawingml/2006/main" noChangeAspect="1"/>
-            </wp:cNvGraphicFramePr>
-            <a:graphic xmlns:a="http://schemas.openxmlformats.org/drawingml/2006/main">
-              <a:graphicData uri="http://schemas.openxmlformats.org/drawingml/2006/picture">
-                <pic:pic xmlns:pic="http://schemas.openxmlformats.org/drawingml/2006/picture">
-                  <pic:nvPicPr>
-                    <pic:cNvPr id="0" name="Picture 1" descr="../../../../Desktop/Captura%20de%20pantalla%202017-07-24%20a%20la(s)%206.57.59%2"/>
-                    <pic:cNvPicPr>
-                      <a:picLocks noChangeAspect="1" noChangeArrowheads="1"/>
-                    </pic:cNvPicPr>
-                  </pic:nvPicPr>
-                  <pic:blipFill>
-                    <a:blip r:embed="rId19">
-                      <a:extLst>
-                        <a:ext uri="{28A0092B-C50C-407E-A947-70E740481C1C}">
-                          <a14:useLocalDpi xmlns:a14="http://schemas.microsoft.com/office/drawing/2010/main" val="0"/>
-                        </a:ext>
-                      </a:extLst>
-                    </a:blip>
-                    <a:srcRect/>
-                    <a:stretch>
-                      <a:fillRect/>
-                    </a:stretch>
-                  </pic:blipFill>
-                  <pic:spPr bwMode="auto">
-                    <a:xfrm>
-                      <a:off x="0" y="0"/>
-                      <a:ext cx="5596255" cy="2268855"/>
+                      <a:ext cx="5596255" cy="1744345"/>
                     </a:xfrm>
                     <a:prstGeom prst="rect">
                       <a:avLst/>
@@ -2463,25 +3439,31 @@
     <w:p>
       <w:pPr>
         <w:pStyle w:val="Prrafodelista"/>
-        <w:ind w:left="360"/>
-        <w:jc w:val="both"/>
-        <w:rPr>
-          <w:rStyle w:val="Referenciasutil"/>
-        </w:rPr>
-      </w:pPr>
-      <w:r>
-        <w:rPr>
-          <w:rStyle w:val="Referenciasutil"/>
-        </w:rPr>
-        <w:t>Figura 2.3.1</w:t>
-      </w:r>
-    </w:p>
-    <w:p>
-      <w:pPr>
-        <w:ind w:left="360"/>
-        <w:jc w:val="both"/>
-        <w:rPr>
-          <w:b/>
+        <w:ind w:left="792"/>
+        <w:jc w:val="both"/>
+        <w:rPr>
+          <w:rStyle w:val="Referenciasutil"/>
+        </w:rPr>
+      </w:pPr>
+      <w:r>
+        <w:rPr>
+          <w:rStyle w:val="Referenciasutil"/>
+        </w:rPr>
+        <w:t>Figura 3.</w:t>
+      </w:r>
+      <w:r>
+        <w:rPr>
+          <w:rStyle w:val="Referenciasutil"/>
+        </w:rPr>
+        <w:t>2.1</w:t>
+      </w:r>
+    </w:p>
+    <w:p>
+      <w:pPr>
+        <w:pStyle w:val="Prrafodelista"/>
+        <w:ind w:left="792"/>
+        <w:jc w:val="both"/>
+        <w:rPr>
           <w:lang w:val="es-ES"/>
         </w:rPr>
       </w:pPr>
@@ -2504,11 +3486,12 @@
           <w:b/>
           <w:lang w:val="es-ES"/>
         </w:rPr>
-        <w:t>Editar información de una queja</w:t>
-      </w:r>
-    </w:p>
-    <w:p>
-      <w:pPr>
+        <w:t>Ver detalles de un reclamo</w:t>
+      </w:r>
+    </w:p>
+    <w:p>
+      <w:pPr>
+        <w:pStyle w:val="Prrafodelista"/>
         <w:ind w:left="360"/>
         <w:jc w:val="both"/>
         <w:rPr>
@@ -2519,11 +3502,34 @@
         <w:rPr>
           <w:lang w:val="es-ES"/>
         </w:rPr>
-        <w:t>La información de una queja puede ser editada por un usuario coordinador para modificar inconsistencias y reasignar el empleado encargado de la investigación de la queja. Para acceder a esta funcionalidad se tienen dos opciones. La primera opción de acceso es en la lista de quejas y reclamos, al hacer clic en el botón ‘Edit’ correspondiente a la queja que se desea actualizar (Figura 2.4.1). La segunda opción es al hacer clic al botón ‘Edit’ que se muestra en la información detallada de la queja que se desea modificar (Figura 2.4.2).</w:t>
-      </w:r>
-    </w:p>
-    <w:p>
-      <w:pPr>
+        <w:t>Al acceder a la lista de reclamos en el sistema y hacer clic en el botón ‘Show’ correspondiente a uno de los reclamos registrados, puede accederse a los detalles de la queja seleccionada (</w:t>
+      </w:r>
+      <w:r>
+        <w:rPr>
+          <w:lang w:val="es-ES"/>
+        </w:rPr>
+        <w:t>Figura 3.</w:t>
+      </w:r>
+      <w:r>
+        <w:rPr>
+          <w:lang w:val="es-ES"/>
+        </w:rPr>
+        <w:t>3.1). Desde la vista de reclamos si se desea puede también seleccionarse la opción de editar la información de la queja seleccionada.</w:t>
+      </w:r>
+    </w:p>
+    <w:p>
+      <w:pPr>
+        <w:pStyle w:val="Prrafodelista"/>
+        <w:ind w:left="360"/>
+        <w:jc w:val="both"/>
+        <w:rPr>
+          <w:lang w:val="es-ES"/>
+        </w:rPr>
+      </w:pPr>
+    </w:p>
+    <w:p>
+      <w:pPr>
+        <w:pStyle w:val="Prrafodelista"/>
         <w:ind w:left="360"/>
         <w:jc w:val="both"/>
         <w:rPr>
@@ -2536,10 +3542,10 @@
           <w:lang w:eastAsia="es-ES_tradnl"/>
         </w:rPr>
         <w:drawing>
-          <wp:inline distT="0" distB="0" distL="0" distR="0" wp14:anchorId="486F5EC5" wp14:editId="33880920">
-            <wp:extent cx="5605145" cy="1346200"/>
-            <wp:effectExtent l="152400" t="152400" r="160655" b="177800"/>
-            <wp:docPr id="13" name="Imagen 13" descr="../../../../Desktop/Captura%20de%20pantalla%202017-07-26%20a%20la(s)%204.18.55%2"/>
+          <wp:inline distT="0" distB="0" distL="0" distR="0" wp14:anchorId="59370570" wp14:editId="58FDFB8B">
+            <wp:extent cx="5596255" cy="2768600"/>
+            <wp:effectExtent l="152400" t="152400" r="169545" b="177800"/>
+            <wp:docPr id="19" name="Imagen 19" descr="../../../../Desktop/Captura%20de%20pantalla%202017-08-02%20a%20la(s)%202.02.35%2"/>
             <wp:cNvGraphicFramePr>
               <a:graphicFrameLocks xmlns:a="http://schemas.openxmlformats.org/drawingml/2006/main" noChangeAspect="1"/>
             </wp:cNvGraphicFramePr>
@@ -2547,13 +3553,13 @@
               <a:graphicData uri="http://schemas.openxmlformats.org/drawingml/2006/picture">
                 <pic:pic xmlns:pic="http://schemas.openxmlformats.org/drawingml/2006/picture">
                   <pic:nvPicPr>
-                    <pic:cNvPr id="0" name="Picture 1" descr="../../../../Desktop/Captura%20de%20pantalla%202017-07-26%20a%20la(s)%204.18.55%2"/>
+                    <pic:cNvPr id="0" name="Picture 4" descr="../../../../Desktop/Captura%20de%20pantalla%202017-08-02%20a%20la(s)%202.02.35%2"/>
                     <pic:cNvPicPr>
                       <a:picLocks noChangeAspect="1" noChangeArrowheads="1"/>
                     </pic:cNvPicPr>
                   </pic:nvPicPr>
                   <pic:blipFill>
-                    <a:blip r:embed="rId20">
+                    <a:blip r:embed="rId21">
                       <a:extLst>
                         <a:ext uri="{28A0092B-C50C-407E-A947-70E740481C1C}">
                           <a14:useLocalDpi xmlns:a14="http://schemas.microsoft.com/office/drawing/2010/main" val="0"/>
@@ -2568,7 +3574,7 @@
                   <pic:spPr bwMode="auto">
                     <a:xfrm>
                       <a:off x="0" y="0"/>
-                      <a:ext cx="5605145" cy="1346200"/>
+                      <a:ext cx="5596255" cy="2768600"/>
                     </a:xfrm>
                     <a:prstGeom prst="rect">
                       <a:avLst/>
@@ -2613,6 +3619,7 @@
     </w:p>
     <w:p>
       <w:pPr>
+        <w:pStyle w:val="Prrafodelista"/>
         <w:ind w:left="360"/>
         <w:jc w:val="both"/>
         <w:rPr>
@@ -2623,7 +3630,169 @@
         <w:rPr>
           <w:rStyle w:val="Referenciasutil"/>
         </w:rPr>
-        <w:t>Figura 2.4.1</w:t>
+        <w:t>Figura 3.</w:t>
+      </w:r>
+      <w:r>
+        <w:rPr>
+          <w:rStyle w:val="Referenciasutil"/>
+        </w:rPr>
+        <w:t>3.1</w:t>
+      </w:r>
+    </w:p>
+    <w:p>
+      <w:pPr>
+        <w:ind w:left="360"/>
+        <w:jc w:val="both"/>
+        <w:rPr>
+          <w:b/>
+          <w:lang w:val="es-ES"/>
+        </w:rPr>
+      </w:pPr>
+    </w:p>
+    <w:p>
+      <w:pPr>
+        <w:pStyle w:val="Prrafodelista"/>
+        <w:numPr>
+          <w:ilvl w:val="1"/>
+          <w:numId w:val="1"/>
+        </w:numPr>
+        <w:jc w:val="both"/>
+        <w:rPr>
+          <w:b/>
+          <w:lang w:val="es-ES"/>
+        </w:rPr>
+      </w:pPr>
+      <w:r>
+        <w:rPr>
+          <w:b/>
+          <w:lang w:val="es-ES"/>
+        </w:rPr>
+        <w:t>Editar información de una queja</w:t>
+      </w:r>
+    </w:p>
+    <w:p>
+      <w:pPr>
+        <w:ind w:left="360"/>
+        <w:jc w:val="both"/>
+        <w:rPr>
+          <w:lang w:val="es-ES"/>
+        </w:rPr>
+      </w:pPr>
+      <w:r>
+        <w:rPr>
+          <w:lang w:val="es-ES"/>
+        </w:rPr>
+        <w:t>La información de una queja puede ser editada por un usuario coordinador para modificar inconsistencias y reasignar el empleado encargado de la investigación de la queja. Para acceder a esta funcionalidad se tienen dos opciones. La primera opción de acceso es en la lista de quejas y reclamos, al hacer clic en el botón ‘</w:t>
+      </w:r>
+      <w:proofErr w:type="spellStart"/>
+      <w:r>
+        <w:rPr>
+          <w:lang w:val="es-ES"/>
+        </w:rPr>
+        <w:t>Edit</w:t>
+      </w:r>
+      <w:proofErr w:type="spellEnd"/>
+      <w:r>
+        <w:rPr>
+          <w:lang w:val="es-ES"/>
+        </w:rPr>
+        <w:t>’ correspondiente a la queja que se desea actualizar. La segunda opción es al hacer clic al botón ‘</w:t>
+      </w:r>
+      <w:proofErr w:type="spellStart"/>
+      <w:r>
+        <w:rPr>
+          <w:lang w:val="es-ES"/>
+        </w:rPr>
+        <w:t>Edit</w:t>
+      </w:r>
+      <w:proofErr w:type="spellEnd"/>
+      <w:r>
+        <w:rPr>
+          <w:lang w:val="es-ES"/>
+        </w:rPr>
+        <w:t xml:space="preserve">’ que se muestra en la información detallada de </w:t>
+      </w:r>
+      <w:r>
+        <w:rPr>
+          <w:lang w:val="es-ES"/>
+        </w:rPr>
+        <w:t>la queja que se desea modificar.</w:t>
+      </w:r>
+    </w:p>
+    <w:p>
+      <w:pPr>
+        <w:ind w:left="360"/>
+        <w:jc w:val="both"/>
+        <w:rPr>
+          <w:lang w:val="es-ES"/>
+        </w:rPr>
+      </w:pPr>
+    </w:p>
+    <w:p>
+      <w:pPr>
+        <w:ind w:left="360"/>
+        <w:jc w:val="both"/>
+        <w:rPr>
+          <w:lang w:val="es-ES"/>
+        </w:rPr>
+      </w:pPr>
+      <w:r>
+        <w:rPr>
+          <w:lang w:val="es-ES"/>
+        </w:rPr>
+        <w:t>Al acceder a esta funcionalidad se le muestra al usuario un formulario igual</w:t>
+      </w:r>
+      <w:r>
+        <w:rPr>
+          <w:lang w:val="es-ES"/>
+        </w:rPr>
+        <w:t xml:space="preserve"> al de registro de quejas y reclamos con la información de la queja actual (</w:t>
+      </w:r>
+      <w:r>
+        <w:rPr>
+          <w:lang w:val="es-ES"/>
+        </w:rPr>
+        <w:t>Figura 3.</w:t>
+      </w:r>
+      <w:r>
+        <w:rPr>
+          <w:lang w:val="es-ES"/>
+        </w:rPr>
+        <w:t>4.3). Una vez los datos han sido modificados por el coordinador la información puede ser actualizada al hacer clic en el botón ‘</w:t>
+      </w:r>
+      <w:proofErr w:type="spellStart"/>
+      <w:r>
+        <w:rPr>
+          <w:lang w:val="es-ES"/>
+        </w:rPr>
+        <w:t>Update</w:t>
+      </w:r>
+      <w:proofErr w:type="spellEnd"/>
+      <w:r>
+        <w:rPr>
+          <w:lang w:val="es-ES"/>
+        </w:rPr>
+        <w:t xml:space="preserve"> </w:t>
+      </w:r>
+      <w:proofErr w:type="spellStart"/>
+      <w:r>
+        <w:rPr>
+          <w:lang w:val="es-ES"/>
+        </w:rPr>
+        <w:t>Complaint</w:t>
+      </w:r>
+      <w:proofErr w:type="spellEnd"/>
+      <w:r>
+        <w:rPr>
+          <w:lang w:val="es-ES"/>
+        </w:rPr>
+        <w:t>’</w:t>
+      </w:r>
+      <w:r>
+        <w:rPr>
+          <w:lang w:val="es-ES"/>
+        </w:rPr>
+        <w:t>.</w:t>
       </w:r>
     </w:p>
     <w:p>
@@ -2649,10 +3818,10 @@
           <w:lang w:eastAsia="es-ES_tradnl"/>
         </w:rPr>
         <w:drawing>
-          <wp:inline distT="0" distB="0" distL="0" distR="0" wp14:anchorId="14472393" wp14:editId="2909B975">
-            <wp:extent cx="5605145" cy="2235200"/>
-            <wp:effectExtent l="152400" t="152400" r="160655" b="177800"/>
-            <wp:docPr id="14" name="Imagen 14" descr="../../../../Desktop/Captura%20de%20pantalla%202017-07-26%20a%20la(s)%204.19.23%2"/>
+          <wp:inline distT="0" distB="0" distL="0" distR="0" wp14:anchorId="3FEDEA14" wp14:editId="021A7EEB">
+            <wp:extent cx="5596255" cy="3149600"/>
+            <wp:effectExtent l="152400" t="152400" r="169545" b="177800"/>
+            <wp:docPr id="20" name="Imagen 20" descr="../../../../Desktop/Captura%20de%20pantalla%202017-08-02%20a%20la(s)%202.05.20%2"/>
             <wp:cNvGraphicFramePr>
               <a:graphicFrameLocks xmlns:a="http://schemas.openxmlformats.org/drawingml/2006/main" noChangeAspect="1"/>
             </wp:cNvGraphicFramePr>
@@ -2660,13 +3829,13 @@
               <a:graphicData uri="http://schemas.openxmlformats.org/drawingml/2006/picture">
                 <pic:pic xmlns:pic="http://schemas.openxmlformats.org/drawingml/2006/picture">
                   <pic:nvPicPr>
-                    <pic:cNvPr id="0" name="Picture 2" descr="../../../../Desktop/Captura%20de%20pantalla%202017-07-26%20a%20la(s)%204.19.23%2"/>
+                    <pic:cNvPr id="0" name="Picture 5" descr="../../../../Desktop/Captura%20de%20pantalla%202017-08-02%20a%20la(s)%202.05.20%2"/>
                     <pic:cNvPicPr>
                       <a:picLocks noChangeAspect="1" noChangeArrowheads="1"/>
                     </pic:cNvPicPr>
                   </pic:nvPicPr>
                   <pic:blipFill>
-                    <a:blip r:embed="rId21">
+                    <a:blip r:embed="rId22">
                       <a:extLst>
                         <a:ext uri="{28A0092B-C50C-407E-A947-70E740481C1C}">
                           <a14:useLocalDpi xmlns:a14="http://schemas.microsoft.com/office/drawing/2010/main" val="0"/>
@@ -2681,7 +3850,7 @@
                   <pic:spPr bwMode="auto">
                     <a:xfrm>
                       <a:off x="0" y="0"/>
-                      <a:ext cx="5605145" cy="2235200"/>
+                      <a:ext cx="5596255" cy="3149600"/>
                     </a:xfrm>
                     <a:prstGeom prst="rect">
                       <a:avLst/>
@@ -2736,7 +3905,13 @@
         <w:rPr>
           <w:rStyle w:val="Referenciasutil"/>
         </w:rPr>
-        <w:t>Figura 2.4.2</w:t>
+        <w:t>Figura 3.</w:t>
+      </w:r>
+      <w:r>
+        <w:rPr>
+          <w:rStyle w:val="Referenciasutil"/>
+        </w:rPr>
+        <w:t>4.3</w:t>
       </w:r>
     </w:p>
     <w:p>
@@ -2744,7 +3919,7 @@
         <w:ind w:left="360"/>
         <w:jc w:val="both"/>
         <w:rPr>
-          <w:lang w:val="es-ES"/>
+          <w:rStyle w:val="Referenciasutil"/>
         </w:rPr>
       </w:pPr>
     </w:p>
@@ -2753,26 +3928,14 @@
         <w:ind w:left="360"/>
         <w:jc w:val="both"/>
         <w:rPr>
-          <w:lang w:val="es-ES"/>
-        </w:rPr>
-      </w:pPr>
-      <w:r>
-        <w:rPr>
-          <w:lang w:val="es-ES"/>
-        </w:rPr>
-        <w:t>Al acceder a esta funcionalidad se le muestra al usuario un formulario igual</w:t>
-      </w:r>
-      <w:r>
-        <w:rPr>
-          <w:lang w:val="es-ES"/>
-        </w:rPr>
-        <w:t xml:space="preserve"> al de registro de quejas y reclamos con la información de la queja actual (Figura 2.4.3). Una vez los datos han sido modificados por el coordinador la información puede ser actualizada al hacer clic en el botón ‘Update Complaint’</w:t>
-      </w:r>
-      <w:r>
-        <w:rPr>
-          <w:lang w:val="es-ES"/>
-        </w:rPr>
-        <w:t>.</w:t>
+          <w:rStyle w:val="Referenciasutil"/>
+        </w:rPr>
+      </w:pPr>
+      <w:r>
+        <w:rPr>
+          <w:lang w:val="es-ES"/>
+        </w:rPr>
+        <w:t>Si al editar la queja se modifica el empleado encargado del reclamo, al nuevo empleado encargado se le enviará automáticamente un correo electrónico que le notifica de su nueva responsabilidad y además le brinda un correo de acceso a los detalles del reclamo.</w:t>
       </w:r>
     </w:p>
     <w:p>
@@ -2780,116 +3943,10 @@
         <w:ind w:left="360"/>
         <w:jc w:val="both"/>
         <w:rPr>
-          <w:lang w:val="es-ES"/>
-        </w:rPr>
-      </w:pPr>
-      <w:r>
-        <w:rPr>
-          <w:noProof/>
-          <w:lang w:eastAsia="es-ES_tradnl"/>
-        </w:rPr>
-        <w:drawing>
-          <wp:inline distT="0" distB="0" distL="0" distR="0" wp14:anchorId="58D80347" wp14:editId="6365ADF8">
-            <wp:extent cx="5605145" cy="2667000"/>
-            <wp:effectExtent l="152400" t="152400" r="160655" b="177800"/>
-            <wp:docPr id="15" name="Imagen 15" descr="../../../../Desktop/Captura%20de%20pantalla%202017-07-26%20a%20la(s)%204.19.46%2"/>
-            <wp:cNvGraphicFramePr>
-              <a:graphicFrameLocks xmlns:a="http://schemas.openxmlformats.org/drawingml/2006/main" noChangeAspect="1"/>
-            </wp:cNvGraphicFramePr>
-            <a:graphic xmlns:a="http://schemas.openxmlformats.org/drawingml/2006/main">
-              <a:graphicData uri="http://schemas.openxmlformats.org/drawingml/2006/picture">
-                <pic:pic xmlns:pic="http://schemas.openxmlformats.org/drawingml/2006/picture">
-                  <pic:nvPicPr>
-                    <pic:cNvPr id="0" name="Picture 3" descr="../../../../Desktop/Captura%20de%20pantalla%202017-07-26%20a%20la(s)%204.19.46%2"/>
-                    <pic:cNvPicPr>
-                      <a:picLocks noChangeAspect="1" noChangeArrowheads="1"/>
-                    </pic:cNvPicPr>
-                  </pic:nvPicPr>
-                  <pic:blipFill>
-                    <a:blip r:embed="rId22">
-                      <a:extLst>
-                        <a:ext uri="{28A0092B-C50C-407E-A947-70E740481C1C}">
-                          <a14:useLocalDpi xmlns:a14="http://schemas.microsoft.com/office/drawing/2010/main" val="0"/>
-                        </a:ext>
-                      </a:extLst>
-                    </a:blip>
-                    <a:srcRect/>
-                    <a:stretch>
-                      <a:fillRect/>
-                    </a:stretch>
-                  </pic:blipFill>
-                  <pic:spPr bwMode="auto">
-                    <a:xfrm>
-                      <a:off x="0" y="0"/>
-                      <a:ext cx="5605145" cy="2667000"/>
-                    </a:xfrm>
-                    <a:prstGeom prst="rect">
-                      <a:avLst/>
-                    </a:prstGeom>
-                    <a:solidFill>
-                      <a:srgbClr val="FFFFFF">
-                        <a:shade val="85000"/>
-                      </a:srgbClr>
-                    </a:solidFill>
-                    <a:ln w="88900" cap="sq">
-                      <a:solidFill>
-                        <a:srgbClr val="FFFFFF"/>
-                      </a:solidFill>
-                      <a:miter lim="800000"/>
-                    </a:ln>
-                    <a:effectLst>
-                      <a:outerShdw blurRad="55000" dist="18000" dir="5400000" algn="tl" rotWithShape="0">
-                        <a:srgbClr val="000000">
-                          <a:alpha val="40000"/>
-                        </a:srgbClr>
-                      </a:outerShdw>
-                    </a:effectLst>
-                    <a:scene3d>
-                      <a:camera prst="orthographicFront"/>
-                      <a:lightRig rig="twoPt" dir="t">
-                        <a:rot lat="0" lon="0" rev="7200000"/>
-                      </a:lightRig>
-                    </a:scene3d>
-                    <a:sp3d>
-                      <a:bevelT w="25400" h="19050"/>
-                      <a:contourClr>
-                        <a:srgbClr val="FFFFFF"/>
-                      </a:contourClr>
-                    </a:sp3d>
-                  </pic:spPr>
-                </pic:pic>
-              </a:graphicData>
-            </a:graphic>
-          </wp:inline>
-        </w:drawing>
-      </w:r>
-    </w:p>
-    <w:p>
-      <w:pPr>
-        <w:ind w:left="360"/>
-        <w:jc w:val="both"/>
-        <w:rPr>
-          <w:rStyle w:val="Referenciasutil"/>
-        </w:rPr>
-      </w:pPr>
-      <w:r>
-        <w:rPr>
-          <w:rStyle w:val="Referenciasutil"/>
-        </w:rPr>
-        <w:t>Figura 2.4.3</w:t>
-      </w:r>
-    </w:p>
-    <w:p>
-      <w:pPr>
-        <w:ind w:left="360"/>
-        <w:jc w:val="both"/>
-        <w:rPr>
-          <w:rStyle w:val="Referenciasutil"/>
-          <w:lang w:val="es-ES"/>
-        </w:rPr>
-      </w:pPr>
-      <w:bookmarkStart w:id="0" w:name="_GoBack"/>
-      <w:bookmarkEnd w:id="0"/>
+          <w:rStyle w:val="Referenciasutil"/>
+          <w:lang w:val="es-ES"/>
+        </w:rPr>
+      </w:pPr>
     </w:p>
     <w:p>
       <w:pPr>
@@ -3082,7 +4139,7 @@
   <w:abstractNum w:abstractNumId="1">
     <w:nsid w:val="02C317B1"/>
     <w:multiLevelType w:val="multilevel"/>
-    <w:tmpl w:val="040A001F"/>
+    <w:tmpl w:val="15B2A07C"/>
     <w:lvl w:ilvl="0">
       <w:start w:val="1"/>
       <w:numFmt w:val="decimal"/>
@@ -3100,6 +4157,9 @@
       <w:pPr>
         <w:ind w:left="792" w:hanging="432"/>
       </w:pPr>
+      <w:rPr>
+        <w:b/>
+      </w:rPr>
     </w:lvl>
     <w:lvl w:ilvl="2">
       <w:start w:val="1"/>
@@ -3251,6 +4311,178 @@
       </w:pPr>
     </w:lvl>
   </w:abstractNum>
+  <w:abstractNum w:abstractNumId="3">
+    <w:nsid w:val="1FB05A55"/>
+    <w:multiLevelType w:val="hybridMultilevel"/>
+    <w:tmpl w:val="66BC911E"/>
+    <w:lvl w:ilvl="0" w:tplc="040A000F">
+      <w:start w:val="1"/>
+      <w:numFmt w:val="decimal"/>
+      <w:lvlText w:val="%1."/>
+      <w:lvlJc w:val="left"/>
+      <w:pPr>
+        <w:ind w:left="720" w:hanging="360"/>
+      </w:pPr>
+    </w:lvl>
+    <w:lvl w:ilvl="1" w:tplc="040A0019" w:tentative="1">
+      <w:start w:val="1"/>
+      <w:numFmt w:val="lowerLetter"/>
+      <w:lvlText w:val="%2."/>
+      <w:lvlJc w:val="left"/>
+      <w:pPr>
+        <w:ind w:left="1440" w:hanging="360"/>
+      </w:pPr>
+    </w:lvl>
+    <w:lvl w:ilvl="2" w:tplc="040A001B" w:tentative="1">
+      <w:start w:val="1"/>
+      <w:numFmt w:val="lowerRoman"/>
+      <w:lvlText w:val="%3."/>
+      <w:lvlJc w:val="right"/>
+      <w:pPr>
+        <w:ind w:left="2160" w:hanging="180"/>
+      </w:pPr>
+    </w:lvl>
+    <w:lvl w:ilvl="3" w:tplc="040A000F" w:tentative="1">
+      <w:start w:val="1"/>
+      <w:numFmt w:val="decimal"/>
+      <w:lvlText w:val="%4."/>
+      <w:lvlJc w:val="left"/>
+      <w:pPr>
+        <w:ind w:left="2880" w:hanging="360"/>
+      </w:pPr>
+    </w:lvl>
+    <w:lvl w:ilvl="4" w:tplc="040A0019" w:tentative="1">
+      <w:start w:val="1"/>
+      <w:numFmt w:val="lowerLetter"/>
+      <w:lvlText w:val="%5."/>
+      <w:lvlJc w:val="left"/>
+      <w:pPr>
+        <w:ind w:left="3600" w:hanging="360"/>
+      </w:pPr>
+    </w:lvl>
+    <w:lvl w:ilvl="5" w:tplc="040A001B" w:tentative="1">
+      <w:start w:val="1"/>
+      <w:numFmt w:val="lowerRoman"/>
+      <w:lvlText w:val="%6."/>
+      <w:lvlJc w:val="right"/>
+      <w:pPr>
+        <w:ind w:left="4320" w:hanging="180"/>
+      </w:pPr>
+    </w:lvl>
+    <w:lvl w:ilvl="6" w:tplc="040A000F" w:tentative="1">
+      <w:start w:val="1"/>
+      <w:numFmt w:val="decimal"/>
+      <w:lvlText w:val="%7."/>
+      <w:lvlJc w:val="left"/>
+      <w:pPr>
+        <w:ind w:left="5040" w:hanging="360"/>
+      </w:pPr>
+    </w:lvl>
+    <w:lvl w:ilvl="7" w:tplc="040A0019" w:tentative="1">
+      <w:start w:val="1"/>
+      <w:numFmt w:val="lowerLetter"/>
+      <w:lvlText w:val="%8."/>
+      <w:lvlJc w:val="left"/>
+      <w:pPr>
+        <w:ind w:left="5760" w:hanging="360"/>
+      </w:pPr>
+    </w:lvl>
+    <w:lvl w:ilvl="8" w:tplc="040A001B" w:tentative="1">
+      <w:start w:val="1"/>
+      <w:numFmt w:val="lowerRoman"/>
+      <w:lvlText w:val="%9."/>
+      <w:lvlJc w:val="right"/>
+      <w:pPr>
+        <w:ind w:left="6480" w:hanging="180"/>
+      </w:pPr>
+    </w:lvl>
+  </w:abstractNum>
+  <w:abstractNum w:abstractNumId="4">
+    <w:nsid w:val="32C31451"/>
+    <w:multiLevelType w:val="hybridMultilevel"/>
+    <w:tmpl w:val="49D86FCC"/>
+    <w:lvl w:ilvl="0" w:tplc="040A000F">
+      <w:start w:val="1"/>
+      <w:numFmt w:val="decimal"/>
+      <w:lvlText w:val="%1."/>
+      <w:lvlJc w:val="left"/>
+      <w:pPr>
+        <w:ind w:left="1512" w:hanging="360"/>
+      </w:pPr>
+    </w:lvl>
+    <w:lvl w:ilvl="1" w:tplc="040A0019" w:tentative="1">
+      <w:start w:val="1"/>
+      <w:numFmt w:val="lowerLetter"/>
+      <w:lvlText w:val="%2."/>
+      <w:lvlJc w:val="left"/>
+      <w:pPr>
+        <w:ind w:left="2232" w:hanging="360"/>
+      </w:pPr>
+    </w:lvl>
+    <w:lvl w:ilvl="2" w:tplc="040A001B" w:tentative="1">
+      <w:start w:val="1"/>
+      <w:numFmt w:val="lowerRoman"/>
+      <w:lvlText w:val="%3."/>
+      <w:lvlJc w:val="right"/>
+      <w:pPr>
+        <w:ind w:left="2952" w:hanging="180"/>
+      </w:pPr>
+    </w:lvl>
+    <w:lvl w:ilvl="3" w:tplc="040A000F" w:tentative="1">
+      <w:start w:val="1"/>
+      <w:numFmt w:val="decimal"/>
+      <w:lvlText w:val="%4."/>
+      <w:lvlJc w:val="left"/>
+      <w:pPr>
+        <w:ind w:left="3672" w:hanging="360"/>
+      </w:pPr>
+    </w:lvl>
+    <w:lvl w:ilvl="4" w:tplc="040A0019" w:tentative="1">
+      <w:start w:val="1"/>
+      <w:numFmt w:val="lowerLetter"/>
+      <w:lvlText w:val="%5."/>
+      <w:lvlJc w:val="left"/>
+      <w:pPr>
+        <w:ind w:left="4392" w:hanging="360"/>
+      </w:pPr>
+    </w:lvl>
+    <w:lvl w:ilvl="5" w:tplc="040A001B" w:tentative="1">
+      <w:start w:val="1"/>
+      <w:numFmt w:val="lowerRoman"/>
+      <w:lvlText w:val="%6."/>
+      <w:lvlJc w:val="right"/>
+      <w:pPr>
+        <w:ind w:left="5112" w:hanging="180"/>
+      </w:pPr>
+    </w:lvl>
+    <w:lvl w:ilvl="6" w:tplc="040A000F" w:tentative="1">
+      <w:start w:val="1"/>
+      <w:numFmt w:val="decimal"/>
+      <w:lvlText w:val="%7."/>
+      <w:lvlJc w:val="left"/>
+      <w:pPr>
+        <w:ind w:left="5832" w:hanging="360"/>
+      </w:pPr>
+    </w:lvl>
+    <w:lvl w:ilvl="7" w:tplc="040A0019" w:tentative="1">
+      <w:start w:val="1"/>
+      <w:numFmt w:val="lowerLetter"/>
+      <w:lvlText w:val="%8."/>
+      <w:lvlJc w:val="left"/>
+      <w:pPr>
+        <w:ind w:left="6552" w:hanging="360"/>
+      </w:pPr>
+    </w:lvl>
+    <w:lvl w:ilvl="8" w:tplc="040A001B" w:tentative="1">
+      <w:start w:val="1"/>
+      <w:numFmt w:val="lowerRoman"/>
+      <w:lvlText w:val="%9."/>
+      <w:lvlJc w:val="right"/>
+      <w:pPr>
+        <w:ind w:left="7272" w:hanging="180"/>
+      </w:pPr>
+    </w:lvl>
+  </w:abstractNum>
   <w:num w:numId="1">
     <w:abstractNumId w:val="1"/>
   </w:num>
@@ -3259,6 +4491,12 @@
   </w:num>
   <w:num w:numId="3">
     <w:abstractNumId w:val="2"/>
+  </w:num>
+  <w:num w:numId="4">
+    <w:abstractNumId w:val="4"/>
+  </w:num>
+  <w:num w:numId="5">
+    <w:abstractNumId w:val="3"/>
   </w:num>
 </w:numbering>
 </file>
@@ -4078,7 +5316,7 @@
 </file>
 
 <file path=customXml/itemProps1.xml><?xml version="1.0" encoding="utf-8"?>
-<ds:datastoreItem xmlns:ds="http://schemas.openxmlformats.org/officeDocument/2006/customXml" ds:itemID="{A8640563-6413-C94A-AC46-4650F8066EFB}">
+<ds:datastoreItem xmlns:ds="http://schemas.openxmlformats.org/officeDocument/2006/customXml" ds:itemID="{6847B4AB-4146-7742-A0BB-8C6F183C19A4}">
   <ds:schemaRefs>
     <ds:schemaRef ds:uri="http://schemas.openxmlformats.org/officeDocument/2006/bibliography"/>
   </ds:schemaRefs>

</xml_diff>

<commit_message>
Avance de manual de usuario
</commit_message>
<xml_diff>
--- a/docs/Manual de usuario MejoraTech.docx
+++ b/docs/Manual de usuario MejoraTech.docx
@@ -1,6 +1,6 @@
 
 <file path=word/document.xml><?xml version="1.0" encoding="utf-8"?>
-<w:document xmlns:wpc="http://schemas.microsoft.com/office/word/2010/wordprocessingCanvas" xmlns:mo="http://schemas.microsoft.com/office/mac/office/2008/main" xmlns:mc="http://schemas.openxmlformats.org/markup-compatibility/2006" xmlns:mv="urn:schemas-microsoft-com:mac:vml" xmlns:o="urn:schemas-microsoft-com:office:office" xmlns:r="http://schemas.openxmlformats.org/officeDocument/2006/relationships" xmlns:m="http://schemas.openxmlformats.org/officeDocument/2006/math" xmlns:v="urn:schemas-microsoft-com:vml" xmlns:wp14="http://schemas.microsoft.com/office/word/2010/wordprocessingDrawing" xmlns:wp="http://schemas.openxmlformats.org/drawingml/2006/wordprocessingDrawing" xmlns:w10="urn:schemas-microsoft-com:office:word" xmlns:w="http://schemas.openxmlformats.org/wordprocessingml/2006/main" xmlns:w14="http://schemas.microsoft.com/office/word/2010/wordml" xmlns:w15="http://schemas.microsoft.com/office/word/2012/wordml" xmlns:wpg="http://schemas.microsoft.com/office/word/2010/wordprocessingGroup" xmlns:wpi="http://schemas.microsoft.com/office/word/2010/wordprocessingInk" xmlns:wne="http://schemas.microsoft.com/office/word/2006/wordml" xmlns:wps="http://schemas.microsoft.com/office/word/2010/wordprocessingShape" mc:Ignorable="w14 w15 wp14">
+<w:document xmlns:wpc="http://schemas.microsoft.com/office/word/2010/wordprocessingCanvas" xmlns:cx="http://schemas.microsoft.com/office/drawing/2014/chartex" xmlns:cx1="http://schemas.microsoft.com/office/drawing/2015/9/8/chartex" xmlns:cx2="http://schemas.microsoft.com/office/drawing/2015/10/21/chartex" xmlns:cx3="http://schemas.microsoft.com/office/drawing/2016/5/9/chartex" xmlns:cx4="http://schemas.microsoft.com/office/drawing/2016/5/10/chartex" xmlns:cx5="http://schemas.microsoft.com/office/drawing/2016/5/11/chartex" xmlns:cx6="http://schemas.microsoft.com/office/drawing/2016/5/12/chartex" xmlns:cx7="http://schemas.microsoft.com/office/drawing/2016/5/13/chartex" xmlns:cx8="http://schemas.microsoft.com/office/drawing/2016/5/14/chartex" xmlns:mc="http://schemas.openxmlformats.org/markup-compatibility/2006" xmlns:aink="http://schemas.microsoft.com/office/drawing/2016/ink" xmlns:am3d="http://schemas.microsoft.com/office/drawing/2017/model3d" xmlns:o="urn:schemas-microsoft-com:office:office" xmlns:r="http://schemas.openxmlformats.org/officeDocument/2006/relationships" xmlns:m="http://schemas.openxmlformats.org/officeDocument/2006/math" xmlns:v="urn:schemas-microsoft-com:vml" xmlns:wp14="http://schemas.microsoft.com/office/word/2010/wordprocessingDrawing" xmlns:wp="http://schemas.openxmlformats.org/drawingml/2006/wordprocessingDrawing" xmlns:w10="urn:schemas-microsoft-com:office:word" xmlns:w="http://schemas.openxmlformats.org/wordprocessingml/2006/main" xmlns:w14="http://schemas.microsoft.com/office/word/2010/wordml" xmlns:w15="http://schemas.microsoft.com/office/word/2012/wordml" xmlns:w16cid="http://schemas.microsoft.com/office/word/2016/wordml/cid" xmlns:w16se="http://schemas.microsoft.com/office/word/2015/wordml/symex" xmlns:wpg="http://schemas.microsoft.com/office/word/2010/wordprocessingGroup" xmlns:wpi="http://schemas.microsoft.com/office/word/2010/wordprocessingInk" xmlns:wne="http://schemas.microsoft.com/office/word/2006/wordml" xmlns:wps="http://schemas.microsoft.com/office/word/2010/wordprocessingShape" mc:Ignorable="w14 w15 w16se w16cid wp14">
   <w:body>
     <w:p>
       <w:pPr>
@@ -11,14 +11,12 @@
           <w:lang w:val="es-ES"/>
         </w:rPr>
       </w:pPr>
-      <w:proofErr w:type="spellStart"/>
       <w:r>
         <w:rPr>
           <w:lang w:val="es-ES"/>
         </w:rPr>
         <w:t>MejoraTech</w:t>
       </w:r>
-      <w:proofErr w:type="spellEnd"/>
     </w:p>
     <w:p>
       <w:pPr>
@@ -97,21 +95,7 @@
         <w:rPr>
           <w:lang w:val="es-ES"/>
         </w:rPr>
-        <w:t xml:space="preserve">coordinador debe acceder al sistema y entrar a la sección de empleados. Una vez en esta sección podrá apreciar la lista de empleados presentes en el sistema y encontrará el botón ‘New </w:t>
-      </w:r>
-      <w:proofErr w:type="spellStart"/>
-      <w:r>
-        <w:rPr>
-          <w:lang w:val="es-ES"/>
-        </w:rPr>
-        <w:t>Employee</w:t>
-      </w:r>
-      <w:proofErr w:type="spellEnd"/>
-      <w:r>
-        <w:rPr>
-          <w:lang w:val="es-ES"/>
-        </w:rPr>
-        <w:t>’ al final de la lista. Al hacer clic en dicho botón se le mostrará al coordinador un formulario de creación de empleados (Figura 1.1.1).</w:t>
+        <w:t>coordinador debe acceder al sistema y entrar a la sección de empleados. Una vez en esta sección podrá apreciar la lista de empleados presentes en el sistema y encontrará el botón ‘New Employee’ al final de la lista. Al hacer clic en dicho botón se le mostrará al coordinador un formulario de creación de empleados (Figura 1.1.1).</w:t>
       </w:r>
     </w:p>
     <w:p>
@@ -253,35 +237,7 @@
         <w:rPr>
           <w:lang w:val="es-ES"/>
         </w:rPr>
-        <w:t>La información del empleado solicitada en el formulario es el nombre del mismo, su identificación (cédula de ciudadanía), email y cargo. Una vez brindada esta información el coordinador puede registrar el empleado al hacer clic en el botón ‘</w:t>
-      </w:r>
-      <w:proofErr w:type="spellStart"/>
-      <w:r>
-        <w:rPr>
-          <w:lang w:val="es-ES"/>
-        </w:rPr>
-        <w:t>Create</w:t>
-      </w:r>
-      <w:proofErr w:type="spellEnd"/>
-      <w:r>
-        <w:rPr>
-          <w:lang w:val="es-ES"/>
-        </w:rPr>
-        <w:t xml:space="preserve"> </w:t>
-      </w:r>
-      <w:proofErr w:type="spellStart"/>
-      <w:r>
-        <w:rPr>
-          <w:lang w:val="es-ES"/>
-        </w:rPr>
-        <w:t>Employee</w:t>
-      </w:r>
-      <w:proofErr w:type="spellEnd"/>
-      <w:r>
-        <w:rPr>
-          <w:lang w:val="es-ES"/>
-        </w:rPr>
-        <w:t>’.</w:t>
+        <w:t>La información del empleado solicitada en el formulario es el nombre del mismo, su identificación (cédula de ciudadanía), email y cargo. Una vez brindada esta información el coordinador puede registrar el empleado al hacer clic en el botón ‘Create Employee’.</w:t>
       </w:r>
     </w:p>
     <w:p>
@@ -339,21 +295,12 @@
           <w:lang w:val="es-ES"/>
         </w:rPr>
       </w:pPr>
-      <w:proofErr w:type="spellStart"/>
       <w:r>
         <w:rPr>
           <w:b/>
           <w:lang w:val="es-ES"/>
         </w:rPr>
-        <w:t>Login</w:t>
-      </w:r>
-      <w:proofErr w:type="spellEnd"/>
-      <w:r>
-        <w:rPr>
-          <w:b/>
-          <w:lang w:val="es-ES"/>
-        </w:rPr>
-        <w:t xml:space="preserve"> de usuario</w:t>
+        <w:t>Login de usuario</w:t>
       </w:r>
     </w:p>
     <w:p>
@@ -556,15 +503,7 @@
         <w:rPr>
           <w:lang w:val="es-ES"/>
         </w:rPr>
-        <w:t>n se realiza al hacer clic en el link que se le proporcionó después de la creación de su cuenta</w:t>
-      </w:r>
-      <w:bookmarkStart w:id="0" w:name="_GoBack"/>
-      <w:bookmarkEnd w:id="0"/>
-      <w:r>
-        <w:rPr>
-          <w:lang w:val="es-ES"/>
-        </w:rPr>
-        <w:t>.</w:t>
+        <w:t>n se realiza al hacer clic en el link que se le proporcionó después de la creación de su cuenta.</w:t>
       </w:r>
     </w:p>
     <w:p>
@@ -632,21 +571,7 @@
         <w:rPr>
           <w:lang w:val="es-ES"/>
         </w:rPr>
-        <w:t xml:space="preserve">Desde la sección de productos, al final del listado de los productos registrados en el sistema, debe hacerse clic en el botón ‘New </w:t>
-      </w:r>
-      <w:proofErr w:type="spellStart"/>
-      <w:r>
-        <w:rPr>
-          <w:lang w:val="es-ES"/>
-        </w:rPr>
-        <w:t>Product</w:t>
-      </w:r>
-      <w:proofErr w:type="spellEnd"/>
-      <w:r>
-        <w:rPr>
-          <w:lang w:val="es-ES"/>
-        </w:rPr>
-        <w:t>’</w:t>
+        <w:t>Desde la sección de productos, al final del listado de los productos registrados en el sistema, debe hacerse clic en el botón ‘New Product’</w:t>
       </w:r>
       <w:r>
         <w:rPr>
@@ -848,35 +773,7 @@
         <w:rPr>
           <w:lang w:val="es-ES"/>
         </w:rPr>
-        <w:t>el botón ‘</w:t>
-      </w:r>
-      <w:proofErr w:type="spellStart"/>
-      <w:r>
-        <w:rPr>
-          <w:lang w:val="es-ES"/>
-        </w:rPr>
-        <w:t>Create</w:t>
-      </w:r>
-      <w:proofErr w:type="spellEnd"/>
-      <w:r>
-        <w:rPr>
-          <w:lang w:val="es-ES"/>
-        </w:rPr>
-        <w:t xml:space="preserve"> </w:t>
-      </w:r>
-      <w:proofErr w:type="spellStart"/>
-      <w:r>
-        <w:rPr>
-          <w:lang w:val="es-ES"/>
-        </w:rPr>
-        <w:t>Product</w:t>
-      </w:r>
-      <w:proofErr w:type="spellEnd"/>
-      <w:r>
-        <w:rPr>
-          <w:lang w:val="es-ES"/>
-        </w:rPr>
-        <w:t xml:space="preserve">’, el nuevo registro de producto es creado y resulta visible desde la lista de productos (Figura </w:t>
+        <w:t xml:space="preserve">el botón ‘Create Product’, el nuevo registro de producto es creado y resulta visible desde la lista de productos (Figura </w:t>
       </w:r>
       <w:r>
         <w:rPr>
@@ -913,6 +810,7 @@
           <w:noProof/>
           <w:lang w:eastAsia="es-ES_tradnl"/>
         </w:rPr>
+        <w:lastRenderedPageBreak/>
         <w:drawing>
           <wp:inline distT="0" distB="0" distL="0" distR="0" wp14:anchorId="10774A59" wp14:editId="16298A2A">
             <wp:extent cx="5609590" cy="1260475"/>
@@ -1378,21 +1276,7 @@
         <w:rPr>
           <w:lang w:val="es-ES"/>
         </w:rPr>
-        <w:t xml:space="preserve"> puede seleccionarse cualquier producto para editar su información al hacer clic en el botón ‘</w:t>
-      </w:r>
-      <w:proofErr w:type="spellStart"/>
-      <w:r>
-        <w:rPr>
-          <w:lang w:val="es-ES"/>
-        </w:rPr>
-        <w:t>Edit</w:t>
-      </w:r>
-      <w:proofErr w:type="spellEnd"/>
-      <w:r>
-        <w:rPr>
-          <w:lang w:val="es-ES"/>
-        </w:rPr>
-        <w:t xml:space="preserve">’ correspondiente (Figura </w:t>
+        <w:t xml:space="preserve"> puede seleccionarse cualquier producto para editar su información al hacer clic en el botón ‘Edit’ correspondiente (Figura </w:t>
       </w:r>
       <w:r>
         <w:rPr>
@@ -1704,35 +1588,7 @@
         <w:rPr>
           <w:lang w:val="es-ES"/>
         </w:rPr>
-        <w:t>Al hacer clic en el botón ‘</w:t>
-      </w:r>
-      <w:proofErr w:type="spellStart"/>
-      <w:r>
-        <w:rPr>
-          <w:lang w:val="es-ES"/>
-        </w:rPr>
-        <w:t>Update</w:t>
-      </w:r>
-      <w:proofErr w:type="spellEnd"/>
-      <w:r>
-        <w:rPr>
-          <w:lang w:val="es-ES"/>
-        </w:rPr>
-        <w:t xml:space="preserve"> </w:t>
-      </w:r>
-      <w:proofErr w:type="spellStart"/>
-      <w:r>
-        <w:rPr>
-          <w:lang w:val="es-ES"/>
-        </w:rPr>
-        <w:t>Product</w:t>
-      </w:r>
-      <w:proofErr w:type="spellEnd"/>
-      <w:r>
-        <w:rPr>
-          <w:lang w:val="es-ES"/>
-        </w:rPr>
-        <w:t xml:space="preserve">’ la información del producto proporcionada en el formulario es guardada en el sistema (Figura </w:t>
+        <w:t xml:space="preserve">Al hacer clic en el botón ‘Update Product’ la información del producto proporcionada en el formulario es guardada en el sistema (Figura </w:t>
       </w:r>
       <w:r>
         <w:rPr>
@@ -1913,21 +1769,8 @@
         <w:rPr>
           <w:lang w:val="es-ES"/>
         </w:rPr>
-        <w:t>Para eliminar un producto, desde la lista de producto se debe dar clic al botón ‘</w:t>
-      </w:r>
-      <w:proofErr w:type="spellStart"/>
-      <w:r>
-        <w:rPr>
-          <w:lang w:val="es-ES"/>
-        </w:rPr>
-        <w:t>Destroy</w:t>
-      </w:r>
-      <w:proofErr w:type="spellEnd"/>
-      <w:r>
-        <w:rPr>
-          <w:lang w:val="es-ES"/>
-        </w:rPr>
-        <w:t>’ correspondiente al producto que se desea eliminar del sistema.</w:t>
+        <w:lastRenderedPageBreak/>
+        <w:t>Para eliminar un producto, desde la lista de producto se debe dar clic al botón ‘Destroy’ correspondiente al producto que se desea eliminar del sistema.</w:t>
       </w:r>
       <w:r>
         <w:rPr>
@@ -2346,21 +2189,7 @@
         <w:rPr>
           <w:lang w:val="es-ES"/>
         </w:rPr>
-        <w:t xml:space="preserve">en el botón ‘New </w:t>
-      </w:r>
-      <w:proofErr w:type="spellStart"/>
-      <w:r>
-        <w:rPr>
-          <w:lang w:val="es-ES"/>
-        </w:rPr>
-        <w:t>Complaint</w:t>
-      </w:r>
-      <w:proofErr w:type="spellEnd"/>
-      <w:r>
-        <w:rPr>
-          <w:lang w:val="es-ES"/>
-        </w:rPr>
-        <w:t xml:space="preserve">’. Al hacer clic en dicho botón se le desplegará al usuario un formulario </w:t>
+        <w:t xml:space="preserve">en el botón ‘New Complaint’. Al hacer clic en dicho botón se le desplegará al usuario un formulario </w:t>
       </w:r>
       <w:r>
         <w:rPr>
@@ -2419,6 +2248,7 @@
           <w:noProof/>
           <w:lang w:eastAsia="es-ES_tradnl"/>
         </w:rPr>
+        <w:lastRenderedPageBreak/>
         <w:drawing>
           <wp:inline distT="0" distB="0" distL="0" distR="0" wp14:anchorId="0985C14F" wp14:editId="13AC6157">
             <wp:extent cx="4987502" cy="2764682"/>
@@ -2719,13 +2549,7 @@
         <w:rPr>
           <w:lang w:val="es-ES"/>
         </w:rPr>
-        <w:t>Fuente de la queja (quién realizó la queja originalmente)</w:t>
-      </w:r>
-      <w:r>
-        <w:rPr>
-          <w:lang w:val="es-ES"/>
-        </w:rPr>
-        <w:t>.</w:t>
+        <w:t>Fuente de la queja (quién realizó la queja originalmente).</w:t>
       </w:r>
     </w:p>
     <w:p>
@@ -2744,13 +2568,7 @@
         <w:rPr>
           <w:lang w:val="es-ES"/>
         </w:rPr>
-        <w:t>Correo electrónico de la fuente de la queja.</w:t>
-      </w:r>
-      <w:r>
-        <w:rPr>
-          <w:lang w:val="es-ES"/>
-        </w:rPr>
-        <w:t xml:space="preserve"> Este campo es opcional.</w:t>
+        <w:t>Correo electrónico de la fuente de la queja. Este campo es opcional.</w:t>
       </w:r>
     </w:p>
     <w:p>
@@ -2978,19 +2796,11 @@
           <w:lang w:val="es-ES"/>
         </w:rPr>
       </w:pPr>
-      <w:proofErr w:type="spellStart"/>
-      <w:r>
-        <w:rPr>
-          <w:lang w:val="es-ES"/>
-        </w:rPr>
-        <w:t>Farmatech</w:t>
-      </w:r>
-      <w:proofErr w:type="spellEnd"/>
-      <w:r>
-        <w:rPr>
-          <w:lang w:val="es-ES"/>
-        </w:rPr>
-        <w:t>.</w:t>
+      <w:r>
+        <w:rPr>
+          <w:lang w:val="es-ES"/>
+        </w:rPr>
+        <w:t>Farmatech.</w:t>
       </w:r>
     </w:p>
     <w:p>
@@ -3005,19 +2815,11 @@
           <w:lang w:val="es-ES"/>
         </w:rPr>
       </w:pPr>
-      <w:proofErr w:type="spellStart"/>
-      <w:r>
-        <w:rPr>
-          <w:lang w:val="es-ES"/>
-        </w:rPr>
-        <w:t>Humax</w:t>
-      </w:r>
-      <w:proofErr w:type="spellEnd"/>
-      <w:r>
-        <w:rPr>
-          <w:lang w:val="es-ES"/>
-        </w:rPr>
-        <w:t>.</w:t>
+      <w:r>
+        <w:rPr>
+          <w:lang w:val="es-ES"/>
+        </w:rPr>
+        <w:t>Humax.</w:t>
       </w:r>
     </w:p>
     <w:p>
@@ -3124,6 +2926,7 @@
         <w:rPr>
           <w:lang w:val="es-ES"/>
         </w:rPr>
+        <w:lastRenderedPageBreak/>
         <w:t>El producto sobre el cual la queja se está realizando</w:t>
       </w:r>
       <w:r>
@@ -3195,35 +2998,7 @@
         <w:rPr>
           <w:lang w:val="es-ES"/>
         </w:rPr>
-        <w:t>Al haber llenado toda la información del formulario correctamente, el coordinador debe hacer clic en el botón ‘</w:t>
-      </w:r>
-      <w:proofErr w:type="spellStart"/>
-      <w:r>
-        <w:rPr>
-          <w:lang w:val="es-ES"/>
-        </w:rPr>
-        <w:t>Create</w:t>
-      </w:r>
-      <w:proofErr w:type="spellEnd"/>
-      <w:r>
-        <w:rPr>
-          <w:lang w:val="es-ES"/>
-        </w:rPr>
-        <w:t xml:space="preserve"> </w:t>
-      </w:r>
-      <w:proofErr w:type="spellStart"/>
-      <w:r>
-        <w:rPr>
-          <w:lang w:val="es-ES"/>
-        </w:rPr>
-        <w:t>Complaint</w:t>
-      </w:r>
-      <w:proofErr w:type="spellEnd"/>
-      <w:r>
-        <w:rPr>
-          <w:lang w:val="es-ES"/>
-        </w:rPr>
-        <w:t>’ para así registrar exitosamente la queja en el sistema.</w:t>
+        <w:t>Al haber llenado toda la información del formulario correctamente, el coordinador debe hacer clic en el botón ‘Create Complaint’ para así registrar exitosamente la queja en el sistema.</w:t>
       </w:r>
     </w:p>
     <w:p>
@@ -3305,35 +3080,7 @@
         <w:rPr>
           <w:lang w:val="es-ES"/>
         </w:rPr>
-        <w:t>2.1). A partir de esta lista el usuario puede acceder a la información detallada de cada queja haciendo clic en el botón ‘Show’, editar la información de las mismas haciendo clic en el botón ‘</w:t>
-      </w:r>
-      <w:proofErr w:type="spellStart"/>
-      <w:r>
-        <w:rPr>
-          <w:lang w:val="es-ES"/>
-        </w:rPr>
-        <w:t>Edit</w:t>
-      </w:r>
-      <w:proofErr w:type="spellEnd"/>
-      <w:r>
-        <w:rPr>
-          <w:lang w:val="es-ES"/>
-        </w:rPr>
-        <w:t>’ y eliminar el registro de una queja haciendo clic en el botón ‘</w:t>
-      </w:r>
-      <w:proofErr w:type="spellStart"/>
-      <w:r>
-        <w:rPr>
-          <w:lang w:val="es-ES"/>
-        </w:rPr>
-        <w:t>Delete</w:t>
-      </w:r>
-      <w:proofErr w:type="spellEnd"/>
-      <w:r>
-        <w:rPr>
-          <w:lang w:val="es-ES"/>
-        </w:rPr>
-        <w:t>’. También se le permite al usuario desde esta lista crear un nuevo registro de quejas.</w:t>
+        <w:t>2.1). A partir de esta lista el usuario puede acceder a la información detallada de cada queja haciendo clic en el botón ‘Show’, editar la información de las mismas haciendo clic en el botón ‘Edit’ y eliminar el registro de una queja haciendo clic en el botón ‘Delete’. También se le permite al usuario desde esta lista crear un nuevo registro de quejas.</w:t>
       </w:r>
     </w:p>
     <w:p>
@@ -3541,6 +3288,7 @@
           <w:noProof/>
           <w:lang w:eastAsia="es-ES_tradnl"/>
         </w:rPr>
+        <w:lastRenderedPageBreak/>
         <w:drawing>
           <wp:inline distT="0" distB="0" distL="0" distR="0" wp14:anchorId="59370570" wp14:editId="58FDFB8B">
             <wp:extent cx="5596255" cy="2768600"/>
@@ -3682,35 +3430,7 @@
         <w:rPr>
           <w:lang w:val="es-ES"/>
         </w:rPr>
-        <w:t>La información de una queja puede ser editada por un usuario coordinador para modificar inconsistencias y reasignar el empleado encargado de la investigación de la queja. Para acceder a esta funcionalidad se tienen dos opciones. La primera opción de acceso es en la lista de quejas y reclamos, al hacer clic en el botón ‘</w:t>
-      </w:r>
-      <w:proofErr w:type="spellStart"/>
-      <w:r>
-        <w:rPr>
-          <w:lang w:val="es-ES"/>
-        </w:rPr>
-        <w:t>Edit</w:t>
-      </w:r>
-      <w:proofErr w:type="spellEnd"/>
-      <w:r>
-        <w:rPr>
-          <w:lang w:val="es-ES"/>
-        </w:rPr>
-        <w:t>’ correspondiente a la queja que se desea actualizar. La segunda opción es al hacer clic al botón ‘</w:t>
-      </w:r>
-      <w:proofErr w:type="spellStart"/>
-      <w:r>
-        <w:rPr>
-          <w:lang w:val="es-ES"/>
-        </w:rPr>
-        <w:t>Edit</w:t>
-      </w:r>
-      <w:proofErr w:type="spellEnd"/>
-      <w:r>
-        <w:rPr>
-          <w:lang w:val="es-ES"/>
-        </w:rPr>
-        <w:t xml:space="preserve">’ que se muestra en la información detallada de </w:t>
+        <w:t xml:space="preserve">La información de una queja puede ser editada por un usuario coordinador para modificar inconsistencias y reasignar el empleado encargado de la investigación de la queja. Para acceder a esta funcionalidad se tienen dos opciones. La primera opción de acceso es en la lista de quejas y reclamos, al hacer clic en el botón ‘Edit’ correspondiente a la queja que se desea actualizar. La segunda opción es al hacer clic al botón ‘Edit’ que se muestra en la información detallada de </w:t>
       </w:r>
       <w:r>
         <w:rPr>
@@ -3758,35 +3478,7 @@
         <w:rPr>
           <w:lang w:val="es-ES"/>
         </w:rPr>
-        <w:t>4.3). Una vez los datos han sido modificados por el coordinador la información puede ser actualizada al hacer clic en el botón ‘</w:t>
-      </w:r>
-      <w:proofErr w:type="spellStart"/>
-      <w:r>
-        <w:rPr>
-          <w:lang w:val="es-ES"/>
-        </w:rPr>
-        <w:t>Update</w:t>
-      </w:r>
-      <w:proofErr w:type="spellEnd"/>
-      <w:r>
-        <w:rPr>
-          <w:lang w:val="es-ES"/>
-        </w:rPr>
-        <w:t xml:space="preserve"> </w:t>
-      </w:r>
-      <w:proofErr w:type="spellStart"/>
-      <w:r>
-        <w:rPr>
-          <w:lang w:val="es-ES"/>
-        </w:rPr>
-        <w:t>Complaint</w:t>
-      </w:r>
-      <w:proofErr w:type="spellEnd"/>
-      <w:r>
-        <w:rPr>
-          <w:lang w:val="es-ES"/>
-        </w:rPr>
-        <w:t>’</w:t>
+        <w:t>4.3). Una vez los datos han sido modificados por el coordinador la información puede ser actualizada al hacer clic en el botón ‘Update Complaint’</w:t>
       </w:r>
       <w:r>
         <w:rPr>
@@ -3817,6 +3509,7 @@
           <w:noProof/>
           <w:lang w:eastAsia="es-ES_tradnl"/>
         </w:rPr>
+        <w:lastRenderedPageBreak/>
         <w:drawing>
           <wp:inline distT="0" distB="0" distL="0" distR="0" wp14:anchorId="3FEDEA14" wp14:editId="021A7EEB">
             <wp:extent cx="5596255" cy="3149600"/>
@@ -3952,6 +3645,326 @@
       <w:pPr>
         <w:pStyle w:val="Prrafodelista"/>
         <w:numPr>
+          <w:ilvl w:val="0"/>
+          <w:numId w:val="1"/>
+        </w:numPr>
+        <w:jc w:val="both"/>
+        <w:rPr>
+          <w:b/>
+          <w:lang w:val="es-ES"/>
+        </w:rPr>
+      </w:pPr>
+      <w:r>
+        <w:rPr>
+          <w:b/>
+          <w:lang w:val="es-ES"/>
+        </w:rPr>
+        <w:t>Manejo de información de soporte</w:t>
+      </w:r>
+    </w:p>
+    <w:p>
+      <w:pPr>
+        <w:pStyle w:val="Prrafodelista"/>
+        <w:numPr>
+          <w:ilvl w:val="1"/>
+          <w:numId w:val="1"/>
+        </w:numPr>
+        <w:jc w:val="both"/>
+        <w:rPr>
+          <w:b/>
+          <w:lang w:val="es-ES"/>
+        </w:rPr>
+      </w:pPr>
+      <w:r>
+        <w:rPr>
+          <w:b/>
+          <w:lang w:val="es-ES"/>
+        </w:rPr>
+        <w:t>Anexar información de soporte a una queja</w:t>
+      </w:r>
+    </w:p>
+    <w:p>
+      <w:pPr>
+        <w:pStyle w:val="Prrafodelista"/>
+        <w:ind w:left="792"/>
+        <w:jc w:val="both"/>
+        <w:rPr>
+          <w:lang w:val="es-ES"/>
+        </w:rPr>
+      </w:pPr>
+      <w:r>
+        <w:rPr>
+          <w:lang w:val="es-ES"/>
+        </w:rPr>
+        <w:t>Un empleado coordinador o el empleado encargado de una queja puede anexar información de soporte a una la misma. La información de soporte consiste en un archivo de cualquier tipo de extensión (imágenes, documentos, entre otros) y una descripción de este nuevo archivo. Para acceder a esta funcionalidad el usuario debe acceder al detalle de la queja y hacer clic en el botón ‘Add supporting info’ (Figura 4.1.1).</w:t>
+      </w:r>
+    </w:p>
+    <w:p>
+      <w:pPr>
+        <w:pStyle w:val="Prrafodelista"/>
+        <w:ind w:left="792"/>
+        <w:jc w:val="both"/>
+        <w:rPr>
+          <w:lang w:val="es-ES"/>
+        </w:rPr>
+      </w:pPr>
+      <w:r>
+        <w:rPr>
+          <w:noProof/>
+        </w:rPr>
+        <w:lastRenderedPageBreak/>
+        <w:drawing>
+          <wp:inline distT="0" distB="0" distL="0" distR="0" wp14:anchorId="1B55602C" wp14:editId="2A7AD827">
+            <wp:extent cx="5612130" cy="2993390"/>
+            <wp:effectExtent l="114300" t="114300" r="140970" b="149860"/>
+            <wp:docPr id="7" name="Imagen 7"/>
+            <wp:cNvGraphicFramePr>
+              <a:graphicFrameLocks xmlns:a="http://schemas.openxmlformats.org/drawingml/2006/main" noChangeAspect="1"/>
+            </wp:cNvGraphicFramePr>
+            <a:graphic xmlns:a="http://schemas.openxmlformats.org/drawingml/2006/main">
+              <a:graphicData uri="http://schemas.openxmlformats.org/drawingml/2006/picture">
+                <pic:pic xmlns:pic="http://schemas.openxmlformats.org/drawingml/2006/picture">
+                  <pic:nvPicPr>
+                    <pic:cNvPr id="1" name=""/>
+                    <pic:cNvPicPr/>
+                  </pic:nvPicPr>
+                  <pic:blipFill>
+                    <a:blip r:embed="rId23"/>
+                    <a:stretch>
+                      <a:fillRect/>
+                    </a:stretch>
+                  </pic:blipFill>
+                  <pic:spPr>
+                    <a:xfrm>
+                      <a:off x="0" y="0"/>
+                      <a:ext cx="5612130" cy="2993390"/>
+                    </a:xfrm>
+                    <a:prstGeom prst="rect">
+                      <a:avLst/>
+                    </a:prstGeom>
+                    <a:solidFill>
+                      <a:srgbClr val="FFFFFF">
+                        <a:shade val="85000"/>
+                      </a:srgbClr>
+                    </a:solidFill>
+                    <a:ln w="88900" cap="sq">
+                      <a:solidFill>
+                        <a:srgbClr val="FFFFFF"/>
+                      </a:solidFill>
+                      <a:miter lim="800000"/>
+                    </a:ln>
+                    <a:effectLst>
+                      <a:outerShdw blurRad="55000" dist="18000" dir="5400000" algn="tl" rotWithShape="0">
+                        <a:srgbClr val="000000">
+                          <a:alpha val="40000"/>
+                        </a:srgbClr>
+                      </a:outerShdw>
+                    </a:effectLst>
+                    <a:scene3d>
+                      <a:camera prst="orthographicFront"/>
+                      <a:lightRig rig="twoPt" dir="t">
+                        <a:rot lat="0" lon="0" rev="7200000"/>
+                      </a:lightRig>
+                    </a:scene3d>
+                    <a:sp3d>
+                      <a:bevelT w="25400" h="19050"/>
+                      <a:contourClr>
+                        <a:srgbClr val="FFFFFF"/>
+                      </a:contourClr>
+                    </a:sp3d>
+                  </pic:spPr>
+                </pic:pic>
+              </a:graphicData>
+            </a:graphic>
+          </wp:inline>
+        </w:drawing>
+      </w:r>
+    </w:p>
+    <w:p>
+      <w:pPr>
+        <w:ind w:left="792"/>
+        <w:jc w:val="both"/>
+        <w:rPr>
+          <w:rStyle w:val="Referenciasutil"/>
+          <w:iCs/>
+        </w:rPr>
+      </w:pPr>
+      <w:r>
+        <w:rPr>
+          <w:rStyle w:val="Referenciasutil"/>
+          <w:iCs/>
+        </w:rPr>
+        <w:t>Figura 4.1.1</w:t>
+      </w:r>
+    </w:p>
+    <w:p>
+      <w:pPr>
+        <w:pStyle w:val="Prrafodelista"/>
+        <w:ind w:left="792"/>
+        <w:jc w:val="both"/>
+        <w:rPr>
+          <w:lang w:val="es-ES"/>
+        </w:rPr>
+      </w:pPr>
+    </w:p>
+    <w:p>
+      <w:pPr>
+        <w:pStyle w:val="Prrafodelista"/>
+        <w:ind w:left="792"/>
+        <w:jc w:val="both"/>
+        <w:rPr>
+          <w:lang w:val="es-ES"/>
+        </w:rPr>
+      </w:pPr>
+      <w:r>
+        <w:rPr>
+          <w:lang w:val="es-ES"/>
+        </w:rPr>
+        <w:t xml:space="preserve">Al haber dado clic a este botón se desplegará un formulario para la creación de </w:t>
+      </w:r>
+      <w:r>
+        <w:rPr>
+          <w:lang w:val="es-ES"/>
+        </w:rPr>
+        <w:t xml:space="preserve">la información de soporte. En el formulario se solicita únicamente </w:t>
+      </w:r>
+      <w:r>
+        <w:rPr>
+          <w:lang w:val="es-ES"/>
+        </w:rPr>
+        <w:t xml:space="preserve">el archivo de soporte y la descripción del mismo, ambos son campos obligatorios. Una vez dada esta información debe hacerse clic en el botón </w:t>
+      </w:r>
+      <w:r>
+        <w:rPr>
+          <w:lang w:val="es-ES"/>
+        </w:rPr>
+        <w:t>‘Create Support’ (Figura 4.1.2).</w:t>
+      </w:r>
+      <w:bookmarkStart w:id="0" w:name="_GoBack"/>
+      <w:bookmarkEnd w:id="0"/>
+    </w:p>
+    <w:p>
+      <w:pPr>
+        <w:pStyle w:val="Prrafodelista"/>
+        <w:ind w:left="792"/>
+        <w:jc w:val="both"/>
+        <w:rPr>
+          <w:lang w:val="es-ES"/>
+        </w:rPr>
+      </w:pPr>
+    </w:p>
+    <w:p>
+      <w:pPr>
+        <w:pStyle w:val="Prrafodelista"/>
+        <w:ind w:left="792"/>
+        <w:jc w:val="both"/>
+        <w:rPr>
+          <w:lang w:val="es-ES"/>
+        </w:rPr>
+      </w:pPr>
+      <w:r>
+        <w:rPr>
+          <w:noProof/>
+        </w:rPr>
+        <w:drawing>
+          <wp:inline distT="0" distB="0" distL="0" distR="0" wp14:anchorId="30331F63" wp14:editId="0C07BC89">
+            <wp:extent cx="5612130" cy="1538605"/>
+            <wp:effectExtent l="114300" t="114300" r="140970" b="137795"/>
+            <wp:docPr id="9" name="Imagen 9"/>
+            <wp:cNvGraphicFramePr>
+              <a:graphicFrameLocks xmlns:a="http://schemas.openxmlformats.org/drawingml/2006/main" noChangeAspect="1"/>
+            </wp:cNvGraphicFramePr>
+            <a:graphic xmlns:a="http://schemas.openxmlformats.org/drawingml/2006/main">
+              <a:graphicData uri="http://schemas.openxmlformats.org/drawingml/2006/picture">
+                <pic:pic xmlns:pic="http://schemas.openxmlformats.org/drawingml/2006/picture">
+                  <pic:nvPicPr>
+                    <pic:cNvPr id="1" name=""/>
+                    <pic:cNvPicPr/>
+                  </pic:nvPicPr>
+                  <pic:blipFill>
+                    <a:blip r:embed="rId24"/>
+                    <a:stretch>
+                      <a:fillRect/>
+                    </a:stretch>
+                  </pic:blipFill>
+                  <pic:spPr>
+                    <a:xfrm>
+                      <a:off x="0" y="0"/>
+                      <a:ext cx="5612130" cy="1538605"/>
+                    </a:xfrm>
+                    <a:prstGeom prst="rect">
+                      <a:avLst/>
+                    </a:prstGeom>
+                    <a:solidFill>
+                      <a:srgbClr val="FFFFFF">
+                        <a:shade val="85000"/>
+                      </a:srgbClr>
+                    </a:solidFill>
+                    <a:ln w="88900" cap="sq">
+                      <a:solidFill>
+                        <a:srgbClr val="FFFFFF"/>
+                      </a:solidFill>
+                      <a:miter lim="800000"/>
+                    </a:ln>
+                    <a:effectLst>
+                      <a:outerShdw blurRad="55000" dist="18000" dir="5400000" algn="tl" rotWithShape="0">
+                        <a:srgbClr val="000000">
+                          <a:alpha val="40000"/>
+                        </a:srgbClr>
+                      </a:outerShdw>
+                    </a:effectLst>
+                    <a:scene3d>
+                      <a:camera prst="orthographicFront"/>
+                      <a:lightRig rig="twoPt" dir="t">
+                        <a:rot lat="0" lon="0" rev="7200000"/>
+                      </a:lightRig>
+                    </a:scene3d>
+                    <a:sp3d>
+                      <a:bevelT w="25400" h="19050"/>
+                      <a:contourClr>
+                        <a:srgbClr val="FFFFFF"/>
+                      </a:contourClr>
+                    </a:sp3d>
+                  </pic:spPr>
+                </pic:pic>
+              </a:graphicData>
+            </a:graphic>
+          </wp:inline>
+        </w:drawing>
+      </w:r>
+    </w:p>
+    <w:p>
+      <w:pPr>
+        <w:ind w:left="792"/>
+        <w:jc w:val="both"/>
+        <w:rPr>
+          <w:iCs/>
+          <w:smallCaps/>
+          <w:color w:val="5A5A5A" w:themeColor="text1" w:themeTint="A5"/>
+        </w:rPr>
+      </w:pPr>
+      <w:r>
+        <w:rPr>
+          <w:rStyle w:val="Referenciasutil"/>
+          <w:iCs/>
+        </w:rPr>
+        <w:t>Figura 4.1.2</w:t>
+      </w:r>
+    </w:p>
+    <w:p>
+      <w:pPr>
+        <w:pStyle w:val="Prrafodelista"/>
+        <w:ind w:left="792"/>
+        <w:jc w:val="both"/>
+        <w:rPr>
+          <w:lang w:val="es-ES"/>
+        </w:rPr>
+      </w:pPr>
+    </w:p>
+    <w:p>
+      <w:pPr>
+        <w:pStyle w:val="Prrafodelista"/>
+        <w:numPr>
           <w:ilvl w:val="1"/>
           <w:numId w:val="1"/>
         </w:numPr>
@@ -3984,7 +3997,7 @@
 </file>
 
 <file path=word/endnotes.xml><?xml version="1.0" encoding="utf-8"?>
-<w:endnotes xmlns:wpc="http://schemas.microsoft.com/office/word/2010/wordprocessingCanvas" xmlns:mo="http://schemas.microsoft.com/office/mac/office/2008/main" xmlns:mc="http://schemas.openxmlformats.org/markup-compatibility/2006" xmlns:mv="urn:schemas-microsoft-com:mac:vml" xmlns:o="urn:schemas-microsoft-com:office:office" xmlns:r="http://schemas.openxmlformats.org/officeDocument/2006/relationships" xmlns:m="http://schemas.openxmlformats.org/officeDocument/2006/math" xmlns:v="urn:schemas-microsoft-com:vml" xmlns:wp14="http://schemas.microsoft.com/office/word/2010/wordprocessingDrawing" xmlns:wp="http://schemas.openxmlformats.org/drawingml/2006/wordprocessingDrawing" xmlns:w10="urn:schemas-microsoft-com:office:word" xmlns:w="http://schemas.openxmlformats.org/wordprocessingml/2006/main" xmlns:w14="http://schemas.microsoft.com/office/word/2010/wordml" xmlns:w15="http://schemas.microsoft.com/office/word/2012/wordml" xmlns:wpg="http://schemas.microsoft.com/office/word/2010/wordprocessingGroup" xmlns:wpi="http://schemas.microsoft.com/office/word/2010/wordprocessingInk" xmlns:wne="http://schemas.microsoft.com/office/word/2006/wordml" xmlns:wps="http://schemas.microsoft.com/office/word/2010/wordprocessingShape" mc:Ignorable="w14 w15 wp14">
+<w:endnotes xmlns:wpc="http://schemas.microsoft.com/office/word/2010/wordprocessingCanvas" xmlns:cx="http://schemas.microsoft.com/office/drawing/2014/chartex" xmlns:cx1="http://schemas.microsoft.com/office/drawing/2015/9/8/chartex" xmlns:cx2="http://schemas.microsoft.com/office/drawing/2015/10/21/chartex" xmlns:cx3="http://schemas.microsoft.com/office/drawing/2016/5/9/chartex" xmlns:cx4="http://schemas.microsoft.com/office/drawing/2016/5/10/chartex" xmlns:cx5="http://schemas.microsoft.com/office/drawing/2016/5/11/chartex" xmlns:cx6="http://schemas.microsoft.com/office/drawing/2016/5/12/chartex" xmlns:cx7="http://schemas.microsoft.com/office/drawing/2016/5/13/chartex" xmlns:cx8="http://schemas.microsoft.com/office/drawing/2016/5/14/chartex" xmlns:mc="http://schemas.openxmlformats.org/markup-compatibility/2006" xmlns:aink="http://schemas.microsoft.com/office/drawing/2016/ink" xmlns:am3d="http://schemas.microsoft.com/office/drawing/2017/model3d" xmlns:o="urn:schemas-microsoft-com:office:office" xmlns:r="http://schemas.openxmlformats.org/officeDocument/2006/relationships" xmlns:m="http://schemas.openxmlformats.org/officeDocument/2006/math" xmlns:v="urn:schemas-microsoft-com:vml" xmlns:wp14="http://schemas.microsoft.com/office/word/2010/wordprocessingDrawing" xmlns:wp="http://schemas.openxmlformats.org/drawingml/2006/wordprocessingDrawing" xmlns:w10="urn:schemas-microsoft-com:office:word" xmlns:w="http://schemas.openxmlformats.org/wordprocessingml/2006/main" xmlns:w14="http://schemas.microsoft.com/office/word/2010/wordml" xmlns:w15="http://schemas.microsoft.com/office/word/2012/wordml" xmlns:w16cid="http://schemas.microsoft.com/office/word/2016/wordml/cid" xmlns:w16se="http://schemas.microsoft.com/office/word/2015/wordml/symex" xmlns:wpg="http://schemas.microsoft.com/office/word/2010/wordprocessingGroup" xmlns:wpi="http://schemas.microsoft.com/office/word/2010/wordprocessingInk" xmlns:wne="http://schemas.microsoft.com/office/word/2006/wordml" xmlns:wps="http://schemas.microsoft.com/office/word/2010/wordprocessingShape" mc:Ignorable="w14 w15 w16se w16cid wp14">
   <w:endnote w:type="separator" w:id="-1">
     <w:p>
       <w:r>
@@ -4003,7 +4016,7 @@
 </file>
 
 <file path=word/footnotes.xml><?xml version="1.0" encoding="utf-8"?>
-<w:footnotes xmlns:wpc="http://schemas.microsoft.com/office/word/2010/wordprocessingCanvas" xmlns:mo="http://schemas.microsoft.com/office/mac/office/2008/main" xmlns:mc="http://schemas.openxmlformats.org/markup-compatibility/2006" xmlns:mv="urn:schemas-microsoft-com:mac:vml" xmlns:o="urn:schemas-microsoft-com:office:office" xmlns:r="http://schemas.openxmlformats.org/officeDocument/2006/relationships" xmlns:m="http://schemas.openxmlformats.org/officeDocument/2006/math" xmlns:v="urn:schemas-microsoft-com:vml" xmlns:wp14="http://schemas.microsoft.com/office/word/2010/wordprocessingDrawing" xmlns:wp="http://schemas.openxmlformats.org/drawingml/2006/wordprocessingDrawing" xmlns:w10="urn:schemas-microsoft-com:office:word" xmlns:w="http://schemas.openxmlformats.org/wordprocessingml/2006/main" xmlns:w14="http://schemas.microsoft.com/office/word/2010/wordml" xmlns:w15="http://schemas.microsoft.com/office/word/2012/wordml" xmlns:wpg="http://schemas.microsoft.com/office/word/2010/wordprocessingGroup" xmlns:wpi="http://schemas.microsoft.com/office/word/2010/wordprocessingInk" xmlns:wne="http://schemas.microsoft.com/office/word/2006/wordml" xmlns:wps="http://schemas.microsoft.com/office/word/2010/wordprocessingShape" mc:Ignorable="w14 w15 wp14">
+<w:footnotes xmlns:wpc="http://schemas.microsoft.com/office/word/2010/wordprocessingCanvas" xmlns:cx="http://schemas.microsoft.com/office/drawing/2014/chartex" xmlns:cx1="http://schemas.microsoft.com/office/drawing/2015/9/8/chartex" xmlns:cx2="http://schemas.microsoft.com/office/drawing/2015/10/21/chartex" xmlns:cx3="http://schemas.microsoft.com/office/drawing/2016/5/9/chartex" xmlns:cx4="http://schemas.microsoft.com/office/drawing/2016/5/10/chartex" xmlns:cx5="http://schemas.microsoft.com/office/drawing/2016/5/11/chartex" xmlns:cx6="http://schemas.microsoft.com/office/drawing/2016/5/12/chartex" xmlns:cx7="http://schemas.microsoft.com/office/drawing/2016/5/13/chartex" xmlns:cx8="http://schemas.microsoft.com/office/drawing/2016/5/14/chartex" xmlns:mc="http://schemas.openxmlformats.org/markup-compatibility/2006" xmlns:aink="http://schemas.microsoft.com/office/drawing/2016/ink" xmlns:am3d="http://schemas.microsoft.com/office/drawing/2017/model3d" xmlns:o="urn:schemas-microsoft-com:office:office" xmlns:r="http://schemas.openxmlformats.org/officeDocument/2006/relationships" xmlns:m="http://schemas.openxmlformats.org/officeDocument/2006/math" xmlns:v="urn:schemas-microsoft-com:vml" xmlns:wp14="http://schemas.microsoft.com/office/word/2010/wordprocessingDrawing" xmlns:wp="http://schemas.openxmlformats.org/drawingml/2006/wordprocessingDrawing" xmlns:w10="urn:schemas-microsoft-com:office:word" xmlns:w="http://schemas.openxmlformats.org/wordprocessingml/2006/main" xmlns:w14="http://schemas.microsoft.com/office/word/2010/wordml" xmlns:w15="http://schemas.microsoft.com/office/word/2012/wordml" xmlns:w16cid="http://schemas.microsoft.com/office/word/2016/wordml/cid" xmlns:w16se="http://schemas.microsoft.com/office/word/2015/wordml/symex" xmlns:wpg="http://schemas.microsoft.com/office/word/2010/wordprocessingGroup" xmlns:wpi="http://schemas.microsoft.com/office/word/2010/wordprocessingInk" xmlns:wne="http://schemas.microsoft.com/office/word/2006/wordml" xmlns:wps="http://schemas.microsoft.com/office/word/2010/wordprocessingShape" mc:Ignorable="w14 w15 w16se w16cid wp14">
   <w:footnote w:type="separator" w:id="-1">
     <w:p>
       <w:r>
@@ -4022,8 +4035,8 @@
 </file>
 
 <file path=word/numbering.xml><?xml version="1.0" encoding="utf-8"?>
-<w:numbering xmlns:wpc="http://schemas.microsoft.com/office/word/2010/wordprocessingCanvas" xmlns:mo="http://schemas.microsoft.com/office/mac/office/2008/main" xmlns:mc="http://schemas.openxmlformats.org/markup-compatibility/2006" xmlns:mv="urn:schemas-microsoft-com:mac:vml" xmlns:o="urn:schemas-microsoft-com:office:office" xmlns:r="http://schemas.openxmlformats.org/officeDocument/2006/relationships" xmlns:m="http://schemas.openxmlformats.org/officeDocument/2006/math" xmlns:v="urn:schemas-microsoft-com:vml" xmlns:wp14="http://schemas.microsoft.com/office/word/2010/wordprocessingDrawing" xmlns:wp="http://schemas.openxmlformats.org/drawingml/2006/wordprocessingDrawing" xmlns:w10="urn:schemas-microsoft-com:office:word" xmlns:w="http://schemas.openxmlformats.org/wordprocessingml/2006/main" xmlns:w14="http://schemas.microsoft.com/office/word/2010/wordml" xmlns:w15="http://schemas.microsoft.com/office/word/2012/wordml" xmlns:wpg="http://schemas.microsoft.com/office/word/2010/wordprocessingGroup" xmlns:wpi="http://schemas.microsoft.com/office/word/2010/wordprocessingInk" xmlns:wne="http://schemas.microsoft.com/office/word/2006/wordml" xmlns:wps="http://schemas.microsoft.com/office/word/2010/wordprocessingShape" mc:Ignorable="w14 w15 wp14">
-  <w:abstractNum w:abstractNumId="0">
+<w:numbering xmlns:wpc="http://schemas.microsoft.com/office/word/2010/wordprocessingCanvas" xmlns:cx="http://schemas.microsoft.com/office/drawing/2014/chartex" xmlns:cx1="http://schemas.microsoft.com/office/drawing/2015/9/8/chartex" xmlns:cx2="http://schemas.microsoft.com/office/drawing/2015/10/21/chartex" xmlns:cx3="http://schemas.microsoft.com/office/drawing/2016/5/9/chartex" xmlns:cx4="http://schemas.microsoft.com/office/drawing/2016/5/10/chartex" xmlns:cx5="http://schemas.microsoft.com/office/drawing/2016/5/11/chartex" xmlns:cx6="http://schemas.microsoft.com/office/drawing/2016/5/12/chartex" xmlns:cx7="http://schemas.microsoft.com/office/drawing/2016/5/13/chartex" xmlns:cx8="http://schemas.microsoft.com/office/drawing/2016/5/14/chartex" xmlns:mc="http://schemas.openxmlformats.org/markup-compatibility/2006" xmlns:aink="http://schemas.microsoft.com/office/drawing/2016/ink" xmlns:am3d="http://schemas.microsoft.com/office/drawing/2017/model3d" xmlns:o="urn:schemas-microsoft-com:office:office" xmlns:r="http://schemas.openxmlformats.org/officeDocument/2006/relationships" xmlns:m="http://schemas.openxmlformats.org/officeDocument/2006/math" xmlns:v="urn:schemas-microsoft-com:vml" xmlns:wp14="http://schemas.microsoft.com/office/word/2010/wordprocessingDrawing" xmlns:wp="http://schemas.openxmlformats.org/drawingml/2006/wordprocessingDrawing" xmlns:w10="urn:schemas-microsoft-com:office:word" xmlns:w="http://schemas.openxmlformats.org/wordprocessingml/2006/main" xmlns:w14="http://schemas.microsoft.com/office/word/2010/wordml" xmlns:w15="http://schemas.microsoft.com/office/word/2012/wordml" xmlns:w16cid="http://schemas.microsoft.com/office/word/2016/wordml/cid" xmlns:w16se="http://schemas.microsoft.com/office/word/2015/wordml/symex" xmlns:wpg="http://schemas.microsoft.com/office/word/2010/wordprocessingGroup" xmlns:wpi="http://schemas.microsoft.com/office/word/2010/wordprocessingInk" xmlns:wne="http://schemas.microsoft.com/office/word/2006/wordml" xmlns:wps="http://schemas.microsoft.com/office/word/2010/wordprocessingShape" mc:Ignorable="w14 w15 w16se w16cid wp14">
+  <w:abstractNum w:abstractNumId="0" w15:restartNumberingAfterBreak="0">
     <w:nsid w:val="00E209F0"/>
     <w:multiLevelType w:val="hybridMultilevel"/>
     <w:tmpl w:val="6396D492"/>
@@ -4136,7 +4149,7 @@
       </w:rPr>
     </w:lvl>
   </w:abstractNum>
-  <w:abstractNum w:abstractNumId="1">
+  <w:abstractNum w:abstractNumId="1" w15:restartNumberingAfterBreak="0">
     <w:nsid w:val="02C317B1"/>
     <w:multiLevelType w:val="multilevel"/>
     <w:tmpl w:val="15B2A07C"/>
@@ -4225,7 +4238,7 @@
       </w:pPr>
     </w:lvl>
   </w:abstractNum>
-  <w:abstractNum w:abstractNumId="2">
+  <w:abstractNum w:abstractNumId="2" w15:restartNumberingAfterBreak="0">
     <w:nsid w:val="13752B11"/>
     <w:multiLevelType w:val="multilevel"/>
     <w:tmpl w:val="040A001F"/>
@@ -4311,7 +4324,7 @@
       </w:pPr>
     </w:lvl>
   </w:abstractNum>
-  <w:abstractNum w:abstractNumId="3">
+  <w:abstractNum w:abstractNumId="3" w15:restartNumberingAfterBreak="0">
     <w:nsid w:val="1FB05A55"/>
     <w:multiLevelType w:val="hybridMultilevel"/>
     <w:tmpl w:val="66BC911E"/>
@@ -4397,7 +4410,7 @@
       </w:pPr>
     </w:lvl>
   </w:abstractNum>
-  <w:abstractNum w:abstractNumId="4">
+  <w:abstractNum w:abstractNumId="4" w15:restartNumberingAfterBreak="0">
     <w:nsid w:val="32C31451"/>
     <w:multiLevelType w:val="hybridMultilevel"/>
     <w:tmpl w:val="49D86FCC"/>
@@ -4502,7 +4515,7 @@
 </file>
 
 <file path=word/styles.xml><?xml version="1.0" encoding="utf-8"?>
-<w:styles xmlns:mc="http://schemas.openxmlformats.org/markup-compatibility/2006" xmlns:r="http://schemas.openxmlformats.org/officeDocument/2006/relationships" xmlns:w="http://schemas.openxmlformats.org/wordprocessingml/2006/main" xmlns:w14="http://schemas.microsoft.com/office/word/2010/wordml" xmlns:w15="http://schemas.microsoft.com/office/word/2012/wordml" mc:Ignorable="w14 w15">
+<w:styles xmlns:mc="http://schemas.openxmlformats.org/markup-compatibility/2006" xmlns:r="http://schemas.openxmlformats.org/officeDocument/2006/relationships" xmlns:w="http://schemas.openxmlformats.org/wordprocessingml/2006/main" xmlns:w14="http://schemas.microsoft.com/office/word/2010/wordml" xmlns:w15="http://schemas.microsoft.com/office/word/2012/wordml" xmlns:w16cid="http://schemas.microsoft.com/office/word/2016/wordml/cid" xmlns:w16se="http://schemas.microsoft.com/office/word/2015/wordml/symex" mc:Ignorable="w14 w15 w16se w16cid">
   <w:docDefaults>
     <w:rPrDefault>
       <w:rPr>
@@ -4514,7 +4527,7 @@
     </w:rPrDefault>
     <w:pPrDefault/>
   </w:docDefaults>
-  <w:latentStyles w:defLockedState="0" w:defUIPriority="99" w:defSemiHidden="0" w:defUnhideWhenUsed="0" w:defQFormat="0" w:count="382">
+  <w:latentStyles w:defLockedState="0" w:defUIPriority="99" w:defSemiHidden="0" w:defUnhideWhenUsed="0" w:defQFormat="0" w:count="375">
     <w:lsdException w:name="Normal" w:uiPriority="0" w:qFormat="1"/>
     <w:lsdException w:name="heading 1" w:uiPriority="9" w:qFormat="1"/>
     <w:lsdException w:name="heading 2" w:semiHidden="1" w:uiPriority="9" w:unhideWhenUsed="1" w:qFormat="1"/>
@@ -4671,15 +4684,6 @@
     <w:lsdException w:name="Balloon Text" w:semiHidden="1" w:unhideWhenUsed="1"/>
     <w:lsdException w:name="Table Grid" w:uiPriority="39"/>
     <w:lsdException w:name="Table Theme" w:semiHidden="1" w:unhideWhenUsed="1"/>
-    <w:lsdException w:name="Note Level 1" w:semiHidden="1" w:unhideWhenUsed="1"/>
-    <w:lsdException w:name="Note Level 2" w:semiHidden="1" w:unhideWhenUsed="1"/>
-    <w:lsdException w:name="Note Level 3" w:semiHidden="1" w:unhideWhenUsed="1"/>
-    <w:lsdException w:name="Note Level 4" w:semiHidden="1" w:unhideWhenUsed="1"/>
-    <w:lsdException w:name="Note Level 5" w:semiHidden="1" w:unhideWhenUsed="1"/>
-    <w:lsdException w:name="Note Level 6" w:semiHidden="1" w:unhideWhenUsed="1"/>
-    <w:lsdException w:name="Note Level 7" w:semiHidden="1" w:unhideWhenUsed="1"/>
-    <w:lsdException w:name="Note Level 8" w:semiHidden="1" w:unhideWhenUsed="1"/>
-    <w:lsdException w:name="Note Level 9" w:semiHidden="1" w:unhideWhenUsed="1"/>
     <w:lsdException w:name="Placeholder Text" w:semiHidden="1"/>
     <w:lsdException w:name="No Spacing" w:uiPriority="1" w:qFormat="1"/>
     <w:lsdException w:name="Light Shading" w:uiPriority="60"/>
@@ -5047,6 +5051,18 @@
     <w:uiPriority w:val="99"/>
     <w:rsid w:val="00CE3637"/>
   </w:style>
+  <w:style w:type="character" w:styleId="nfasissutil">
+    <w:name w:val="Subtle Emphasis"/>
+    <w:basedOn w:val="Fuentedeprrafopredeter"/>
+    <w:uiPriority w:val="19"/>
+    <w:qFormat/>
+    <w:rsid w:val="004265B1"/>
+    <w:rPr>
+      <w:i/>
+      <w:iCs/>
+      <w:color w:val="404040" w:themeColor="text1" w:themeTint="BF"/>
+    </w:rPr>
+  </w:style>
 </w:styles>
 </file>
 
@@ -5316,7 +5332,7 @@
 </file>
 
 <file path=customXml/itemProps1.xml><?xml version="1.0" encoding="utf-8"?>
-<ds:datastoreItem xmlns:ds="http://schemas.openxmlformats.org/officeDocument/2006/customXml" ds:itemID="{6847B4AB-4146-7742-A0BB-8C6F183C19A4}">
+<ds:datastoreItem xmlns:ds="http://schemas.openxmlformats.org/officeDocument/2006/customXml" ds:itemID="{74EFA1FA-D350-4DB5-9EE1-F5D38C49468C}">
   <ds:schemaRefs>
     <ds:schemaRef ds:uri="http://schemas.openxmlformats.org/officeDocument/2006/bibliography"/>
   </ds:schemaRefs>

</xml_diff>